<commit_message>
Pushing final with updated y
</commit_message>
<xml_diff>
--- a/Lab3Writeup.docx
+++ b/Lab3Writeup.docx
@@ -9,15 +9,7 @@
     </w:p>
     <w:p>
       <w:r>
-        <w:t xml:space="preserve">Dr. </w:t>
-      </w:r>
-      <w:proofErr w:type="spellStart"/>
-      <w:r>
-        <w:t>Pauca</w:t>
-      </w:r>
-      <w:proofErr w:type="spellEnd"/>
-      <w:r>
-        <w:t xml:space="preserve"> </w:t>
+        <w:t xml:space="preserve">Dr. Pauca </w:t>
       </w:r>
     </w:p>
     <w:p>
@@ -27,15 +19,7 @@
     </w:p>
     <w:p>
       <w:r>
-        <w:t xml:space="preserve">1 </w:t>
-      </w:r>
-      <w:proofErr w:type="gramStart"/>
-      <w:r>
-        <w:t>April,</w:t>
-      </w:r>
-      <w:proofErr w:type="gramEnd"/>
-      <w:r>
-        <w:t xml:space="preserve"> 2015 </w:t>
+        <w:t xml:space="preserve">1 April, 2015 </w:t>
       </w:r>
     </w:p>
     <w:p/>
@@ -794,15 +778,10 @@
         </w:tabs>
       </w:pPr>
       <w:r>
-        <w:t xml:space="preserve">For each complex root in each output (N=2, N=4, N=8, </w:t>
-      </w:r>
-      <w:proofErr w:type="spellStart"/>
-      <w:r>
-        <w:t>etc</w:t>
-      </w:r>
-      <w:proofErr w:type="spellEnd"/>
-      <w:r>
-        <w:t>…), we can clearly see that there exists both a positive and negative value for the same root. Below, I have attached my data, proving these results. The green denotes all of the positive values and the yellow denotes the corresponding negative values.</w:t>
+        <w:t>For each complex root in each output (N=2, N=4, N=8, etc…), we can clearly see that there exists both a positive and negative value for the same root. Below, I have attached my data, proving these results. The green denotes all of the positive values and the yellow denotes the corresponding negative values.</w:t>
+      </w:r>
+      <w:r>
+        <w:t xml:space="preserve"> </w:t>
       </w:r>
     </w:p>
     <w:p>
@@ -1173,15 +1152,8 @@
                               </w:tabs>
                               <w:jc w:val="center"/>
                             </w:pPr>
-                            <w:proofErr w:type="spellStart"/>
-                            <w:proofErr w:type="gramStart"/>
                             <w:r>
-                              <w:t>etc</w:t>
-                            </w:r>
-                            <w:proofErr w:type="spellEnd"/>
-                            <w:proofErr w:type="gramEnd"/>
-                            <w:r>
-                              <w:t>…</w:t>
+                              <w:t>etc…</w:t>
                             </w:r>
                           </w:p>
                         </w:txbxContent>
@@ -1515,15 +1487,8 @@
                         </w:tabs>
                         <w:jc w:val="center"/>
                       </w:pPr>
-                      <w:proofErr w:type="spellStart"/>
-                      <w:proofErr w:type="gramStart"/>
                       <w:r>
-                        <w:t>etc</w:t>
-                      </w:r>
-                      <w:proofErr w:type="spellEnd"/>
-                      <w:proofErr w:type="gramEnd"/>
-                      <w:r>
-                        <w:t>…</w:t>
+                        <w:t>etc…</w:t>
                       </w:r>
                     </w:p>
                   </w:txbxContent>
@@ -1575,6 +1540,17 @@
       </w:pPr>
       <w:r>
         <w:t xml:space="preserve">c. </w:t>
+      </w:r>
+      <w:r>
+        <w:t xml:space="preserve">If you start at any number, and move forward 8 number of </w:t>
+      </w:r>
+      <w:r>
+        <w:tab/>
+      </w:r>
+      <w:bookmarkStart w:id="0" w:name="_GoBack"/>
+      <w:bookmarkEnd w:id="0"/>
+      <w:r>
+        <w:t>positions, then the previous 8 roots will be e</w:t>
       </w:r>
     </w:p>
     <w:p>
@@ -1716,88 +1692,7 @@
                                 <w:sz w:val="20"/>
                                 <w:szCs w:val="20"/>
                               </w:rPr>
-                              <w:t>F</w:t>
-                            </w:r>
-                            <w:proofErr w:type="gramStart"/>
-                            <w:r>
-                              <w:rPr>
-                                <w:rFonts w:ascii="Andale Mono" w:hAnsi="Andale Mono" w:cs="Andale Mono"/>
-                                <w:sz w:val="20"/>
-                                <w:szCs w:val="20"/>
-                              </w:rPr>
-                              <w:t>:2</w:t>
-                            </w:r>
-                            <w:proofErr w:type="gramEnd"/>
-                          </w:p>
-                          <w:p>
-                            <w:pPr>
-                              <w:widowControl w:val="0"/>
-                              <w:tabs>
-                                <w:tab w:val="left" w:pos="560"/>
-                                <w:tab w:val="left" w:pos="1120"/>
-                                <w:tab w:val="left" w:pos="1680"/>
-                                <w:tab w:val="left" w:pos="2240"/>
-                                <w:tab w:val="left" w:pos="2800"/>
-                                <w:tab w:val="left" w:pos="3360"/>
-                                <w:tab w:val="left" w:pos="3920"/>
-                                <w:tab w:val="left" w:pos="4480"/>
-                                <w:tab w:val="left" w:pos="5040"/>
-                                <w:tab w:val="left" w:pos="5600"/>
-                                <w:tab w:val="left" w:pos="6160"/>
-                                <w:tab w:val="left" w:pos="6720"/>
-                              </w:tabs>
-                              <w:autoSpaceDE w:val="0"/>
-                              <w:autoSpaceDN w:val="0"/>
-                              <w:adjustRightInd w:val="0"/>
-                              <w:rPr>
-                                <w:rFonts w:ascii="Andale Mono" w:hAnsi="Andale Mono" w:cs="Andale Mono"/>
-                                <w:sz w:val="20"/>
-                                <w:szCs w:val="20"/>
-                              </w:rPr>
-                            </w:pPr>
-                            <w:r>
-                              <w:rPr>
-                                <w:rFonts w:ascii="Andale Mono" w:hAnsi="Andale Mono" w:cs="Andale Mono"/>
-                                <w:sz w:val="20"/>
-                                <w:szCs w:val="20"/>
-                              </w:rPr>
-                              <w:t>[</w:t>
-                            </w:r>
-                            <w:proofErr w:type="gramStart"/>
-                            <w:r>
-                              <w:rPr>
-                                <w:rFonts w:ascii="Andale Mono" w:hAnsi="Andale Mono" w:cs="Andale Mono"/>
-                                <w:sz w:val="20"/>
-                                <w:szCs w:val="20"/>
-                              </w:rPr>
-                              <w:t>[ 1</w:t>
-                            </w:r>
-                            <w:proofErr w:type="gramEnd"/>
-                            <w:r>
-                              <w:rPr>
-                                <w:rFonts w:ascii="Andale Mono" w:hAnsi="Andale Mono" w:cs="Andale Mono"/>
-                                <w:sz w:val="20"/>
-                                <w:szCs w:val="20"/>
-                              </w:rPr>
-                              <w:t xml:space="preserve">.+0.j  </w:t>
-                            </w:r>
-                            <w:proofErr w:type="spellStart"/>
-                            <w:r>
-                              <w:rPr>
-                                <w:rFonts w:ascii="Andale Mono" w:hAnsi="Andale Mono" w:cs="Andale Mono"/>
-                                <w:sz w:val="20"/>
-                                <w:szCs w:val="20"/>
-                              </w:rPr>
-                              <w:t>1.+0.j</w:t>
-                            </w:r>
-                            <w:proofErr w:type="spellEnd"/>
-                            <w:r>
-                              <w:rPr>
-                                <w:rFonts w:ascii="Andale Mono" w:hAnsi="Andale Mono" w:cs="Andale Mono"/>
-                                <w:sz w:val="20"/>
-                                <w:szCs w:val="20"/>
-                              </w:rPr>
-                              <w:t>]</w:t>
+                              <w:t>F:2</w:t>
                             </w:r>
                           </w:p>
                           <w:p>
@@ -1832,25 +1727,42 @@
                                 <w:sz w:val="20"/>
                                 <w:szCs w:val="20"/>
                               </w:rPr>
-                              <w:t xml:space="preserve"> </w:t>
+                              <w:t>[[ 1.+0.j  1.+0.j]</w:t>
                             </w:r>
-                            <w:proofErr w:type="gramStart"/>
+                          </w:p>
+                          <w:p>
+                            <w:pPr>
+                              <w:widowControl w:val="0"/>
+                              <w:tabs>
+                                <w:tab w:val="left" w:pos="560"/>
+                                <w:tab w:val="left" w:pos="1120"/>
+                                <w:tab w:val="left" w:pos="1680"/>
+                                <w:tab w:val="left" w:pos="2240"/>
+                                <w:tab w:val="left" w:pos="2800"/>
+                                <w:tab w:val="left" w:pos="3360"/>
+                                <w:tab w:val="left" w:pos="3920"/>
+                                <w:tab w:val="left" w:pos="4480"/>
+                                <w:tab w:val="left" w:pos="5040"/>
+                                <w:tab w:val="left" w:pos="5600"/>
+                                <w:tab w:val="left" w:pos="6160"/>
+                                <w:tab w:val="left" w:pos="6720"/>
+                              </w:tabs>
+                              <w:autoSpaceDE w:val="0"/>
+                              <w:autoSpaceDN w:val="0"/>
+                              <w:adjustRightInd w:val="0"/>
+                              <w:rPr>
+                                <w:rFonts w:ascii="Andale Mono" w:hAnsi="Andale Mono" w:cs="Andale Mono"/>
+                                <w:sz w:val="20"/>
+                                <w:szCs w:val="20"/>
+                              </w:rPr>
+                            </w:pPr>
                             <w:r>
                               <w:rPr>
                                 <w:rFonts w:ascii="Andale Mono" w:hAnsi="Andale Mono" w:cs="Andale Mono"/>
                                 <w:sz w:val="20"/>
                                 <w:szCs w:val="20"/>
                               </w:rPr>
-                              <w:t>[ 1</w:t>
-                            </w:r>
-                            <w:proofErr w:type="gramEnd"/>
-                            <w:r>
-                              <w:rPr>
-                                <w:rFonts w:ascii="Andale Mono" w:hAnsi="Andale Mono" w:cs="Andale Mono"/>
-                                <w:sz w:val="20"/>
-                                <w:szCs w:val="20"/>
-                              </w:rPr>
-                              <w:t>.+0.j -1.+0.j]]</w:t>
+                              <w:t xml:space="preserve"> [ 1.+0.j -1.+0.j]]</w:t>
                             </w:r>
                           </w:p>
                           <w:p>
@@ -1939,124 +1851,7 @@
                                 <w:sz w:val="20"/>
                                 <w:szCs w:val="20"/>
                               </w:rPr>
-                              <w:t>F</w:t>
-                            </w:r>
-                            <w:proofErr w:type="gramStart"/>
-                            <w:r>
-                              <w:rPr>
-                                <w:rFonts w:ascii="Andale Mono" w:hAnsi="Andale Mono" w:cs="Andale Mono"/>
-                                <w:sz w:val="20"/>
-                                <w:szCs w:val="20"/>
-                              </w:rPr>
-                              <w:t>:4</w:t>
-                            </w:r>
-                            <w:proofErr w:type="gramEnd"/>
-                          </w:p>
-                          <w:p>
-                            <w:pPr>
-                              <w:widowControl w:val="0"/>
-                              <w:tabs>
-                                <w:tab w:val="left" w:pos="560"/>
-                                <w:tab w:val="left" w:pos="1120"/>
-                                <w:tab w:val="left" w:pos="1680"/>
-                                <w:tab w:val="left" w:pos="2240"/>
-                                <w:tab w:val="left" w:pos="2800"/>
-                                <w:tab w:val="left" w:pos="3360"/>
-                                <w:tab w:val="left" w:pos="3920"/>
-                                <w:tab w:val="left" w:pos="4480"/>
-                                <w:tab w:val="left" w:pos="5040"/>
-                                <w:tab w:val="left" w:pos="5600"/>
-                                <w:tab w:val="left" w:pos="6160"/>
-                                <w:tab w:val="left" w:pos="6720"/>
-                              </w:tabs>
-                              <w:autoSpaceDE w:val="0"/>
-                              <w:autoSpaceDN w:val="0"/>
-                              <w:adjustRightInd w:val="0"/>
-                              <w:rPr>
-                                <w:rFonts w:ascii="Andale Mono" w:hAnsi="Andale Mono" w:cs="Andale Mono"/>
-                                <w:sz w:val="20"/>
-                                <w:szCs w:val="20"/>
-                              </w:rPr>
-                            </w:pPr>
-                            <w:r>
-                              <w:rPr>
-                                <w:rFonts w:ascii="Andale Mono" w:hAnsi="Andale Mono" w:cs="Andale Mono"/>
-                                <w:sz w:val="20"/>
-                                <w:szCs w:val="20"/>
-                              </w:rPr>
-                              <w:t>[</w:t>
-                            </w:r>
-                            <w:proofErr w:type="gramStart"/>
-                            <w:r>
-                              <w:rPr>
-                                <w:rFonts w:ascii="Andale Mono" w:hAnsi="Andale Mono" w:cs="Andale Mono"/>
-                                <w:sz w:val="20"/>
-                                <w:szCs w:val="20"/>
-                              </w:rPr>
-                              <w:t>[ 1</w:t>
-                            </w:r>
-                            <w:proofErr w:type="gramEnd"/>
-                            <w:r>
-                              <w:rPr>
-                                <w:rFonts w:ascii="Andale Mono" w:hAnsi="Andale Mono" w:cs="Andale Mono"/>
-                                <w:sz w:val="20"/>
-                                <w:szCs w:val="20"/>
-                              </w:rPr>
-                              <w:t xml:space="preserve">.+0.j  </w:t>
-                            </w:r>
-                            <w:proofErr w:type="spellStart"/>
-                            <w:r>
-                              <w:rPr>
-                                <w:rFonts w:ascii="Andale Mono" w:hAnsi="Andale Mono" w:cs="Andale Mono"/>
-                                <w:sz w:val="20"/>
-                                <w:szCs w:val="20"/>
-                              </w:rPr>
-                              <w:t>1.+0.j</w:t>
-                            </w:r>
-                            <w:proofErr w:type="spellEnd"/>
-                            <w:r>
-                              <w:rPr>
-                                <w:rFonts w:ascii="Andale Mono" w:hAnsi="Andale Mono" w:cs="Andale Mono"/>
-                                <w:sz w:val="20"/>
-                                <w:szCs w:val="20"/>
-                              </w:rPr>
-                              <w:t xml:space="preserve">  </w:t>
-                            </w:r>
-                            <w:proofErr w:type="spellStart"/>
-                            <w:r>
-                              <w:rPr>
-                                <w:rFonts w:ascii="Andale Mono" w:hAnsi="Andale Mono" w:cs="Andale Mono"/>
-                                <w:sz w:val="20"/>
-                                <w:szCs w:val="20"/>
-                              </w:rPr>
-                              <w:t>1.+0.j</w:t>
-                            </w:r>
-                            <w:proofErr w:type="spellEnd"/>
-                            <w:r>
-                              <w:rPr>
-                                <w:rFonts w:ascii="Andale Mono" w:hAnsi="Andale Mono" w:cs="Andale Mono"/>
-                                <w:sz w:val="20"/>
-                                <w:szCs w:val="20"/>
-                              </w:rPr>
-                              <w:t xml:space="preserve">  </w:t>
-                            </w:r>
-                            <w:proofErr w:type="spellStart"/>
-                            <w:r>
-                              <w:rPr>
-                                <w:rFonts w:ascii="Andale Mono" w:hAnsi="Andale Mono" w:cs="Andale Mono"/>
-                                <w:sz w:val="20"/>
-                                <w:szCs w:val="20"/>
-                              </w:rPr>
-                              <w:t>1.+0.j</w:t>
-                            </w:r>
-                            <w:proofErr w:type="spellEnd"/>
-                            <w:r>
-                              <w:rPr>
-                                <w:rFonts w:ascii="Andale Mono" w:hAnsi="Andale Mono" w:cs="Andale Mono"/>
-                                <w:sz w:val="20"/>
-                                <w:szCs w:val="20"/>
-                              </w:rPr>
-                              <w:t>]</w:t>
+                              <w:t>F:4</w:t>
                             </w:r>
                           </w:p>
                           <w:p>
@@ -2091,25 +1886,7 @@
                                 <w:sz w:val="20"/>
                                 <w:szCs w:val="20"/>
                               </w:rPr>
-                              <w:t xml:space="preserve"> </w:t>
-                            </w:r>
-                            <w:proofErr w:type="gramStart"/>
-                            <w:r>
-                              <w:rPr>
-                                <w:rFonts w:ascii="Andale Mono" w:hAnsi="Andale Mono" w:cs="Andale Mono"/>
-                                <w:sz w:val="20"/>
-                                <w:szCs w:val="20"/>
-                              </w:rPr>
-                              <w:t>[ 1</w:t>
-                            </w:r>
-                            <w:proofErr w:type="gramEnd"/>
-                            <w:r>
-                              <w:rPr>
-                                <w:rFonts w:ascii="Andale Mono" w:hAnsi="Andale Mono" w:cs="Andale Mono"/>
-                                <w:sz w:val="20"/>
-                                <w:szCs w:val="20"/>
-                              </w:rPr>
-                              <w:t>.+0.j  0.-1.j -1.+0.j  0.+1.j]</w:t>
+                              <w:t>[[ 1.+0.j  1.+0.j  1.+0.j  1.+0.j]</w:t>
                             </w:r>
                           </w:p>
                           <w:p>
@@ -2144,25 +1921,7 @@
                                 <w:sz w:val="20"/>
                                 <w:szCs w:val="20"/>
                               </w:rPr>
-                              <w:t xml:space="preserve"> </w:t>
-                            </w:r>
-                            <w:proofErr w:type="gramStart"/>
-                            <w:r>
-                              <w:rPr>
-                                <w:rFonts w:ascii="Andale Mono" w:hAnsi="Andale Mono" w:cs="Andale Mono"/>
-                                <w:sz w:val="20"/>
-                                <w:szCs w:val="20"/>
-                              </w:rPr>
-                              <w:t>[ 1</w:t>
-                            </w:r>
-                            <w:proofErr w:type="gramEnd"/>
-                            <w:r>
-                              <w:rPr>
-                                <w:rFonts w:ascii="Andale Mono" w:hAnsi="Andale Mono" w:cs="Andale Mono"/>
-                                <w:sz w:val="20"/>
-                                <w:szCs w:val="20"/>
-                              </w:rPr>
-                              <w:t>.+0.j -1.+0.j  1.+0.j -1.+0.j]</w:t>
+                              <w:t xml:space="preserve"> [ 1.+0.j  0.-1.j -1.+0.j  0.+1.j]</w:t>
                             </w:r>
                           </w:p>
                           <w:p>
@@ -2197,25 +1956,42 @@
                                 <w:sz w:val="20"/>
                                 <w:szCs w:val="20"/>
                               </w:rPr>
-                              <w:t xml:space="preserve"> </w:t>
+                              <w:t xml:space="preserve"> [ 1.+0.j -1.+0.j  1.+0.j -1.+0.j]</w:t>
                             </w:r>
-                            <w:proofErr w:type="gramStart"/>
+                          </w:p>
+                          <w:p>
+                            <w:pPr>
+                              <w:widowControl w:val="0"/>
+                              <w:tabs>
+                                <w:tab w:val="left" w:pos="560"/>
+                                <w:tab w:val="left" w:pos="1120"/>
+                                <w:tab w:val="left" w:pos="1680"/>
+                                <w:tab w:val="left" w:pos="2240"/>
+                                <w:tab w:val="left" w:pos="2800"/>
+                                <w:tab w:val="left" w:pos="3360"/>
+                                <w:tab w:val="left" w:pos="3920"/>
+                                <w:tab w:val="left" w:pos="4480"/>
+                                <w:tab w:val="left" w:pos="5040"/>
+                                <w:tab w:val="left" w:pos="5600"/>
+                                <w:tab w:val="left" w:pos="6160"/>
+                                <w:tab w:val="left" w:pos="6720"/>
+                              </w:tabs>
+                              <w:autoSpaceDE w:val="0"/>
+                              <w:autoSpaceDN w:val="0"/>
+                              <w:adjustRightInd w:val="0"/>
+                              <w:rPr>
+                                <w:rFonts w:ascii="Andale Mono" w:hAnsi="Andale Mono" w:cs="Andale Mono"/>
+                                <w:sz w:val="20"/>
+                                <w:szCs w:val="20"/>
+                              </w:rPr>
+                            </w:pPr>
                             <w:r>
                               <w:rPr>
                                 <w:rFonts w:ascii="Andale Mono" w:hAnsi="Andale Mono" w:cs="Andale Mono"/>
                                 <w:sz w:val="20"/>
                                 <w:szCs w:val="20"/>
                               </w:rPr>
-                              <w:t>[ 1</w:t>
-                            </w:r>
-                            <w:proofErr w:type="gramEnd"/>
-                            <w:r>
-                              <w:rPr>
-                                <w:rFonts w:ascii="Andale Mono" w:hAnsi="Andale Mono" w:cs="Andale Mono"/>
-                                <w:sz w:val="20"/>
-                                <w:szCs w:val="20"/>
-                              </w:rPr>
-                              <w:t>.+0.j  0.+1.j -1.+0.j  0.-1.j]]</w:t>
+                              <w:t xml:space="preserve"> [ 1.+0.j  0.+1.j -1.+0.j  0.-1.j]]</w:t>
                             </w:r>
                           </w:p>
                           <w:p>
@@ -2304,18 +2080,8 @@
                                 <w:sz w:val="20"/>
                                 <w:szCs w:val="20"/>
                               </w:rPr>
-                              <w:t>F</w:t>
+                              <w:t>F:8</w:t>
                             </w:r>
-                            <w:proofErr w:type="gramStart"/>
-                            <w:r>
-                              <w:rPr>
-                                <w:rFonts w:ascii="Andale Mono" w:hAnsi="Andale Mono" w:cs="Andale Mono"/>
-                                <w:sz w:val="20"/>
-                                <w:szCs w:val="20"/>
-                              </w:rPr>
-                              <w:t>:8</w:t>
-                            </w:r>
-                            <w:proofErr w:type="gramEnd"/>
                           </w:p>
                           <w:p>
                             <w:pPr>
@@ -2349,54 +2115,8 @@
                                 <w:sz w:val="20"/>
                                 <w:szCs w:val="20"/>
                               </w:rPr>
-                              <w:t>[</w:t>
+                              <w:t>[[  1.00000000e+00+0.j           1.00000000e+00+0.j           1.00000000e+00+0.j</w:t>
                             </w:r>
-                            <w:proofErr w:type="gramStart"/>
-                            <w:r>
-                              <w:rPr>
-                                <w:rFonts w:ascii="Andale Mono" w:hAnsi="Andale Mono" w:cs="Andale Mono"/>
-                                <w:sz w:val="20"/>
-                                <w:szCs w:val="20"/>
-                              </w:rPr>
-                              <w:t>[  1.00000000e</w:t>
-                            </w:r>
-                            <w:proofErr w:type="gramEnd"/>
-                            <w:r>
-                              <w:rPr>
-                                <w:rFonts w:ascii="Andale Mono" w:hAnsi="Andale Mono" w:cs="Andale Mono"/>
-                                <w:sz w:val="20"/>
-                                <w:szCs w:val="20"/>
-                              </w:rPr>
-                              <w:t xml:space="preserve">+00+0.j           </w:t>
-                            </w:r>
-                            <w:proofErr w:type="spellStart"/>
-                            <w:r>
-                              <w:rPr>
-                                <w:rFonts w:ascii="Andale Mono" w:hAnsi="Andale Mono" w:cs="Andale Mono"/>
-                                <w:sz w:val="20"/>
-                                <w:szCs w:val="20"/>
-                              </w:rPr>
-                              <w:t>1.00000000e+00+0.j</w:t>
-                            </w:r>
-                            <w:proofErr w:type="spellEnd"/>
-                            <w:r>
-                              <w:rPr>
-                                <w:rFonts w:ascii="Andale Mono" w:hAnsi="Andale Mono" w:cs="Andale Mono"/>
-                                <w:sz w:val="20"/>
-                                <w:szCs w:val="20"/>
-                              </w:rPr>
-                              <w:t xml:space="preserve">           </w:t>
-                            </w:r>
-                            <w:proofErr w:type="spellStart"/>
-                            <w:r>
-                              <w:rPr>
-                                <w:rFonts w:ascii="Andale Mono" w:hAnsi="Andale Mono" w:cs="Andale Mono"/>
-                                <w:sz w:val="20"/>
-                                <w:szCs w:val="20"/>
-                              </w:rPr>
-                              <w:t>1.00000000e+00+0.j</w:t>
-                            </w:r>
-                            <w:proofErr w:type="spellEnd"/>
                           </w:p>
                           <w:p>
                             <w:pPr>
@@ -2430,36 +2150,8 @@
                                 <w:sz w:val="20"/>
                                 <w:szCs w:val="20"/>
                               </w:rPr>
-                              <w:t xml:space="preserve">    1.00000000e+00+0.j           </w:t>
+                              <w:t xml:space="preserve">    1.00000000e+00+0.j           1.00000000e+00+0.j           1.00000000e+00+0.j</w:t>
                             </w:r>
-                            <w:proofErr w:type="spellStart"/>
-                            <w:r>
-                              <w:rPr>
-                                <w:rFonts w:ascii="Andale Mono" w:hAnsi="Andale Mono" w:cs="Andale Mono"/>
-                                <w:sz w:val="20"/>
-                                <w:szCs w:val="20"/>
-                              </w:rPr>
-                              <w:t>1.00000000e+00+0.j</w:t>
-                            </w:r>
-                            <w:proofErr w:type="spellEnd"/>
-                            <w:r>
-                              <w:rPr>
-                                <w:rFonts w:ascii="Andale Mono" w:hAnsi="Andale Mono" w:cs="Andale Mono"/>
-                                <w:sz w:val="20"/>
-                                <w:szCs w:val="20"/>
-                              </w:rPr>
-                              <w:t xml:space="preserve">           </w:t>
-                            </w:r>
-                            <w:proofErr w:type="spellStart"/>
-                            <w:r>
-                              <w:rPr>
-                                <w:rFonts w:ascii="Andale Mono" w:hAnsi="Andale Mono" w:cs="Andale Mono"/>
-                                <w:sz w:val="20"/>
-                                <w:szCs w:val="20"/>
-                              </w:rPr>
-                              <w:t>1.00000000e+00+0.j</w:t>
-                            </w:r>
-                            <w:proofErr w:type="spellEnd"/>
                           </w:p>
                           <w:p>
                             <w:pPr>
@@ -2493,36 +2185,8 @@
                                 <w:sz w:val="20"/>
                                 <w:szCs w:val="20"/>
                               </w:rPr>
-                              <w:t xml:space="preserve">    1.00000000e+00+0.j           </w:t>
+                              <w:t xml:space="preserve">    1.00000000e+00+0.j           1.00000000e+00+0.j        ]</w:t>
                             </w:r>
-                            <w:proofErr w:type="spellStart"/>
-                            <w:r>
-                              <w:rPr>
-                                <w:rFonts w:ascii="Andale Mono" w:hAnsi="Andale Mono" w:cs="Andale Mono"/>
-                                <w:sz w:val="20"/>
-                                <w:szCs w:val="20"/>
-                              </w:rPr>
-                              <w:t>1.00000000e+00+</w:t>
-                            </w:r>
-                            <w:proofErr w:type="gramStart"/>
-                            <w:r>
-                              <w:rPr>
-                                <w:rFonts w:ascii="Andale Mono" w:hAnsi="Andale Mono" w:cs="Andale Mono"/>
-                                <w:sz w:val="20"/>
-                                <w:szCs w:val="20"/>
-                              </w:rPr>
-                              <w:t>0.j</w:t>
-                            </w:r>
-                            <w:proofErr w:type="spellEnd"/>
-                            <w:r>
-                              <w:rPr>
-                                <w:rFonts w:ascii="Andale Mono" w:hAnsi="Andale Mono" w:cs="Andale Mono"/>
-                                <w:sz w:val="20"/>
-                                <w:szCs w:val="20"/>
-                              </w:rPr>
-                              <w:t xml:space="preserve">        ]</w:t>
-                            </w:r>
-                            <w:proofErr w:type="gramEnd"/>
                           </w:p>
                           <w:p>
                             <w:pPr>
@@ -2556,25 +2220,7 @@
                                 <w:sz w:val="20"/>
                                 <w:szCs w:val="20"/>
                               </w:rPr>
-                              <w:t xml:space="preserve"> </w:t>
-                            </w:r>
-                            <w:proofErr w:type="gramStart"/>
-                            <w:r>
-                              <w:rPr>
-                                <w:rFonts w:ascii="Andale Mono" w:hAnsi="Andale Mono" w:cs="Andale Mono"/>
-                                <w:sz w:val="20"/>
-                                <w:szCs w:val="20"/>
-                              </w:rPr>
-                              <w:t>[  1.00000000e</w:t>
-                            </w:r>
-                            <w:proofErr w:type="gramEnd"/>
-                            <w:r>
-                              <w:rPr>
-                                <w:rFonts w:ascii="Andale Mono" w:hAnsi="Andale Mono" w:cs="Andale Mono"/>
-                                <w:sz w:val="20"/>
-                                <w:szCs w:val="20"/>
-                              </w:rPr>
-                              <w:t>+00+0.j           7.07106781e-01-0.70710678j</w:t>
+                              <w:t xml:space="preserve"> [  1.00000000e+00+0.j           7.07106781e-01-0.70710678j</w:t>
                             </w:r>
                           </w:p>
                           <w:p>
@@ -2714,25 +2360,7 @@
                                 <w:sz w:val="20"/>
                                 <w:szCs w:val="20"/>
                               </w:rPr>
-                              <w:t xml:space="preserve"> </w:t>
-                            </w:r>
-                            <w:proofErr w:type="gramStart"/>
-                            <w:r>
-                              <w:rPr>
-                                <w:rFonts w:ascii="Andale Mono" w:hAnsi="Andale Mono" w:cs="Andale Mono"/>
-                                <w:sz w:val="20"/>
-                                <w:szCs w:val="20"/>
-                              </w:rPr>
-                              <w:t>[  1.00000000e</w:t>
-                            </w:r>
-                            <w:proofErr w:type="gramEnd"/>
-                            <w:r>
-                              <w:rPr>
-                                <w:rFonts w:ascii="Andale Mono" w:hAnsi="Andale Mono" w:cs="Andale Mono"/>
-                                <w:sz w:val="20"/>
-                                <w:szCs w:val="20"/>
-                              </w:rPr>
-                              <w:t>+00+0.j          -8.26946080e-16-1.j          -1.00000000e+00+0.j</w:t>
+                              <w:t xml:space="preserve"> [  1.00000000e+00+0.j          -8.26946080e-16-1.j          -1.00000000e+00+0.j</w:t>
                             </w:r>
                           </w:p>
                           <w:p>
@@ -2767,25 +2395,7 @@
                                 <w:sz w:val="20"/>
                                 <w:szCs w:val="20"/>
                               </w:rPr>
-                              <w:t xml:space="preserve">    8.26946080e-16+1</w:t>
-                            </w:r>
-                            <w:proofErr w:type="gramStart"/>
-                            <w:r>
-                              <w:rPr>
-                                <w:rFonts w:ascii="Andale Mono" w:hAnsi="Andale Mono" w:cs="Andale Mono"/>
-                                <w:sz w:val="20"/>
-                                <w:szCs w:val="20"/>
-                              </w:rPr>
-                              <w:t>.j           1.</w:t>
-                            </w:r>
-                            <w:proofErr w:type="gramEnd"/>
-                            <w:r>
-                              <w:rPr>
-                                <w:rFonts w:ascii="Andale Mono" w:hAnsi="Andale Mono" w:cs="Andale Mono"/>
-                                <w:sz w:val="20"/>
-                                <w:szCs w:val="20"/>
-                              </w:rPr>
-                              <w:t>00000000e+00+0.j          -8.26946080e-16-1.j</w:t>
+                              <w:t xml:space="preserve">    8.26946080e-16+1.j           1.00000000e+00+0.j          -8.26946080e-16-1.j</w:t>
                             </w:r>
                           </w:p>
                           <w:p>
@@ -2820,18 +2430,8 @@
                                 <w:sz w:val="20"/>
                                 <w:szCs w:val="20"/>
                               </w:rPr>
-                              <w:t xml:space="preserve">   -1.00000000e+00+0.j           8.26946080e-16+</w:t>
+                              <w:t xml:space="preserve">   -1.00000000e+00+0.j           8.26946080e-16+1.j        ]</w:t>
                             </w:r>
-                            <w:proofErr w:type="gramStart"/>
-                            <w:r>
-                              <w:rPr>
-                                <w:rFonts w:ascii="Andale Mono" w:hAnsi="Andale Mono" w:cs="Andale Mono"/>
-                                <w:sz w:val="20"/>
-                                <w:szCs w:val="20"/>
-                              </w:rPr>
-                              <w:t>1.j        ]</w:t>
-                            </w:r>
-                            <w:proofErr w:type="gramEnd"/>
                           </w:p>
                           <w:p>
                             <w:pPr>
@@ -2865,25 +2465,7 @@
                                 <w:sz w:val="20"/>
                                 <w:szCs w:val="20"/>
                               </w:rPr>
-                              <w:t xml:space="preserve"> </w:t>
-                            </w:r>
-                            <w:proofErr w:type="gramStart"/>
-                            <w:r>
-                              <w:rPr>
-                                <w:rFonts w:ascii="Andale Mono" w:hAnsi="Andale Mono" w:cs="Andale Mono"/>
-                                <w:sz w:val="20"/>
-                                <w:szCs w:val="20"/>
-                              </w:rPr>
-                              <w:t>[  1.00000000e</w:t>
-                            </w:r>
-                            <w:proofErr w:type="gramEnd"/>
-                            <w:r>
-                              <w:rPr>
-                                <w:rFonts w:ascii="Andale Mono" w:hAnsi="Andale Mono" w:cs="Andale Mono"/>
-                                <w:sz w:val="20"/>
-                                <w:szCs w:val="20"/>
-                              </w:rPr>
-                              <w:t>+00+0.j          -7.07106781e-01-0.70710678j</w:t>
+                              <w:t xml:space="preserve"> [  1.00000000e+00+0.j          -7.07106781e-01-0.70710678j</w:t>
                             </w:r>
                           </w:p>
                           <w:p>
@@ -3023,25 +2605,7 @@
                                 <w:sz w:val="20"/>
                                 <w:szCs w:val="20"/>
                               </w:rPr>
-                              <w:t xml:space="preserve"> </w:t>
-                            </w:r>
-                            <w:proofErr w:type="gramStart"/>
-                            <w:r>
-                              <w:rPr>
-                                <w:rFonts w:ascii="Andale Mono" w:hAnsi="Andale Mono" w:cs="Andale Mono"/>
-                                <w:sz w:val="20"/>
-                                <w:szCs w:val="20"/>
-                              </w:rPr>
-                              <w:t>[  1.00000000e</w:t>
-                            </w:r>
-                            <w:proofErr w:type="gramEnd"/>
-                            <w:r>
-                              <w:rPr>
-                                <w:rFonts w:ascii="Andale Mono" w:hAnsi="Andale Mono" w:cs="Andale Mono"/>
-                                <w:sz w:val="20"/>
-                                <w:szCs w:val="20"/>
-                              </w:rPr>
-                              <w:t>+00+0.j          -1.00000000e+00+0.j           1.00000000e+00+0.j</w:t>
+                              <w:t xml:space="preserve"> [  1.00000000e+00+0.j          -1.00000000e+00+0.j           1.00000000e+00+0.j</w:t>
                             </w:r>
                           </w:p>
                           <w:p>
@@ -3111,18 +2675,8 @@
                                 <w:sz w:val="20"/>
                                 <w:szCs w:val="20"/>
                               </w:rPr>
-                              <w:t xml:space="preserve">    1.00000000e+00+0.j          -1.00000000e+00+</w:t>
+                              <w:t xml:space="preserve">    1.00000000e+00+0.j          -1.00000000e+00+0.j        ]</w:t>
                             </w:r>
-                            <w:proofErr w:type="gramStart"/>
-                            <w:r>
-                              <w:rPr>
-                                <w:rFonts w:ascii="Andale Mono" w:hAnsi="Andale Mono" w:cs="Andale Mono"/>
-                                <w:sz w:val="20"/>
-                                <w:szCs w:val="20"/>
-                              </w:rPr>
-                              <w:t>0.j        ]</w:t>
-                            </w:r>
-                            <w:proofErr w:type="gramEnd"/>
                           </w:p>
                           <w:p>
                             <w:pPr>
@@ -3156,25 +2710,7 @@
                                 <w:sz w:val="20"/>
                                 <w:szCs w:val="20"/>
                               </w:rPr>
-                              <w:t xml:space="preserve"> </w:t>
-                            </w:r>
-                            <w:proofErr w:type="gramStart"/>
-                            <w:r>
-                              <w:rPr>
-                                <w:rFonts w:ascii="Andale Mono" w:hAnsi="Andale Mono" w:cs="Andale Mono"/>
-                                <w:sz w:val="20"/>
-                                <w:szCs w:val="20"/>
-                              </w:rPr>
-                              <w:t>[  1.00000000e</w:t>
-                            </w:r>
-                            <w:proofErr w:type="gramEnd"/>
-                            <w:r>
-                              <w:rPr>
-                                <w:rFonts w:ascii="Andale Mono" w:hAnsi="Andale Mono" w:cs="Andale Mono"/>
-                                <w:sz w:val="20"/>
-                                <w:szCs w:val="20"/>
-                              </w:rPr>
-                              <w:t>+00+0.j          -7.07106781e-01+0.70710678j</w:t>
+                              <w:t xml:space="preserve"> [  1.00000000e+00+0.j          -7.07106781e-01+0.70710678j</w:t>
                             </w:r>
                           </w:p>
                           <w:p>
@@ -3314,25 +2850,7 @@
                                 <w:sz w:val="20"/>
                                 <w:szCs w:val="20"/>
                               </w:rPr>
-                              <w:t xml:space="preserve"> </w:t>
-                            </w:r>
-                            <w:proofErr w:type="gramStart"/>
-                            <w:r>
-                              <w:rPr>
-                                <w:rFonts w:ascii="Andale Mono" w:hAnsi="Andale Mono" w:cs="Andale Mono"/>
-                                <w:sz w:val="20"/>
-                                <w:szCs w:val="20"/>
-                              </w:rPr>
-                              <w:t>[  1.00000000e</w:t>
-                            </w:r>
-                            <w:proofErr w:type="gramEnd"/>
-                            <w:r>
-                              <w:rPr>
-                                <w:rFonts w:ascii="Andale Mono" w:hAnsi="Andale Mono" w:cs="Andale Mono"/>
-                                <w:sz w:val="20"/>
-                                <w:szCs w:val="20"/>
-                              </w:rPr>
-                              <w:t>+00+0.j           8.26946080e-16+1.j          -1.00000000e+00+0.j</w:t>
+                              <w:t xml:space="preserve"> [  1.00000000e+00+0.j           8.26946080e-16+1.j          -1.00000000e+00+0.j</w:t>
                             </w:r>
                           </w:p>
                           <w:p>
@@ -3402,18 +2920,8 @@
                                 <w:sz w:val="20"/>
                                 <w:szCs w:val="20"/>
                               </w:rPr>
-                              <w:t xml:space="preserve">   -1.00000000e+00+0.j          -8.26946080e-16-</w:t>
+                              <w:t xml:space="preserve">   -1.00000000e+00+0.j          -8.26946080e-16-1.j        ]</w:t>
                             </w:r>
-                            <w:proofErr w:type="gramStart"/>
-                            <w:r>
-                              <w:rPr>
-                                <w:rFonts w:ascii="Andale Mono" w:hAnsi="Andale Mono" w:cs="Andale Mono"/>
-                                <w:sz w:val="20"/>
-                                <w:szCs w:val="20"/>
-                              </w:rPr>
-                              <w:t>1.j        ]</w:t>
-                            </w:r>
-                            <w:proofErr w:type="gramEnd"/>
                           </w:p>
                           <w:p>
                             <w:pPr>
@@ -3447,25 +2955,7 @@
                                 <w:sz w:val="20"/>
                                 <w:szCs w:val="20"/>
                               </w:rPr>
-                              <w:t xml:space="preserve"> </w:t>
-                            </w:r>
-                            <w:proofErr w:type="gramStart"/>
-                            <w:r>
-                              <w:rPr>
-                                <w:rFonts w:ascii="Andale Mono" w:hAnsi="Andale Mono" w:cs="Andale Mono"/>
-                                <w:sz w:val="20"/>
-                                <w:szCs w:val="20"/>
-                              </w:rPr>
-                              <w:t>[  1.00000000e</w:t>
-                            </w:r>
-                            <w:proofErr w:type="gramEnd"/>
-                            <w:r>
-                              <w:rPr>
-                                <w:rFonts w:ascii="Andale Mono" w:hAnsi="Andale Mono" w:cs="Andale Mono"/>
-                                <w:sz w:val="20"/>
-                                <w:szCs w:val="20"/>
-                              </w:rPr>
-                              <w:t>+00+0.j           7.07106781e-01+0.70710678j</w:t>
+                              <w:t xml:space="preserve"> [  1.00000000e+00+0.j           7.07106781e-01+0.70710678j</w:t>
                             </w:r>
                           </w:p>
                           <w:p>
@@ -3619,88 +3109,7 @@
                           <w:sz w:val="20"/>
                           <w:szCs w:val="20"/>
                         </w:rPr>
-                        <w:t>F</w:t>
-                      </w:r>
-                      <w:proofErr w:type="gramStart"/>
-                      <w:r>
-                        <w:rPr>
-                          <w:rFonts w:ascii="Andale Mono" w:hAnsi="Andale Mono" w:cs="Andale Mono"/>
-                          <w:sz w:val="20"/>
-                          <w:szCs w:val="20"/>
-                        </w:rPr>
-                        <w:t>:2</w:t>
-                      </w:r>
-                      <w:proofErr w:type="gramEnd"/>
-                    </w:p>
-                    <w:p>
-                      <w:pPr>
-                        <w:widowControl w:val="0"/>
-                        <w:tabs>
-                          <w:tab w:val="left" w:pos="560"/>
-                          <w:tab w:val="left" w:pos="1120"/>
-                          <w:tab w:val="left" w:pos="1680"/>
-                          <w:tab w:val="left" w:pos="2240"/>
-                          <w:tab w:val="left" w:pos="2800"/>
-                          <w:tab w:val="left" w:pos="3360"/>
-                          <w:tab w:val="left" w:pos="3920"/>
-                          <w:tab w:val="left" w:pos="4480"/>
-                          <w:tab w:val="left" w:pos="5040"/>
-                          <w:tab w:val="left" w:pos="5600"/>
-                          <w:tab w:val="left" w:pos="6160"/>
-                          <w:tab w:val="left" w:pos="6720"/>
-                        </w:tabs>
-                        <w:autoSpaceDE w:val="0"/>
-                        <w:autoSpaceDN w:val="0"/>
-                        <w:adjustRightInd w:val="0"/>
-                        <w:rPr>
-                          <w:rFonts w:ascii="Andale Mono" w:hAnsi="Andale Mono" w:cs="Andale Mono"/>
-                          <w:sz w:val="20"/>
-                          <w:szCs w:val="20"/>
-                        </w:rPr>
-                      </w:pPr>
-                      <w:r>
-                        <w:rPr>
-                          <w:rFonts w:ascii="Andale Mono" w:hAnsi="Andale Mono" w:cs="Andale Mono"/>
-                          <w:sz w:val="20"/>
-                          <w:szCs w:val="20"/>
-                        </w:rPr>
-                        <w:t>[</w:t>
-                      </w:r>
-                      <w:proofErr w:type="gramStart"/>
-                      <w:r>
-                        <w:rPr>
-                          <w:rFonts w:ascii="Andale Mono" w:hAnsi="Andale Mono" w:cs="Andale Mono"/>
-                          <w:sz w:val="20"/>
-                          <w:szCs w:val="20"/>
-                        </w:rPr>
-                        <w:t>[ 1</w:t>
-                      </w:r>
-                      <w:proofErr w:type="gramEnd"/>
-                      <w:r>
-                        <w:rPr>
-                          <w:rFonts w:ascii="Andale Mono" w:hAnsi="Andale Mono" w:cs="Andale Mono"/>
-                          <w:sz w:val="20"/>
-                          <w:szCs w:val="20"/>
-                        </w:rPr>
-                        <w:t xml:space="preserve">.+0.j  </w:t>
-                      </w:r>
-                      <w:proofErr w:type="spellStart"/>
-                      <w:r>
-                        <w:rPr>
-                          <w:rFonts w:ascii="Andale Mono" w:hAnsi="Andale Mono" w:cs="Andale Mono"/>
-                          <w:sz w:val="20"/>
-                          <w:szCs w:val="20"/>
-                        </w:rPr>
-                        <w:t>1.+0.j</w:t>
-                      </w:r>
-                      <w:proofErr w:type="spellEnd"/>
-                      <w:r>
-                        <w:rPr>
-                          <w:rFonts w:ascii="Andale Mono" w:hAnsi="Andale Mono" w:cs="Andale Mono"/>
-                          <w:sz w:val="20"/>
-                          <w:szCs w:val="20"/>
-                        </w:rPr>
-                        <w:t>]</w:t>
+                        <w:t>F:2</w:t>
                       </w:r>
                     </w:p>
                     <w:p>
@@ -3735,25 +3144,42 @@
                           <w:sz w:val="20"/>
                           <w:szCs w:val="20"/>
                         </w:rPr>
-                        <w:t xml:space="preserve"> </w:t>
+                        <w:t>[[ 1.+0.j  1.+0.j]</w:t>
                       </w:r>
-                      <w:proofErr w:type="gramStart"/>
+                    </w:p>
+                    <w:p>
+                      <w:pPr>
+                        <w:widowControl w:val="0"/>
+                        <w:tabs>
+                          <w:tab w:val="left" w:pos="560"/>
+                          <w:tab w:val="left" w:pos="1120"/>
+                          <w:tab w:val="left" w:pos="1680"/>
+                          <w:tab w:val="left" w:pos="2240"/>
+                          <w:tab w:val="left" w:pos="2800"/>
+                          <w:tab w:val="left" w:pos="3360"/>
+                          <w:tab w:val="left" w:pos="3920"/>
+                          <w:tab w:val="left" w:pos="4480"/>
+                          <w:tab w:val="left" w:pos="5040"/>
+                          <w:tab w:val="left" w:pos="5600"/>
+                          <w:tab w:val="left" w:pos="6160"/>
+                          <w:tab w:val="left" w:pos="6720"/>
+                        </w:tabs>
+                        <w:autoSpaceDE w:val="0"/>
+                        <w:autoSpaceDN w:val="0"/>
+                        <w:adjustRightInd w:val="0"/>
+                        <w:rPr>
+                          <w:rFonts w:ascii="Andale Mono" w:hAnsi="Andale Mono" w:cs="Andale Mono"/>
+                          <w:sz w:val="20"/>
+                          <w:szCs w:val="20"/>
+                        </w:rPr>
+                      </w:pPr>
                       <w:r>
                         <w:rPr>
                           <w:rFonts w:ascii="Andale Mono" w:hAnsi="Andale Mono" w:cs="Andale Mono"/>
                           <w:sz w:val="20"/>
                           <w:szCs w:val="20"/>
                         </w:rPr>
-                        <w:t>[ 1</w:t>
-                      </w:r>
-                      <w:proofErr w:type="gramEnd"/>
-                      <w:r>
-                        <w:rPr>
-                          <w:rFonts w:ascii="Andale Mono" w:hAnsi="Andale Mono" w:cs="Andale Mono"/>
-                          <w:sz w:val="20"/>
-                          <w:szCs w:val="20"/>
-                        </w:rPr>
-                        <w:t>.+0.j -1.+0.j]]</w:t>
+                        <w:t xml:space="preserve"> [ 1.+0.j -1.+0.j]]</w:t>
                       </w:r>
                     </w:p>
                     <w:p>
@@ -3842,124 +3268,7 @@
                           <w:sz w:val="20"/>
                           <w:szCs w:val="20"/>
                         </w:rPr>
-                        <w:t>F</w:t>
-                      </w:r>
-                      <w:proofErr w:type="gramStart"/>
-                      <w:r>
-                        <w:rPr>
-                          <w:rFonts w:ascii="Andale Mono" w:hAnsi="Andale Mono" w:cs="Andale Mono"/>
-                          <w:sz w:val="20"/>
-                          <w:szCs w:val="20"/>
-                        </w:rPr>
-                        <w:t>:4</w:t>
-                      </w:r>
-                      <w:proofErr w:type="gramEnd"/>
-                    </w:p>
-                    <w:p>
-                      <w:pPr>
-                        <w:widowControl w:val="0"/>
-                        <w:tabs>
-                          <w:tab w:val="left" w:pos="560"/>
-                          <w:tab w:val="left" w:pos="1120"/>
-                          <w:tab w:val="left" w:pos="1680"/>
-                          <w:tab w:val="left" w:pos="2240"/>
-                          <w:tab w:val="left" w:pos="2800"/>
-                          <w:tab w:val="left" w:pos="3360"/>
-                          <w:tab w:val="left" w:pos="3920"/>
-                          <w:tab w:val="left" w:pos="4480"/>
-                          <w:tab w:val="left" w:pos="5040"/>
-                          <w:tab w:val="left" w:pos="5600"/>
-                          <w:tab w:val="left" w:pos="6160"/>
-                          <w:tab w:val="left" w:pos="6720"/>
-                        </w:tabs>
-                        <w:autoSpaceDE w:val="0"/>
-                        <w:autoSpaceDN w:val="0"/>
-                        <w:adjustRightInd w:val="0"/>
-                        <w:rPr>
-                          <w:rFonts w:ascii="Andale Mono" w:hAnsi="Andale Mono" w:cs="Andale Mono"/>
-                          <w:sz w:val="20"/>
-                          <w:szCs w:val="20"/>
-                        </w:rPr>
-                      </w:pPr>
-                      <w:r>
-                        <w:rPr>
-                          <w:rFonts w:ascii="Andale Mono" w:hAnsi="Andale Mono" w:cs="Andale Mono"/>
-                          <w:sz w:val="20"/>
-                          <w:szCs w:val="20"/>
-                        </w:rPr>
-                        <w:t>[</w:t>
-                      </w:r>
-                      <w:proofErr w:type="gramStart"/>
-                      <w:r>
-                        <w:rPr>
-                          <w:rFonts w:ascii="Andale Mono" w:hAnsi="Andale Mono" w:cs="Andale Mono"/>
-                          <w:sz w:val="20"/>
-                          <w:szCs w:val="20"/>
-                        </w:rPr>
-                        <w:t>[ 1</w:t>
-                      </w:r>
-                      <w:proofErr w:type="gramEnd"/>
-                      <w:r>
-                        <w:rPr>
-                          <w:rFonts w:ascii="Andale Mono" w:hAnsi="Andale Mono" w:cs="Andale Mono"/>
-                          <w:sz w:val="20"/>
-                          <w:szCs w:val="20"/>
-                        </w:rPr>
-                        <w:t xml:space="preserve">.+0.j  </w:t>
-                      </w:r>
-                      <w:proofErr w:type="spellStart"/>
-                      <w:r>
-                        <w:rPr>
-                          <w:rFonts w:ascii="Andale Mono" w:hAnsi="Andale Mono" w:cs="Andale Mono"/>
-                          <w:sz w:val="20"/>
-                          <w:szCs w:val="20"/>
-                        </w:rPr>
-                        <w:t>1.+0.j</w:t>
-                      </w:r>
-                      <w:proofErr w:type="spellEnd"/>
-                      <w:r>
-                        <w:rPr>
-                          <w:rFonts w:ascii="Andale Mono" w:hAnsi="Andale Mono" w:cs="Andale Mono"/>
-                          <w:sz w:val="20"/>
-                          <w:szCs w:val="20"/>
-                        </w:rPr>
-                        <w:t xml:space="preserve">  </w:t>
-                      </w:r>
-                      <w:proofErr w:type="spellStart"/>
-                      <w:r>
-                        <w:rPr>
-                          <w:rFonts w:ascii="Andale Mono" w:hAnsi="Andale Mono" w:cs="Andale Mono"/>
-                          <w:sz w:val="20"/>
-                          <w:szCs w:val="20"/>
-                        </w:rPr>
-                        <w:t>1.+0.j</w:t>
-                      </w:r>
-                      <w:proofErr w:type="spellEnd"/>
-                      <w:r>
-                        <w:rPr>
-                          <w:rFonts w:ascii="Andale Mono" w:hAnsi="Andale Mono" w:cs="Andale Mono"/>
-                          <w:sz w:val="20"/>
-                          <w:szCs w:val="20"/>
-                        </w:rPr>
-                        <w:t xml:space="preserve">  </w:t>
-                      </w:r>
-                      <w:proofErr w:type="spellStart"/>
-                      <w:r>
-                        <w:rPr>
-                          <w:rFonts w:ascii="Andale Mono" w:hAnsi="Andale Mono" w:cs="Andale Mono"/>
-                          <w:sz w:val="20"/>
-                          <w:szCs w:val="20"/>
-                        </w:rPr>
-                        <w:t>1.+0.j</w:t>
-                      </w:r>
-                      <w:proofErr w:type="spellEnd"/>
-                      <w:r>
-                        <w:rPr>
-                          <w:rFonts w:ascii="Andale Mono" w:hAnsi="Andale Mono" w:cs="Andale Mono"/>
-                          <w:sz w:val="20"/>
-                          <w:szCs w:val="20"/>
-                        </w:rPr>
-                        <w:t>]</w:t>
+                        <w:t>F:4</w:t>
                       </w:r>
                     </w:p>
                     <w:p>
@@ -3994,25 +3303,7 @@
                           <w:sz w:val="20"/>
                           <w:szCs w:val="20"/>
                         </w:rPr>
-                        <w:t xml:space="preserve"> </w:t>
-                      </w:r>
-                      <w:proofErr w:type="gramStart"/>
-                      <w:r>
-                        <w:rPr>
-                          <w:rFonts w:ascii="Andale Mono" w:hAnsi="Andale Mono" w:cs="Andale Mono"/>
-                          <w:sz w:val="20"/>
-                          <w:szCs w:val="20"/>
-                        </w:rPr>
-                        <w:t>[ 1</w:t>
-                      </w:r>
-                      <w:proofErr w:type="gramEnd"/>
-                      <w:r>
-                        <w:rPr>
-                          <w:rFonts w:ascii="Andale Mono" w:hAnsi="Andale Mono" w:cs="Andale Mono"/>
-                          <w:sz w:val="20"/>
-                          <w:szCs w:val="20"/>
-                        </w:rPr>
-                        <w:t>.+0.j  0.-1.j -1.+0.j  0.+1.j]</w:t>
+                        <w:t>[[ 1.+0.j  1.+0.j  1.+0.j  1.+0.j]</w:t>
                       </w:r>
                     </w:p>
                     <w:p>
@@ -4047,25 +3338,7 @@
                           <w:sz w:val="20"/>
                           <w:szCs w:val="20"/>
                         </w:rPr>
-                        <w:t xml:space="preserve"> </w:t>
-                      </w:r>
-                      <w:proofErr w:type="gramStart"/>
-                      <w:r>
-                        <w:rPr>
-                          <w:rFonts w:ascii="Andale Mono" w:hAnsi="Andale Mono" w:cs="Andale Mono"/>
-                          <w:sz w:val="20"/>
-                          <w:szCs w:val="20"/>
-                        </w:rPr>
-                        <w:t>[ 1</w:t>
-                      </w:r>
-                      <w:proofErr w:type="gramEnd"/>
-                      <w:r>
-                        <w:rPr>
-                          <w:rFonts w:ascii="Andale Mono" w:hAnsi="Andale Mono" w:cs="Andale Mono"/>
-                          <w:sz w:val="20"/>
-                          <w:szCs w:val="20"/>
-                        </w:rPr>
-                        <w:t>.+0.j -1.+0.j  1.+0.j -1.+0.j]</w:t>
+                        <w:t xml:space="preserve"> [ 1.+0.j  0.-1.j -1.+0.j  0.+1.j]</w:t>
                       </w:r>
                     </w:p>
                     <w:p>
@@ -4100,25 +3373,42 @@
                           <w:sz w:val="20"/>
                           <w:szCs w:val="20"/>
                         </w:rPr>
-                        <w:t xml:space="preserve"> </w:t>
+                        <w:t xml:space="preserve"> [ 1.+0.j -1.+0.j  1.+0.j -1.+0.j]</w:t>
                       </w:r>
-                      <w:proofErr w:type="gramStart"/>
+                    </w:p>
+                    <w:p>
+                      <w:pPr>
+                        <w:widowControl w:val="0"/>
+                        <w:tabs>
+                          <w:tab w:val="left" w:pos="560"/>
+                          <w:tab w:val="left" w:pos="1120"/>
+                          <w:tab w:val="left" w:pos="1680"/>
+                          <w:tab w:val="left" w:pos="2240"/>
+                          <w:tab w:val="left" w:pos="2800"/>
+                          <w:tab w:val="left" w:pos="3360"/>
+                          <w:tab w:val="left" w:pos="3920"/>
+                          <w:tab w:val="left" w:pos="4480"/>
+                          <w:tab w:val="left" w:pos="5040"/>
+                          <w:tab w:val="left" w:pos="5600"/>
+                          <w:tab w:val="left" w:pos="6160"/>
+                          <w:tab w:val="left" w:pos="6720"/>
+                        </w:tabs>
+                        <w:autoSpaceDE w:val="0"/>
+                        <w:autoSpaceDN w:val="0"/>
+                        <w:adjustRightInd w:val="0"/>
+                        <w:rPr>
+                          <w:rFonts w:ascii="Andale Mono" w:hAnsi="Andale Mono" w:cs="Andale Mono"/>
+                          <w:sz w:val="20"/>
+                          <w:szCs w:val="20"/>
+                        </w:rPr>
+                      </w:pPr>
                       <w:r>
                         <w:rPr>
                           <w:rFonts w:ascii="Andale Mono" w:hAnsi="Andale Mono" w:cs="Andale Mono"/>
                           <w:sz w:val="20"/>
                           <w:szCs w:val="20"/>
                         </w:rPr>
-                        <w:t>[ 1</w:t>
-                      </w:r>
-                      <w:proofErr w:type="gramEnd"/>
-                      <w:r>
-                        <w:rPr>
-                          <w:rFonts w:ascii="Andale Mono" w:hAnsi="Andale Mono" w:cs="Andale Mono"/>
-                          <w:sz w:val="20"/>
-                          <w:szCs w:val="20"/>
-                        </w:rPr>
-                        <w:t>.+0.j  0.+1.j -1.+0.j  0.-1.j]]</w:t>
+                        <w:t xml:space="preserve"> [ 1.+0.j  0.+1.j -1.+0.j  0.-1.j]]</w:t>
                       </w:r>
                     </w:p>
                     <w:p>
@@ -4207,18 +3497,8 @@
                           <w:sz w:val="20"/>
                           <w:szCs w:val="20"/>
                         </w:rPr>
-                        <w:t>F</w:t>
+                        <w:t>F:8</w:t>
                       </w:r>
-                      <w:proofErr w:type="gramStart"/>
-                      <w:r>
-                        <w:rPr>
-                          <w:rFonts w:ascii="Andale Mono" w:hAnsi="Andale Mono" w:cs="Andale Mono"/>
-                          <w:sz w:val="20"/>
-                          <w:szCs w:val="20"/>
-                        </w:rPr>
-                        <w:t>:8</w:t>
-                      </w:r>
-                      <w:proofErr w:type="gramEnd"/>
                     </w:p>
                     <w:p>
                       <w:pPr>
@@ -4252,54 +3532,8 @@
                           <w:sz w:val="20"/>
                           <w:szCs w:val="20"/>
                         </w:rPr>
-                        <w:t>[</w:t>
+                        <w:t>[[  1.00000000e+00+0.j           1.00000000e+00+0.j           1.00000000e+00+0.j</w:t>
                       </w:r>
-                      <w:proofErr w:type="gramStart"/>
-                      <w:r>
-                        <w:rPr>
-                          <w:rFonts w:ascii="Andale Mono" w:hAnsi="Andale Mono" w:cs="Andale Mono"/>
-                          <w:sz w:val="20"/>
-                          <w:szCs w:val="20"/>
-                        </w:rPr>
-                        <w:t>[  1.00000000e</w:t>
-                      </w:r>
-                      <w:proofErr w:type="gramEnd"/>
-                      <w:r>
-                        <w:rPr>
-                          <w:rFonts w:ascii="Andale Mono" w:hAnsi="Andale Mono" w:cs="Andale Mono"/>
-                          <w:sz w:val="20"/>
-                          <w:szCs w:val="20"/>
-                        </w:rPr>
-                        <w:t xml:space="preserve">+00+0.j           </w:t>
-                      </w:r>
-                      <w:proofErr w:type="spellStart"/>
-                      <w:r>
-                        <w:rPr>
-                          <w:rFonts w:ascii="Andale Mono" w:hAnsi="Andale Mono" w:cs="Andale Mono"/>
-                          <w:sz w:val="20"/>
-                          <w:szCs w:val="20"/>
-                        </w:rPr>
-                        <w:t>1.00000000e+00+0.j</w:t>
-                      </w:r>
-                      <w:proofErr w:type="spellEnd"/>
-                      <w:r>
-                        <w:rPr>
-                          <w:rFonts w:ascii="Andale Mono" w:hAnsi="Andale Mono" w:cs="Andale Mono"/>
-                          <w:sz w:val="20"/>
-                          <w:szCs w:val="20"/>
-                        </w:rPr>
-                        <w:t xml:space="preserve">           </w:t>
-                      </w:r>
-                      <w:proofErr w:type="spellStart"/>
-                      <w:r>
-                        <w:rPr>
-                          <w:rFonts w:ascii="Andale Mono" w:hAnsi="Andale Mono" w:cs="Andale Mono"/>
-                          <w:sz w:val="20"/>
-                          <w:szCs w:val="20"/>
-                        </w:rPr>
-                        <w:t>1.00000000e+00+0.j</w:t>
-                      </w:r>
-                      <w:proofErr w:type="spellEnd"/>
                     </w:p>
                     <w:p>
                       <w:pPr>
@@ -4333,36 +3567,8 @@
                           <w:sz w:val="20"/>
                           <w:szCs w:val="20"/>
                         </w:rPr>
-                        <w:t xml:space="preserve">    1.00000000e+00+0.j           </w:t>
+                        <w:t xml:space="preserve">    1.00000000e+00+0.j           1.00000000e+00+0.j           1.00000000e+00+0.j</w:t>
                       </w:r>
-                      <w:proofErr w:type="spellStart"/>
-                      <w:r>
-                        <w:rPr>
-                          <w:rFonts w:ascii="Andale Mono" w:hAnsi="Andale Mono" w:cs="Andale Mono"/>
-                          <w:sz w:val="20"/>
-                          <w:szCs w:val="20"/>
-                        </w:rPr>
-                        <w:t>1.00000000e+00+0.j</w:t>
-                      </w:r>
-                      <w:proofErr w:type="spellEnd"/>
-                      <w:r>
-                        <w:rPr>
-                          <w:rFonts w:ascii="Andale Mono" w:hAnsi="Andale Mono" w:cs="Andale Mono"/>
-                          <w:sz w:val="20"/>
-                          <w:szCs w:val="20"/>
-                        </w:rPr>
-                        <w:t xml:space="preserve">           </w:t>
-                      </w:r>
-                      <w:proofErr w:type="spellStart"/>
-                      <w:r>
-                        <w:rPr>
-                          <w:rFonts w:ascii="Andale Mono" w:hAnsi="Andale Mono" w:cs="Andale Mono"/>
-                          <w:sz w:val="20"/>
-                          <w:szCs w:val="20"/>
-                        </w:rPr>
-                        <w:t>1.00000000e+00+0.j</w:t>
-                      </w:r>
-                      <w:proofErr w:type="spellEnd"/>
                     </w:p>
                     <w:p>
                       <w:pPr>
@@ -4396,36 +3602,8 @@
                           <w:sz w:val="20"/>
                           <w:szCs w:val="20"/>
                         </w:rPr>
-                        <w:t xml:space="preserve">    1.00000000e+00+0.j           </w:t>
+                        <w:t xml:space="preserve">    1.00000000e+00+0.j           1.00000000e+00+0.j        ]</w:t>
                       </w:r>
-                      <w:proofErr w:type="spellStart"/>
-                      <w:r>
-                        <w:rPr>
-                          <w:rFonts w:ascii="Andale Mono" w:hAnsi="Andale Mono" w:cs="Andale Mono"/>
-                          <w:sz w:val="20"/>
-                          <w:szCs w:val="20"/>
-                        </w:rPr>
-                        <w:t>1.00000000e+00+</w:t>
-                      </w:r>
-                      <w:proofErr w:type="gramStart"/>
-                      <w:r>
-                        <w:rPr>
-                          <w:rFonts w:ascii="Andale Mono" w:hAnsi="Andale Mono" w:cs="Andale Mono"/>
-                          <w:sz w:val="20"/>
-                          <w:szCs w:val="20"/>
-                        </w:rPr>
-                        <w:t>0.j</w:t>
-                      </w:r>
-                      <w:proofErr w:type="spellEnd"/>
-                      <w:r>
-                        <w:rPr>
-                          <w:rFonts w:ascii="Andale Mono" w:hAnsi="Andale Mono" w:cs="Andale Mono"/>
-                          <w:sz w:val="20"/>
-                          <w:szCs w:val="20"/>
-                        </w:rPr>
-                        <w:t xml:space="preserve">        ]</w:t>
-                      </w:r>
-                      <w:proofErr w:type="gramEnd"/>
                     </w:p>
                     <w:p>
                       <w:pPr>
@@ -4459,25 +3637,7 @@
                           <w:sz w:val="20"/>
                           <w:szCs w:val="20"/>
                         </w:rPr>
-                        <w:t xml:space="preserve"> </w:t>
-                      </w:r>
-                      <w:proofErr w:type="gramStart"/>
-                      <w:r>
-                        <w:rPr>
-                          <w:rFonts w:ascii="Andale Mono" w:hAnsi="Andale Mono" w:cs="Andale Mono"/>
-                          <w:sz w:val="20"/>
-                          <w:szCs w:val="20"/>
-                        </w:rPr>
-                        <w:t>[  1.00000000e</w:t>
-                      </w:r>
-                      <w:proofErr w:type="gramEnd"/>
-                      <w:r>
-                        <w:rPr>
-                          <w:rFonts w:ascii="Andale Mono" w:hAnsi="Andale Mono" w:cs="Andale Mono"/>
-                          <w:sz w:val="20"/>
-                          <w:szCs w:val="20"/>
-                        </w:rPr>
-                        <w:t>+00+0.j           7.07106781e-01-0.70710678j</w:t>
+                        <w:t xml:space="preserve"> [  1.00000000e+00+0.j           7.07106781e-01-0.70710678j</w:t>
                       </w:r>
                     </w:p>
                     <w:p>
@@ -4617,25 +3777,7 @@
                           <w:sz w:val="20"/>
                           <w:szCs w:val="20"/>
                         </w:rPr>
-                        <w:t xml:space="preserve"> </w:t>
-                      </w:r>
-                      <w:proofErr w:type="gramStart"/>
-                      <w:r>
-                        <w:rPr>
-                          <w:rFonts w:ascii="Andale Mono" w:hAnsi="Andale Mono" w:cs="Andale Mono"/>
-                          <w:sz w:val="20"/>
-                          <w:szCs w:val="20"/>
-                        </w:rPr>
-                        <w:t>[  1.00000000e</w:t>
-                      </w:r>
-                      <w:proofErr w:type="gramEnd"/>
-                      <w:r>
-                        <w:rPr>
-                          <w:rFonts w:ascii="Andale Mono" w:hAnsi="Andale Mono" w:cs="Andale Mono"/>
-                          <w:sz w:val="20"/>
-                          <w:szCs w:val="20"/>
-                        </w:rPr>
-                        <w:t>+00+0.j          -8.26946080e-16-1.j          -1.00000000e+00+0.j</w:t>
+                        <w:t xml:space="preserve"> [  1.00000000e+00+0.j          -8.26946080e-16-1.j          -1.00000000e+00+0.j</w:t>
                       </w:r>
                     </w:p>
                     <w:p>
@@ -4670,25 +3812,7 @@
                           <w:sz w:val="20"/>
                           <w:szCs w:val="20"/>
                         </w:rPr>
-                        <w:t xml:space="preserve">    8.26946080e-16+1</w:t>
-                      </w:r>
-                      <w:proofErr w:type="gramStart"/>
-                      <w:r>
-                        <w:rPr>
-                          <w:rFonts w:ascii="Andale Mono" w:hAnsi="Andale Mono" w:cs="Andale Mono"/>
-                          <w:sz w:val="20"/>
-                          <w:szCs w:val="20"/>
-                        </w:rPr>
-                        <w:t>.j           1.</w:t>
-                      </w:r>
-                      <w:proofErr w:type="gramEnd"/>
-                      <w:r>
-                        <w:rPr>
-                          <w:rFonts w:ascii="Andale Mono" w:hAnsi="Andale Mono" w:cs="Andale Mono"/>
-                          <w:sz w:val="20"/>
-                          <w:szCs w:val="20"/>
-                        </w:rPr>
-                        <w:t>00000000e+00+0.j          -8.26946080e-16-1.j</w:t>
+                        <w:t xml:space="preserve">    8.26946080e-16+1.j           1.00000000e+00+0.j          -8.26946080e-16-1.j</w:t>
                       </w:r>
                     </w:p>
                     <w:p>
@@ -4723,18 +3847,8 @@
                           <w:sz w:val="20"/>
                           <w:szCs w:val="20"/>
                         </w:rPr>
-                        <w:t xml:space="preserve">   -1.00000000e+00+0.j           8.26946080e-16+</w:t>
+                        <w:t xml:space="preserve">   -1.00000000e+00+0.j           8.26946080e-16+1.j        ]</w:t>
                       </w:r>
-                      <w:proofErr w:type="gramStart"/>
-                      <w:r>
-                        <w:rPr>
-                          <w:rFonts w:ascii="Andale Mono" w:hAnsi="Andale Mono" w:cs="Andale Mono"/>
-                          <w:sz w:val="20"/>
-                          <w:szCs w:val="20"/>
-                        </w:rPr>
-                        <w:t>1.j        ]</w:t>
-                      </w:r>
-                      <w:proofErr w:type="gramEnd"/>
                     </w:p>
                     <w:p>
                       <w:pPr>
@@ -4768,25 +3882,7 @@
                           <w:sz w:val="20"/>
                           <w:szCs w:val="20"/>
                         </w:rPr>
-                        <w:t xml:space="preserve"> </w:t>
-                      </w:r>
-                      <w:proofErr w:type="gramStart"/>
-                      <w:r>
-                        <w:rPr>
-                          <w:rFonts w:ascii="Andale Mono" w:hAnsi="Andale Mono" w:cs="Andale Mono"/>
-                          <w:sz w:val="20"/>
-                          <w:szCs w:val="20"/>
-                        </w:rPr>
-                        <w:t>[  1.00000000e</w:t>
-                      </w:r>
-                      <w:proofErr w:type="gramEnd"/>
-                      <w:r>
-                        <w:rPr>
-                          <w:rFonts w:ascii="Andale Mono" w:hAnsi="Andale Mono" w:cs="Andale Mono"/>
-                          <w:sz w:val="20"/>
-                          <w:szCs w:val="20"/>
-                        </w:rPr>
-                        <w:t>+00+0.j          -7.07106781e-01-0.70710678j</w:t>
+                        <w:t xml:space="preserve"> [  1.00000000e+00+0.j          -7.07106781e-01-0.70710678j</w:t>
                       </w:r>
                     </w:p>
                     <w:p>
@@ -4926,25 +4022,7 @@
                           <w:sz w:val="20"/>
                           <w:szCs w:val="20"/>
                         </w:rPr>
-                        <w:t xml:space="preserve"> </w:t>
-                      </w:r>
-                      <w:proofErr w:type="gramStart"/>
-                      <w:r>
-                        <w:rPr>
-                          <w:rFonts w:ascii="Andale Mono" w:hAnsi="Andale Mono" w:cs="Andale Mono"/>
-                          <w:sz w:val="20"/>
-                          <w:szCs w:val="20"/>
-                        </w:rPr>
-                        <w:t>[  1.00000000e</w:t>
-                      </w:r>
-                      <w:proofErr w:type="gramEnd"/>
-                      <w:r>
-                        <w:rPr>
-                          <w:rFonts w:ascii="Andale Mono" w:hAnsi="Andale Mono" w:cs="Andale Mono"/>
-                          <w:sz w:val="20"/>
-                          <w:szCs w:val="20"/>
-                        </w:rPr>
-                        <w:t>+00+0.j          -1.00000000e+00+0.j           1.00000000e+00+0.j</w:t>
+                        <w:t xml:space="preserve"> [  1.00000000e+00+0.j          -1.00000000e+00+0.j           1.00000000e+00+0.j</w:t>
                       </w:r>
                     </w:p>
                     <w:p>
@@ -5014,18 +4092,8 @@
                           <w:sz w:val="20"/>
                           <w:szCs w:val="20"/>
                         </w:rPr>
-                        <w:t xml:space="preserve">    1.00000000e+00+0.j          -1.00000000e+00+</w:t>
+                        <w:t xml:space="preserve">    1.00000000e+00+0.j          -1.00000000e+00+0.j        ]</w:t>
                       </w:r>
-                      <w:proofErr w:type="gramStart"/>
-                      <w:r>
-                        <w:rPr>
-                          <w:rFonts w:ascii="Andale Mono" w:hAnsi="Andale Mono" w:cs="Andale Mono"/>
-                          <w:sz w:val="20"/>
-                          <w:szCs w:val="20"/>
-                        </w:rPr>
-                        <w:t>0.j        ]</w:t>
-                      </w:r>
-                      <w:proofErr w:type="gramEnd"/>
                     </w:p>
                     <w:p>
                       <w:pPr>
@@ -5059,25 +4127,7 @@
                           <w:sz w:val="20"/>
                           <w:szCs w:val="20"/>
                         </w:rPr>
-                        <w:t xml:space="preserve"> </w:t>
-                      </w:r>
-                      <w:proofErr w:type="gramStart"/>
-                      <w:r>
-                        <w:rPr>
-                          <w:rFonts w:ascii="Andale Mono" w:hAnsi="Andale Mono" w:cs="Andale Mono"/>
-                          <w:sz w:val="20"/>
-                          <w:szCs w:val="20"/>
-                        </w:rPr>
-                        <w:t>[  1.00000000e</w:t>
-                      </w:r>
-                      <w:proofErr w:type="gramEnd"/>
-                      <w:r>
-                        <w:rPr>
-                          <w:rFonts w:ascii="Andale Mono" w:hAnsi="Andale Mono" w:cs="Andale Mono"/>
-                          <w:sz w:val="20"/>
-                          <w:szCs w:val="20"/>
-                        </w:rPr>
-                        <w:t>+00+0.j          -7.07106781e-01+0.70710678j</w:t>
+                        <w:t xml:space="preserve"> [  1.00000000e+00+0.j          -7.07106781e-01+0.70710678j</w:t>
                       </w:r>
                     </w:p>
                     <w:p>
@@ -5217,25 +4267,7 @@
                           <w:sz w:val="20"/>
                           <w:szCs w:val="20"/>
                         </w:rPr>
-                        <w:t xml:space="preserve"> </w:t>
-                      </w:r>
-                      <w:proofErr w:type="gramStart"/>
-                      <w:r>
-                        <w:rPr>
-                          <w:rFonts w:ascii="Andale Mono" w:hAnsi="Andale Mono" w:cs="Andale Mono"/>
-                          <w:sz w:val="20"/>
-                          <w:szCs w:val="20"/>
-                        </w:rPr>
-                        <w:t>[  1.00000000e</w:t>
-                      </w:r>
-                      <w:proofErr w:type="gramEnd"/>
-                      <w:r>
-                        <w:rPr>
-                          <w:rFonts w:ascii="Andale Mono" w:hAnsi="Andale Mono" w:cs="Andale Mono"/>
-                          <w:sz w:val="20"/>
-                          <w:szCs w:val="20"/>
-                        </w:rPr>
-                        <w:t>+00+0.j           8.26946080e-16+1.j          -1.00000000e+00+0.j</w:t>
+                        <w:t xml:space="preserve"> [  1.00000000e+00+0.j           8.26946080e-16+1.j          -1.00000000e+00+0.j</w:t>
                       </w:r>
                     </w:p>
                     <w:p>
@@ -5305,18 +4337,8 @@
                           <w:sz w:val="20"/>
                           <w:szCs w:val="20"/>
                         </w:rPr>
-                        <w:t xml:space="preserve">   -1.00000000e+00+0.j          -8.26946080e-16-</w:t>
+                        <w:t xml:space="preserve">   -1.00000000e+00+0.j          -8.26946080e-16-1.j        ]</w:t>
                       </w:r>
-                      <w:proofErr w:type="gramStart"/>
-                      <w:r>
-                        <w:rPr>
-                          <w:rFonts w:ascii="Andale Mono" w:hAnsi="Andale Mono" w:cs="Andale Mono"/>
-                          <w:sz w:val="20"/>
-                          <w:szCs w:val="20"/>
-                        </w:rPr>
-                        <w:t>1.j        ]</w:t>
-                      </w:r>
-                      <w:proofErr w:type="gramEnd"/>
                     </w:p>
                     <w:p>
                       <w:pPr>
@@ -5350,25 +4372,7 @@
                           <w:sz w:val="20"/>
                           <w:szCs w:val="20"/>
                         </w:rPr>
-                        <w:t xml:space="preserve"> </w:t>
-                      </w:r>
-                      <w:proofErr w:type="gramStart"/>
-                      <w:r>
-                        <w:rPr>
-                          <w:rFonts w:ascii="Andale Mono" w:hAnsi="Andale Mono" w:cs="Andale Mono"/>
-                          <w:sz w:val="20"/>
-                          <w:szCs w:val="20"/>
-                        </w:rPr>
-                        <w:t>[  1.00000000e</w:t>
-                      </w:r>
-                      <w:proofErr w:type="gramEnd"/>
-                      <w:r>
-                        <w:rPr>
-                          <w:rFonts w:ascii="Andale Mono" w:hAnsi="Andale Mono" w:cs="Andale Mono"/>
-                          <w:sz w:val="20"/>
-                          <w:szCs w:val="20"/>
-                        </w:rPr>
-                        <w:t>+00+0.j           7.07106781e-01+0.70710678j</w:t>
+                        <w:t xml:space="preserve"> [  1.00000000e+00+0.j           7.07106781e-01+0.70710678j</w:t>
                       </w:r>
                     </w:p>
                     <w:p>
@@ -5524,24 +4528,42 @@
           <w:rFonts w:ascii="Andale Mono" w:hAnsi="Andale Mono" w:cs="Andale Mono"/>
           <w:color w:val="2DDFFF"/>
         </w:rPr>
-        <w:t>(</w:t>
-      </w:r>
-      <w:proofErr w:type="spellStart"/>
-      <w:proofErr w:type="gramStart"/>
+        <w:t>(FourierTransformation)</w:t>
+      </w:r>
+      <w:r>
+        <w:rPr>
+          <w:rFonts w:ascii="Andale Mono" w:hAnsi="Andale Mono" w:cs="Andale Mono"/>
+          <w:color w:val="FC33CA"/>
+        </w:rPr>
+        <w:t>grantmcgovern</w:t>
+      </w:r>
       <w:r>
         <w:rPr>
           <w:rFonts w:ascii="Andale Mono" w:hAnsi="Andale Mono" w:cs="Andale Mono"/>
           <w:color w:val="2DDFFF"/>
         </w:rPr>
-        <w:t>FourierTransformation</w:t>
-      </w:r>
-      <w:proofErr w:type="spellEnd"/>
+        <w:t>@</w:t>
+      </w:r>
+      <w:r>
+        <w:rPr>
+          <w:rFonts w:ascii="Andale Mono" w:hAnsi="Andale Mono" w:cs="Andale Mono"/>
+          <w:color w:val="A05DFF"/>
+        </w:rPr>
+        <w:t>gMAC:</w:t>
+      </w:r>
+      <w:r>
+        <w:rPr>
+          <w:rFonts w:ascii="Andale Mono" w:hAnsi="Andale Mono" w:cs="Andale Mono"/>
+          <w:color w:val="39FF2B"/>
+        </w:rPr>
+        <w:t>~/Dropbox/Developer/Projects/CSC222/FourierTransformation</w:t>
+      </w:r>
       <w:r>
         <w:rPr>
           <w:rFonts w:ascii="Andale Mono" w:hAnsi="Andale Mono" w:cs="Andale Mono"/>
           <w:color w:val="2DDFFF"/>
         </w:rPr>
-        <w:t>)</w:t>
+        <w:t>(FourierTransformation)</w:t>
       </w:r>
       <w:r>
         <w:rPr>
@@ -5562,113 +4584,54 @@
           <w:rFonts w:ascii="Andale Mono" w:hAnsi="Andale Mono" w:cs="Andale Mono"/>
           <w:color w:val="A05DFF"/>
         </w:rPr>
-        <w:t>gMAC</w:t>
-      </w:r>
-      <w:proofErr w:type="gramEnd"/>
-      <w:r>
-        <w:rPr>
-          <w:rFonts w:ascii="Andale Mono" w:hAnsi="Andale Mono" w:cs="Andale Mono"/>
-          <w:color w:val="A05DFF"/>
-        </w:rPr>
-        <w:t>:</w:t>
+        <w:t>gMAC:</w:t>
       </w:r>
       <w:r>
         <w:rPr>
           <w:rFonts w:ascii="Andale Mono" w:hAnsi="Andale Mono" w:cs="Andale Mono"/>
           <w:color w:val="39FF2B"/>
         </w:rPr>
-        <w:t>~/Dropbox/Developer/Projects/CSC222/FourierTransformation</w:t>
+        <w:t>~/Dropbox/Developer/Projects/CSC222/FourierTransformat</w:t>
       </w:r>
       <w:r>
         <w:rPr>
           <w:rFonts w:ascii="Andale Mono" w:hAnsi="Andale Mono" w:cs="Andale Mono"/>
           <w:color w:val="2DDFFF"/>
         </w:rPr>
-        <w:t>(</w:t>
-      </w:r>
-      <w:proofErr w:type="spellStart"/>
-      <w:r>
+        <w:t xml:space="preserve">$ </w:t>
+      </w:r>
+      <w:r>
+        <w:rPr>
+          <w:rFonts w:ascii="Andale Mono" w:hAnsi="Andale Mono" w:cs="Andale Mono"/>
+          <w:color w:val="FF0000"/>
+        </w:rPr>
+        <w:t>python lab3.py</w:t>
+      </w:r>
+    </w:p>
+    <w:p>
+      <w:pPr>
+        <w:widowControl w:val="0"/>
+        <w:tabs>
+          <w:tab w:val="left" w:pos="560"/>
+          <w:tab w:val="left" w:pos="1120"/>
+          <w:tab w:val="left" w:pos="1680"/>
+          <w:tab w:val="left" w:pos="2240"/>
+          <w:tab w:val="left" w:pos="2800"/>
+          <w:tab w:val="left" w:pos="3360"/>
+          <w:tab w:val="left" w:pos="3920"/>
+          <w:tab w:val="left" w:pos="4480"/>
+          <w:tab w:val="left" w:pos="5040"/>
+          <w:tab w:val="left" w:pos="5600"/>
+          <w:tab w:val="left" w:pos="6160"/>
+          <w:tab w:val="left" w:pos="6720"/>
+        </w:tabs>
+        <w:autoSpaceDE w:val="0"/>
+        <w:autoSpaceDN w:val="0"/>
+        <w:adjustRightInd w:val="0"/>
         <w:rPr>
           <w:rFonts w:ascii="Andale Mono" w:hAnsi="Andale Mono" w:cs="Andale Mono"/>
           <w:color w:val="2DDFFF"/>
         </w:rPr>
-        <w:t>FourierTransformation</w:t>
-      </w:r>
-      <w:proofErr w:type="spellEnd"/>
-      <w:r>
-        <w:rPr>
-          <w:rFonts w:ascii="Andale Mono" w:hAnsi="Andale Mono" w:cs="Andale Mono"/>
-          <w:color w:val="2DDFFF"/>
-        </w:rPr>
-        <w:t>)</w:t>
-      </w:r>
-      <w:r>
-        <w:rPr>
-          <w:rFonts w:ascii="Andale Mono" w:hAnsi="Andale Mono" w:cs="Andale Mono"/>
-          <w:color w:val="FC33CA"/>
-        </w:rPr>
-        <w:t>grantmcgovern</w:t>
-      </w:r>
-      <w:r>
-        <w:rPr>
-          <w:rFonts w:ascii="Andale Mono" w:hAnsi="Andale Mono" w:cs="Andale Mono"/>
-          <w:color w:val="2DDFFF"/>
-        </w:rPr>
-        <w:t>@</w:t>
-      </w:r>
-      <w:r>
-        <w:rPr>
-          <w:rFonts w:ascii="Andale Mono" w:hAnsi="Andale Mono" w:cs="Andale Mono"/>
-          <w:color w:val="A05DFF"/>
-        </w:rPr>
-        <w:t>gMAC:</w:t>
-      </w:r>
-      <w:r>
-        <w:rPr>
-          <w:rFonts w:ascii="Andale Mono" w:hAnsi="Andale Mono" w:cs="Andale Mono"/>
-          <w:color w:val="39FF2B"/>
-        </w:rPr>
-        <w:t>~/Dropbox/Developer/Projects/CSC222/FourierTransformat</w:t>
-      </w:r>
-      <w:r>
-        <w:rPr>
-          <w:rFonts w:ascii="Andale Mono" w:hAnsi="Andale Mono" w:cs="Andale Mono"/>
-          <w:color w:val="2DDFFF"/>
-        </w:rPr>
-        <w:t xml:space="preserve">$ </w:t>
-      </w:r>
-      <w:r>
-        <w:rPr>
-          <w:rFonts w:ascii="Andale Mono" w:hAnsi="Andale Mono" w:cs="Andale Mono"/>
-          <w:color w:val="FF0000"/>
-        </w:rPr>
-        <w:t>python lab3.py</w:t>
-      </w:r>
-    </w:p>
-    <w:p>
-      <w:pPr>
-        <w:widowControl w:val="0"/>
-        <w:tabs>
-          <w:tab w:val="left" w:pos="560"/>
-          <w:tab w:val="left" w:pos="1120"/>
-          <w:tab w:val="left" w:pos="1680"/>
-          <w:tab w:val="left" w:pos="2240"/>
-          <w:tab w:val="left" w:pos="2800"/>
-          <w:tab w:val="left" w:pos="3360"/>
-          <w:tab w:val="left" w:pos="3920"/>
-          <w:tab w:val="left" w:pos="4480"/>
-          <w:tab w:val="left" w:pos="5040"/>
-          <w:tab w:val="left" w:pos="5600"/>
-          <w:tab w:val="left" w:pos="6160"/>
-          <w:tab w:val="left" w:pos="6720"/>
-        </w:tabs>
-        <w:autoSpaceDE w:val="0"/>
-        <w:autoSpaceDN w:val="0"/>
-        <w:adjustRightInd w:val="0"/>
-        <w:rPr>
-          <w:rFonts w:ascii="Andale Mono" w:hAnsi="Andale Mono" w:cs="Andale Mono"/>
-          <w:color w:val="2DDFFF"/>
-        </w:rPr>
       </w:pPr>
     </w:p>
     <w:p>
@@ -6071,8 +5034,6 @@
         </w:rPr>
         <w:t>Roots 8:</w:t>
       </w:r>
-      <w:bookmarkStart w:id="0" w:name="_GoBack"/>
-      <w:bookmarkEnd w:id="0"/>
     </w:p>
     <w:p>
       <w:pPr>
@@ -8200,801 +7161,507 @@
           <w:rFonts w:ascii="Andale Mono" w:hAnsi="Andale Mono" w:cs="Andale Mono"/>
           <w:color w:val="404040" w:themeColor="text1" w:themeTint="BF"/>
         </w:rPr>
-        <w:t>F</w:t>
-      </w:r>
-      <w:proofErr w:type="gramStart"/>
-      <w:r>
-        <w:rPr>
-          <w:rFonts w:ascii="Andale Mono" w:hAnsi="Andale Mono" w:cs="Andale Mono"/>
-          <w:color w:val="404040" w:themeColor="text1" w:themeTint="BF"/>
-        </w:rPr>
-        <w:t>:2</w:t>
-      </w:r>
-      <w:proofErr w:type="gramEnd"/>
-    </w:p>
-    <w:p>
-      <w:pPr>
-        <w:widowControl w:val="0"/>
-        <w:tabs>
-          <w:tab w:val="left" w:pos="560"/>
-          <w:tab w:val="left" w:pos="1120"/>
-          <w:tab w:val="left" w:pos="1680"/>
-          <w:tab w:val="left" w:pos="2240"/>
-          <w:tab w:val="left" w:pos="2800"/>
-          <w:tab w:val="left" w:pos="3360"/>
-          <w:tab w:val="left" w:pos="3920"/>
-          <w:tab w:val="left" w:pos="4480"/>
-          <w:tab w:val="left" w:pos="5040"/>
-          <w:tab w:val="left" w:pos="5600"/>
-          <w:tab w:val="left" w:pos="6160"/>
-          <w:tab w:val="left" w:pos="6720"/>
-        </w:tabs>
-        <w:autoSpaceDE w:val="0"/>
-        <w:autoSpaceDN w:val="0"/>
-        <w:adjustRightInd w:val="0"/>
-        <w:rPr>
-          <w:rFonts w:ascii="Andale Mono" w:hAnsi="Andale Mono" w:cs="Andale Mono"/>
-          <w:color w:val="404040" w:themeColor="text1" w:themeTint="BF"/>
-        </w:rPr>
-      </w:pPr>
-      <w:r>
-        <w:rPr>
-          <w:rFonts w:ascii="Andale Mono" w:hAnsi="Andale Mono" w:cs="Andale Mono"/>
-          <w:color w:val="404040" w:themeColor="text1" w:themeTint="BF"/>
-        </w:rPr>
-        <w:t>[</w:t>
-      </w:r>
-      <w:proofErr w:type="gramStart"/>
-      <w:r>
-        <w:rPr>
-          <w:rFonts w:ascii="Andale Mono" w:hAnsi="Andale Mono" w:cs="Andale Mono"/>
-          <w:color w:val="404040" w:themeColor="text1" w:themeTint="BF"/>
-        </w:rPr>
-        <w:t>[ 1</w:t>
-      </w:r>
-      <w:proofErr w:type="gramEnd"/>
-      <w:r>
-        <w:rPr>
-          <w:rFonts w:ascii="Andale Mono" w:hAnsi="Andale Mono" w:cs="Andale Mono"/>
-          <w:color w:val="404040" w:themeColor="text1" w:themeTint="BF"/>
-        </w:rPr>
-        <w:t xml:space="preserve">.+0.j  </w:t>
-      </w:r>
-      <w:proofErr w:type="spellStart"/>
-      <w:r>
-        <w:rPr>
-          <w:rFonts w:ascii="Andale Mono" w:hAnsi="Andale Mono" w:cs="Andale Mono"/>
-          <w:color w:val="404040" w:themeColor="text1" w:themeTint="BF"/>
-        </w:rPr>
-        <w:t>1.+0.j</w:t>
-      </w:r>
-      <w:proofErr w:type="spellEnd"/>
-      <w:r>
-        <w:rPr>
-          <w:rFonts w:ascii="Andale Mono" w:hAnsi="Andale Mono" w:cs="Andale Mono"/>
-          <w:color w:val="404040" w:themeColor="text1" w:themeTint="BF"/>
-        </w:rPr>
-        <w:t>]</w:t>
-      </w:r>
-    </w:p>
-    <w:p>
-      <w:pPr>
-        <w:widowControl w:val="0"/>
-        <w:tabs>
-          <w:tab w:val="left" w:pos="560"/>
-          <w:tab w:val="left" w:pos="1120"/>
-          <w:tab w:val="left" w:pos="1680"/>
-          <w:tab w:val="left" w:pos="2240"/>
-          <w:tab w:val="left" w:pos="2800"/>
-          <w:tab w:val="left" w:pos="3360"/>
-          <w:tab w:val="left" w:pos="3920"/>
-          <w:tab w:val="left" w:pos="4480"/>
-          <w:tab w:val="left" w:pos="5040"/>
-          <w:tab w:val="left" w:pos="5600"/>
-          <w:tab w:val="left" w:pos="6160"/>
-          <w:tab w:val="left" w:pos="6720"/>
-        </w:tabs>
-        <w:autoSpaceDE w:val="0"/>
-        <w:autoSpaceDN w:val="0"/>
-        <w:adjustRightInd w:val="0"/>
-        <w:rPr>
-          <w:rFonts w:ascii="Andale Mono" w:hAnsi="Andale Mono" w:cs="Andale Mono"/>
-          <w:color w:val="404040" w:themeColor="text1" w:themeTint="BF"/>
-        </w:rPr>
-      </w:pPr>
-      <w:r>
-        <w:rPr>
-          <w:rFonts w:ascii="Andale Mono" w:hAnsi="Andale Mono" w:cs="Andale Mono"/>
-          <w:color w:val="404040" w:themeColor="text1" w:themeTint="BF"/>
-        </w:rPr>
-        <w:t xml:space="preserve"> </w:t>
-      </w:r>
-      <w:proofErr w:type="gramStart"/>
-      <w:r>
-        <w:rPr>
-          <w:rFonts w:ascii="Andale Mono" w:hAnsi="Andale Mono" w:cs="Andale Mono"/>
-          <w:color w:val="404040" w:themeColor="text1" w:themeTint="BF"/>
-        </w:rPr>
-        <w:t>[ 1</w:t>
-      </w:r>
-      <w:proofErr w:type="gramEnd"/>
-      <w:r>
-        <w:rPr>
-          <w:rFonts w:ascii="Andale Mono" w:hAnsi="Andale Mono" w:cs="Andale Mono"/>
-          <w:color w:val="404040" w:themeColor="text1" w:themeTint="BF"/>
-        </w:rPr>
-        <w:t>.+0.j -1.+0.j]]</w:t>
-      </w:r>
-    </w:p>
-    <w:p>
-      <w:pPr>
-        <w:widowControl w:val="0"/>
-        <w:tabs>
-          <w:tab w:val="left" w:pos="560"/>
-          <w:tab w:val="left" w:pos="1120"/>
-          <w:tab w:val="left" w:pos="1680"/>
-          <w:tab w:val="left" w:pos="2240"/>
-          <w:tab w:val="left" w:pos="2800"/>
-          <w:tab w:val="left" w:pos="3360"/>
-          <w:tab w:val="left" w:pos="3920"/>
-          <w:tab w:val="left" w:pos="4480"/>
-          <w:tab w:val="left" w:pos="5040"/>
-          <w:tab w:val="left" w:pos="5600"/>
-          <w:tab w:val="left" w:pos="6160"/>
-          <w:tab w:val="left" w:pos="6720"/>
-        </w:tabs>
-        <w:autoSpaceDE w:val="0"/>
-        <w:autoSpaceDN w:val="0"/>
-        <w:adjustRightInd w:val="0"/>
-        <w:rPr>
-          <w:rFonts w:ascii="Andale Mono" w:hAnsi="Andale Mono" w:cs="Andale Mono"/>
-          <w:color w:val="404040" w:themeColor="text1" w:themeTint="BF"/>
-        </w:rPr>
-      </w:pPr>
-    </w:p>
-    <w:p>
-      <w:pPr>
-        <w:widowControl w:val="0"/>
-        <w:tabs>
-          <w:tab w:val="left" w:pos="560"/>
-          <w:tab w:val="left" w:pos="1120"/>
-          <w:tab w:val="left" w:pos="1680"/>
-          <w:tab w:val="left" w:pos="2240"/>
-          <w:tab w:val="left" w:pos="2800"/>
-          <w:tab w:val="left" w:pos="3360"/>
-          <w:tab w:val="left" w:pos="3920"/>
-          <w:tab w:val="left" w:pos="4480"/>
-          <w:tab w:val="left" w:pos="5040"/>
-          <w:tab w:val="left" w:pos="5600"/>
-          <w:tab w:val="left" w:pos="6160"/>
-          <w:tab w:val="left" w:pos="6720"/>
-        </w:tabs>
-        <w:autoSpaceDE w:val="0"/>
-        <w:autoSpaceDN w:val="0"/>
-        <w:adjustRightInd w:val="0"/>
-        <w:rPr>
-          <w:rFonts w:ascii="Andale Mono" w:hAnsi="Andale Mono" w:cs="Andale Mono"/>
-          <w:color w:val="404040" w:themeColor="text1" w:themeTint="BF"/>
-        </w:rPr>
-      </w:pPr>
-    </w:p>
-    <w:p>
-      <w:pPr>
-        <w:widowControl w:val="0"/>
-        <w:tabs>
-          <w:tab w:val="left" w:pos="560"/>
-          <w:tab w:val="left" w:pos="1120"/>
-          <w:tab w:val="left" w:pos="1680"/>
-          <w:tab w:val="left" w:pos="2240"/>
-          <w:tab w:val="left" w:pos="2800"/>
-          <w:tab w:val="left" w:pos="3360"/>
-          <w:tab w:val="left" w:pos="3920"/>
-          <w:tab w:val="left" w:pos="4480"/>
-          <w:tab w:val="left" w:pos="5040"/>
-          <w:tab w:val="left" w:pos="5600"/>
-          <w:tab w:val="left" w:pos="6160"/>
-          <w:tab w:val="left" w:pos="6720"/>
-        </w:tabs>
-        <w:autoSpaceDE w:val="0"/>
-        <w:autoSpaceDN w:val="0"/>
-        <w:adjustRightInd w:val="0"/>
-        <w:rPr>
-          <w:rFonts w:ascii="Andale Mono" w:hAnsi="Andale Mono" w:cs="Andale Mono"/>
-          <w:color w:val="404040" w:themeColor="text1" w:themeTint="BF"/>
-        </w:rPr>
-      </w:pPr>
-      <w:r>
-        <w:rPr>
-          <w:rFonts w:ascii="Andale Mono" w:hAnsi="Andale Mono" w:cs="Andale Mono"/>
-          <w:color w:val="404040" w:themeColor="text1" w:themeTint="BF"/>
-        </w:rPr>
-        <w:t>F</w:t>
-      </w:r>
-      <w:proofErr w:type="gramStart"/>
-      <w:r>
-        <w:rPr>
-          <w:rFonts w:ascii="Andale Mono" w:hAnsi="Andale Mono" w:cs="Andale Mono"/>
-          <w:color w:val="404040" w:themeColor="text1" w:themeTint="BF"/>
-        </w:rPr>
-        <w:t>:4</w:t>
-      </w:r>
-      <w:proofErr w:type="gramEnd"/>
-    </w:p>
-    <w:p>
-      <w:pPr>
-        <w:widowControl w:val="0"/>
-        <w:tabs>
-          <w:tab w:val="left" w:pos="560"/>
-          <w:tab w:val="left" w:pos="1120"/>
-          <w:tab w:val="left" w:pos="1680"/>
-          <w:tab w:val="left" w:pos="2240"/>
-          <w:tab w:val="left" w:pos="2800"/>
-          <w:tab w:val="left" w:pos="3360"/>
-          <w:tab w:val="left" w:pos="3920"/>
-          <w:tab w:val="left" w:pos="4480"/>
-          <w:tab w:val="left" w:pos="5040"/>
-          <w:tab w:val="left" w:pos="5600"/>
-          <w:tab w:val="left" w:pos="6160"/>
-          <w:tab w:val="left" w:pos="6720"/>
-        </w:tabs>
-        <w:autoSpaceDE w:val="0"/>
-        <w:autoSpaceDN w:val="0"/>
-        <w:adjustRightInd w:val="0"/>
-        <w:rPr>
-          <w:rFonts w:ascii="Andale Mono" w:hAnsi="Andale Mono" w:cs="Andale Mono"/>
-          <w:color w:val="404040" w:themeColor="text1" w:themeTint="BF"/>
-        </w:rPr>
-      </w:pPr>
-      <w:r>
-        <w:rPr>
-          <w:rFonts w:ascii="Andale Mono" w:hAnsi="Andale Mono" w:cs="Andale Mono"/>
-          <w:color w:val="404040" w:themeColor="text1" w:themeTint="BF"/>
-        </w:rPr>
-        <w:t>[</w:t>
-      </w:r>
-      <w:proofErr w:type="gramStart"/>
-      <w:r>
-        <w:rPr>
-          <w:rFonts w:ascii="Andale Mono" w:hAnsi="Andale Mono" w:cs="Andale Mono"/>
-          <w:color w:val="404040" w:themeColor="text1" w:themeTint="BF"/>
-        </w:rPr>
-        <w:t>[ 1</w:t>
-      </w:r>
-      <w:proofErr w:type="gramEnd"/>
-      <w:r>
-        <w:rPr>
-          <w:rFonts w:ascii="Andale Mono" w:hAnsi="Andale Mono" w:cs="Andale Mono"/>
-          <w:color w:val="404040" w:themeColor="text1" w:themeTint="BF"/>
-        </w:rPr>
-        <w:t xml:space="preserve">.+0.j  </w:t>
-      </w:r>
-      <w:proofErr w:type="spellStart"/>
-      <w:r>
-        <w:rPr>
-          <w:rFonts w:ascii="Andale Mono" w:hAnsi="Andale Mono" w:cs="Andale Mono"/>
-          <w:color w:val="404040" w:themeColor="text1" w:themeTint="BF"/>
-        </w:rPr>
-        <w:t>1.+0.j</w:t>
-      </w:r>
-      <w:proofErr w:type="spellEnd"/>
-      <w:r>
-        <w:rPr>
-          <w:rFonts w:ascii="Andale Mono" w:hAnsi="Andale Mono" w:cs="Andale Mono"/>
-          <w:color w:val="404040" w:themeColor="text1" w:themeTint="BF"/>
-        </w:rPr>
-        <w:t xml:space="preserve">  </w:t>
-      </w:r>
-      <w:proofErr w:type="spellStart"/>
-      <w:r>
-        <w:rPr>
-          <w:rFonts w:ascii="Andale Mono" w:hAnsi="Andale Mono" w:cs="Andale Mono"/>
-          <w:color w:val="404040" w:themeColor="text1" w:themeTint="BF"/>
-        </w:rPr>
-        <w:t>1.+0.j</w:t>
-      </w:r>
-      <w:proofErr w:type="spellEnd"/>
-      <w:r>
-        <w:rPr>
-          <w:rFonts w:ascii="Andale Mono" w:hAnsi="Andale Mono" w:cs="Andale Mono"/>
-          <w:color w:val="404040" w:themeColor="text1" w:themeTint="BF"/>
-        </w:rPr>
-        <w:t xml:space="preserve">  </w:t>
-      </w:r>
-      <w:proofErr w:type="spellStart"/>
-      <w:r>
-        <w:rPr>
-          <w:rFonts w:ascii="Andale Mono" w:hAnsi="Andale Mono" w:cs="Andale Mono"/>
-          <w:color w:val="404040" w:themeColor="text1" w:themeTint="BF"/>
-        </w:rPr>
-        <w:t>1.+0.j</w:t>
-      </w:r>
-      <w:proofErr w:type="spellEnd"/>
-      <w:r>
-        <w:rPr>
-          <w:rFonts w:ascii="Andale Mono" w:hAnsi="Andale Mono" w:cs="Andale Mono"/>
-          <w:color w:val="404040" w:themeColor="text1" w:themeTint="BF"/>
-        </w:rPr>
-        <w:t>]</w:t>
-      </w:r>
-    </w:p>
-    <w:p>
-      <w:pPr>
-        <w:widowControl w:val="0"/>
-        <w:tabs>
-          <w:tab w:val="left" w:pos="560"/>
-          <w:tab w:val="left" w:pos="1120"/>
-          <w:tab w:val="left" w:pos="1680"/>
-          <w:tab w:val="left" w:pos="2240"/>
-          <w:tab w:val="left" w:pos="2800"/>
-          <w:tab w:val="left" w:pos="3360"/>
-          <w:tab w:val="left" w:pos="3920"/>
-          <w:tab w:val="left" w:pos="4480"/>
-          <w:tab w:val="left" w:pos="5040"/>
-          <w:tab w:val="left" w:pos="5600"/>
-          <w:tab w:val="left" w:pos="6160"/>
-          <w:tab w:val="left" w:pos="6720"/>
-        </w:tabs>
-        <w:autoSpaceDE w:val="0"/>
-        <w:autoSpaceDN w:val="0"/>
-        <w:adjustRightInd w:val="0"/>
-        <w:rPr>
-          <w:rFonts w:ascii="Andale Mono" w:hAnsi="Andale Mono" w:cs="Andale Mono"/>
-          <w:color w:val="404040" w:themeColor="text1" w:themeTint="BF"/>
-        </w:rPr>
-      </w:pPr>
-      <w:r>
-        <w:rPr>
-          <w:rFonts w:ascii="Andale Mono" w:hAnsi="Andale Mono" w:cs="Andale Mono"/>
-          <w:color w:val="404040" w:themeColor="text1" w:themeTint="BF"/>
-        </w:rPr>
-        <w:t xml:space="preserve"> </w:t>
-      </w:r>
-      <w:proofErr w:type="gramStart"/>
-      <w:r>
-        <w:rPr>
-          <w:rFonts w:ascii="Andale Mono" w:hAnsi="Andale Mono" w:cs="Andale Mono"/>
-          <w:color w:val="404040" w:themeColor="text1" w:themeTint="BF"/>
-        </w:rPr>
-        <w:t>[ 1</w:t>
-      </w:r>
-      <w:proofErr w:type="gramEnd"/>
-      <w:r>
-        <w:rPr>
-          <w:rFonts w:ascii="Andale Mono" w:hAnsi="Andale Mono" w:cs="Andale Mono"/>
-          <w:color w:val="404040" w:themeColor="text1" w:themeTint="BF"/>
-        </w:rPr>
-        <w:t>.+0.j  0.-1.j -1.+0.j  0.+1.j]</w:t>
-      </w:r>
-    </w:p>
-    <w:p>
-      <w:pPr>
-        <w:widowControl w:val="0"/>
-        <w:tabs>
-          <w:tab w:val="left" w:pos="560"/>
-          <w:tab w:val="left" w:pos="1120"/>
-          <w:tab w:val="left" w:pos="1680"/>
-          <w:tab w:val="left" w:pos="2240"/>
-          <w:tab w:val="left" w:pos="2800"/>
-          <w:tab w:val="left" w:pos="3360"/>
-          <w:tab w:val="left" w:pos="3920"/>
-          <w:tab w:val="left" w:pos="4480"/>
-          <w:tab w:val="left" w:pos="5040"/>
-          <w:tab w:val="left" w:pos="5600"/>
-          <w:tab w:val="left" w:pos="6160"/>
-          <w:tab w:val="left" w:pos="6720"/>
-        </w:tabs>
-        <w:autoSpaceDE w:val="0"/>
-        <w:autoSpaceDN w:val="0"/>
-        <w:adjustRightInd w:val="0"/>
-        <w:rPr>
-          <w:rFonts w:ascii="Andale Mono" w:hAnsi="Andale Mono" w:cs="Andale Mono"/>
-          <w:color w:val="404040" w:themeColor="text1" w:themeTint="BF"/>
-        </w:rPr>
-      </w:pPr>
-      <w:r>
-        <w:rPr>
-          <w:rFonts w:ascii="Andale Mono" w:hAnsi="Andale Mono" w:cs="Andale Mono"/>
-          <w:color w:val="404040" w:themeColor="text1" w:themeTint="BF"/>
-        </w:rPr>
-        <w:t xml:space="preserve"> </w:t>
-      </w:r>
-      <w:proofErr w:type="gramStart"/>
-      <w:r>
-        <w:rPr>
-          <w:rFonts w:ascii="Andale Mono" w:hAnsi="Andale Mono" w:cs="Andale Mono"/>
-          <w:color w:val="404040" w:themeColor="text1" w:themeTint="BF"/>
-        </w:rPr>
-        <w:t>[ 1</w:t>
-      </w:r>
-      <w:proofErr w:type="gramEnd"/>
-      <w:r>
-        <w:rPr>
-          <w:rFonts w:ascii="Andale Mono" w:hAnsi="Andale Mono" w:cs="Andale Mono"/>
-          <w:color w:val="404040" w:themeColor="text1" w:themeTint="BF"/>
-        </w:rPr>
-        <w:t>.+0.j -1.+0.j  1.+0.j -1.+0.j]</w:t>
-      </w:r>
-    </w:p>
-    <w:p>
-      <w:pPr>
-        <w:widowControl w:val="0"/>
-        <w:tabs>
-          <w:tab w:val="left" w:pos="560"/>
-          <w:tab w:val="left" w:pos="1120"/>
-          <w:tab w:val="left" w:pos="1680"/>
-          <w:tab w:val="left" w:pos="2240"/>
-          <w:tab w:val="left" w:pos="2800"/>
-          <w:tab w:val="left" w:pos="3360"/>
-          <w:tab w:val="left" w:pos="3920"/>
-          <w:tab w:val="left" w:pos="4480"/>
-          <w:tab w:val="left" w:pos="5040"/>
-          <w:tab w:val="left" w:pos="5600"/>
-          <w:tab w:val="left" w:pos="6160"/>
-          <w:tab w:val="left" w:pos="6720"/>
-        </w:tabs>
-        <w:autoSpaceDE w:val="0"/>
-        <w:autoSpaceDN w:val="0"/>
-        <w:adjustRightInd w:val="0"/>
-        <w:rPr>
-          <w:rFonts w:ascii="Andale Mono" w:hAnsi="Andale Mono" w:cs="Andale Mono"/>
-          <w:color w:val="404040" w:themeColor="text1" w:themeTint="BF"/>
-        </w:rPr>
-      </w:pPr>
-      <w:r>
-        <w:rPr>
-          <w:rFonts w:ascii="Andale Mono" w:hAnsi="Andale Mono" w:cs="Andale Mono"/>
-          <w:color w:val="404040" w:themeColor="text1" w:themeTint="BF"/>
-        </w:rPr>
-        <w:t xml:space="preserve"> </w:t>
-      </w:r>
-      <w:proofErr w:type="gramStart"/>
-      <w:r>
-        <w:rPr>
-          <w:rFonts w:ascii="Andale Mono" w:hAnsi="Andale Mono" w:cs="Andale Mono"/>
-          <w:color w:val="404040" w:themeColor="text1" w:themeTint="BF"/>
-        </w:rPr>
-        <w:t>[ 1</w:t>
-      </w:r>
-      <w:proofErr w:type="gramEnd"/>
-      <w:r>
-        <w:rPr>
-          <w:rFonts w:ascii="Andale Mono" w:hAnsi="Andale Mono" w:cs="Andale Mono"/>
-          <w:color w:val="404040" w:themeColor="text1" w:themeTint="BF"/>
-        </w:rPr>
-        <w:t>.+0.j  0.+1.j -1.+0.j  0.-1.j]]</w:t>
-      </w:r>
-    </w:p>
-    <w:p>
-      <w:pPr>
-        <w:widowControl w:val="0"/>
-        <w:tabs>
-          <w:tab w:val="left" w:pos="560"/>
-          <w:tab w:val="left" w:pos="1120"/>
-          <w:tab w:val="left" w:pos="1680"/>
-          <w:tab w:val="left" w:pos="2240"/>
-          <w:tab w:val="left" w:pos="2800"/>
-          <w:tab w:val="left" w:pos="3360"/>
-          <w:tab w:val="left" w:pos="3920"/>
-          <w:tab w:val="left" w:pos="4480"/>
-          <w:tab w:val="left" w:pos="5040"/>
-          <w:tab w:val="left" w:pos="5600"/>
-          <w:tab w:val="left" w:pos="6160"/>
-          <w:tab w:val="left" w:pos="6720"/>
-        </w:tabs>
-        <w:autoSpaceDE w:val="0"/>
-        <w:autoSpaceDN w:val="0"/>
-        <w:adjustRightInd w:val="0"/>
-        <w:rPr>
-          <w:rFonts w:ascii="Andale Mono" w:hAnsi="Andale Mono" w:cs="Andale Mono"/>
-          <w:color w:val="404040" w:themeColor="text1" w:themeTint="BF"/>
-        </w:rPr>
-      </w:pPr>
-    </w:p>
-    <w:p>
-      <w:pPr>
-        <w:widowControl w:val="0"/>
-        <w:tabs>
-          <w:tab w:val="left" w:pos="560"/>
-          <w:tab w:val="left" w:pos="1120"/>
-          <w:tab w:val="left" w:pos="1680"/>
-          <w:tab w:val="left" w:pos="2240"/>
-          <w:tab w:val="left" w:pos="2800"/>
-          <w:tab w:val="left" w:pos="3360"/>
-          <w:tab w:val="left" w:pos="3920"/>
-          <w:tab w:val="left" w:pos="4480"/>
-          <w:tab w:val="left" w:pos="5040"/>
-          <w:tab w:val="left" w:pos="5600"/>
-          <w:tab w:val="left" w:pos="6160"/>
-          <w:tab w:val="left" w:pos="6720"/>
-        </w:tabs>
-        <w:autoSpaceDE w:val="0"/>
-        <w:autoSpaceDN w:val="0"/>
-        <w:adjustRightInd w:val="0"/>
-        <w:rPr>
-          <w:rFonts w:ascii="Andale Mono" w:hAnsi="Andale Mono" w:cs="Andale Mono"/>
-          <w:color w:val="404040" w:themeColor="text1" w:themeTint="BF"/>
-        </w:rPr>
-      </w:pPr>
-    </w:p>
-    <w:p>
-      <w:pPr>
-        <w:widowControl w:val="0"/>
-        <w:tabs>
-          <w:tab w:val="left" w:pos="560"/>
-          <w:tab w:val="left" w:pos="1120"/>
-          <w:tab w:val="left" w:pos="1680"/>
-          <w:tab w:val="left" w:pos="2240"/>
-          <w:tab w:val="left" w:pos="2800"/>
-          <w:tab w:val="left" w:pos="3360"/>
-          <w:tab w:val="left" w:pos="3920"/>
-          <w:tab w:val="left" w:pos="4480"/>
-          <w:tab w:val="left" w:pos="5040"/>
-          <w:tab w:val="left" w:pos="5600"/>
-          <w:tab w:val="left" w:pos="6160"/>
-          <w:tab w:val="left" w:pos="6720"/>
-        </w:tabs>
-        <w:autoSpaceDE w:val="0"/>
-        <w:autoSpaceDN w:val="0"/>
-        <w:adjustRightInd w:val="0"/>
-        <w:rPr>
-          <w:rFonts w:ascii="Andale Mono" w:hAnsi="Andale Mono" w:cs="Andale Mono"/>
-          <w:color w:val="404040" w:themeColor="text1" w:themeTint="BF"/>
-        </w:rPr>
-      </w:pPr>
-      <w:r>
-        <w:rPr>
-          <w:rFonts w:ascii="Andale Mono" w:hAnsi="Andale Mono" w:cs="Andale Mono"/>
-          <w:color w:val="404040" w:themeColor="text1" w:themeTint="BF"/>
-        </w:rPr>
-        <w:t>F</w:t>
-      </w:r>
-      <w:proofErr w:type="gramStart"/>
-      <w:r>
-        <w:rPr>
-          <w:rFonts w:ascii="Andale Mono" w:hAnsi="Andale Mono" w:cs="Andale Mono"/>
-          <w:color w:val="404040" w:themeColor="text1" w:themeTint="BF"/>
-        </w:rPr>
-        <w:t>:8</w:t>
-      </w:r>
-      <w:proofErr w:type="gramEnd"/>
-    </w:p>
-    <w:p>
-      <w:pPr>
-        <w:widowControl w:val="0"/>
-        <w:tabs>
-          <w:tab w:val="left" w:pos="560"/>
-          <w:tab w:val="left" w:pos="1120"/>
-          <w:tab w:val="left" w:pos="1680"/>
-          <w:tab w:val="left" w:pos="2240"/>
-          <w:tab w:val="left" w:pos="2800"/>
-          <w:tab w:val="left" w:pos="3360"/>
-          <w:tab w:val="left" w:pos="3920"/>
-          <w:tab w:val="left" w:pos="4480"/>
-          <w:tab w:val="left" w:pos="5040"/>
-          <w:tab w:val="left" w:pos="5600"/>
-          <w:tab w:val="left" w:pos="6160"/>
-          <w:tab w:val="left" w:pos="6720"/>
-        </w:tabs>
-        <w:autoSpaceDE w:val="0"/>
-        <w:autoSpaceDN w:val="0"/>
-        <w:adjustRightInd w:val="0"/>
-        <w:rPr>
-          <w:rFonts w:ascii="Andale Mono" w:hAnsi="Andale Mono" w:cs="Andale Mono"/>
-          <w:color w:val="404040" w:themeColor="text1" w:themeTint="BF"/>
-        </w:rPr>
-      </w:pPr>
-      <w:r>
-        <w:rPr>
-          <w:rFonts w:ascii="Andale Mono" w:hAnsi="Andale Mono" w:cs="Andale Mono"/>
-          <w:color w:val="404040" w:themeColor="text1" w:themeTint="BF"/>
-        </w:rPr>
-        <w:t>[</w:t>
-      </w:r>
-      <w:proofErr w:type="gramStart"/>
-      <w:r>
-        <w:rPr>
-          <w:rFonts w:ascii="Andale Mono" w:hAnsi="Andale Mono" w:cs="Andale Mono"/>
-          <w:color w:val="404040" w:themeColor="text1" w:themeTint="BF"/>
-        </w:rPr>
-        <w:t>[  1.00000000e</w:t>
-      </w:r>
-      <w:proofErr w:type="gramEnd"/>
-      <w:r>
-        <w:rPr>
-          <w:rFonts w:ascii="Andale Mono" w:hAnsi="Andale Mono" w:cs="Andale Mono"/>
-          <w:color w:val="404040" w:themeColor="text1" w:themeTint="BF"/>
-        </w:rPr>
-        <w:t xml:space="preserve">+00+0.j           </w:t>
-      </w:r>
-      <w:proofErr w:type="spellStart"/>
-      <w:r>
-        <w:rPr>
-          <w:rFonts w:ascii="Andale Mono" w:hAnsi="Andale Mono" w:cs="Andale Mono"/>
-          <w:color w:val="404040" w:themeColor="text1" w:themeTint="BF"/>
-        </w:rPr>
-        <w:t>1.00000000e+00+0.j</w:t>
-      </w:r>
-      <w:proofErr w:type="spellEnd"/>
-      <w:r>
-        <w:rPr>
-          <w:rFonts w:ascii="Andale Mono" w:hAnsi="Andale Mono" w:cs="Andale Mono"/>
-          <w:color w:val="404040" w:themeColor="text1" w:themeTint="BF"/>
-        </w:rPr>
-        <w:t xml:space="preserve">           </w:t>
-      </w:r>
-      <w:proofErr w:type="spellStart"/>
-      <w:r>
-        <w:rPr>
-          <w:rFonts w:ascii="Andale Mono" w:hAnsi="Andale Mono" w:cs="Andale Mono"/>
-          <w:color w:val="404040" w:themeColor="text1" w:themeTint="BF"/>
-        </w:rPr>
-        <w:t>1.00000000e+00+0.j</w:t>
-      </w:r>
-      <w:proofErr w:type="spellEnd"/>
-    </w:p>
-    <w:p>
-      <w:pPr>
-        <w:widowControl w:val="0"/>
-        <w:tabs>
-          <w:tab w:val="left" w:pos="560"/>
-          <w:tab w:val="left" w:pos="1120"/>
-          <w:tab w:val="left" w:pos="1680"/>
-          <w:tab w:val="left" w:pos="2240"/>
-          <w:tab w:val="left" w:pos="2800"/>
-          <w:tab w:val="left" w:pos="3360"/>
-          <w:tab w:val="left" w:pos="3920"/>
-          <w:tab w:val="left" w:pos="4480"/>
-          <w:tab w:val="left" w:pos="5040"/>
-          <w:tab w:val="left" w:pos="5600"/>
-          <w:tab w:val="left" w:pos="6160"/>
-          <w:tab w:val="left" w:pos="6720"/>
-        </w:tabs>
-        <w:autoSpaceDE w:val="0"/>
-        <w:autoSpaceDN w:val="0"/>
-        <w:adjustRightInd w:val="0"/>
-        <w:rPr>
-          <w:rFonts w:ascii="Andale Mono" w:hAnsi="Andale Mono" w:cs="Andale Mono"/>
-          <w:color w:val="404040" w:themeColor="text1" w:themeTint="BF"/>
-        </w:rPr>
-      </w:pPr>
-      <w:r>
-        <w:rPr>
-          <w:rFonts w:ascii="Andale Mono" w:hAnsi="Andale Mono" w:cs="Andale Mono"/>
-          <w:color w:val="404040" w:themeColor="text1" w:themeTint="BF"/>
-        </w:rPr>
-        <w:t xml:space="preserve">    1.00000000e+00+0.j           </w:t>
-      </w:r>
-      <w:proofErr w:type="spellStart"/>
-      <w:r>
-        <w:rPr>
-          <w:rFonts w:ascii="Andale Mono" w:hAnsi="Andale Mono" w:cs="Andale Mono"/>
-          <w:color w:val="404040" w:themeColor="text1" w:themeTint="BF"/>
-        </w:rPr>
-        <w:t>1.00000000e+00+0.j</w:t>
-      </w:r>
-      <w:proofErr w:type="spellEnd"/>
-      <w:r>
-        <w:rPr>
-          <w:rFonts w:ascii="Andale Mono" w:hAnsi="Andale Mono" w:cs="Andale Mono"/>
-          <w:color w:val="404040" w:themeColor="text1" w:themeTint="BF"/>
-        </w:rPr>
-        <w:t xml:space="preserve">           </w:t>
-      </w:r>
-      <w:proofErr w:type="spellStart"/>
-      <w:r>
-        <w:rPr>
-          <w:rFonts w:ascii="Andale Mono" w:hAnsi="Andale Mono" w:cs="Andale Mono"/>
-          <w:color w:val="404040" w:themeColor="text1" w:themeTint="BF"/>
-        </w:rPr>
-        <w:t>1.00000000e+00+0.j</w:t>
-      </w:r>
-      <w:proofErr w:type="spellEnd"/>
-    </w:p>
-    <w:p>
-      <w:pPr>
-        <w:widowControl w:val="0"/>
-        <w:tabs>
-          <w:tab w:val="left" w:pos="560"/>
-          <w:tab w:val="left" w:pos="1120"/>
-          <w:tab w:val="left" w:pos="1680"/>
-          <w:tab w:val="left" w:pos="2240"/>
-          <w:tab w:val="left" w:pos="2800"/>
-          <w:tab w:val="left" w:pos="3360"/>
-          <w:tab w:val="left" w:pos="3920"/>
-          <w:tab w:val="left" w:pos="4480"/>
-          <w:tab w:val="left" w:pos="5040"/>
-          <w:tab w:val="left" w:pos="5600"/>
-          <w:tab w:val="left" w:pos="6160"/>
-          <w:tab w:val="left" w:pos="6720"/>
-        </w:tabs>
-        <w:autoSpaceDE w:val="0"/>
-        <w:autoSpaceDN w:val="0"/>
-        <w:adjustRightInd w:val="0"/>
-        <w:rPr>
-          <w:rFonts w:ascii="Andale Mono" w:hAnsi="Andale Mono" w:cs="Andale Mono"/>
-          <w:color w:val="404040" w:themeColor="text1" w:themeTint="BF"/>
-        </w:rPr>
-      </w:pPr>
-      <w:r>
-        <w:rPr>
-          <w:rFonts w:ascii="Andale Mono" w:hAnsi="Andale Mono" w:cs="Andale Mono"/>
-          <w:color w:val="404040" w:themeColor="text1" w:themeTint="BF"/>
-        </w:rPr>
-        <w:t xml:space="preserve">    1.00000000e+00+0.j           </w:t>
-      </w:r>
-      <w:proofErr w:type="spellStart"/>
-      <w:r>
-        <w:rPr>
-          <w:rFonts w:ascii="Andale Mono" w:hAnsi="Andale Mono" w:cs="Andale Mono"/>
-          <w:color w:val="404040" w:themeColor="text1" w:themeTint="BF"/>
-        </w:rPr>
-        <w:t>1.00000000e+00+</w:t>
-      </w:r>
-      <w:proofErr w:type="gramStart"/>
-      <w:r>
-        <w:rPr>
-          <w:rFonts w:ascii="Andale Mono" w:hAnsi="Andale Mono" w:cs="Andale Mono"/>
-          <w:color w:val="404040" w:themeColor="text1" w:themeTint="BF"/>
-        </w:rPr>
-        <w:t>0.j</w:t>
-      </w:r>
-      <w:proofErr w:type="spellEnd"/>
-      <w:r>
-        <w:rPr>
-          <w:rFonts w:ascii="Andale Mono" w:hAnsi="Andale Mono" w:cs="Andale Mono"/>
-          <w:color w:val="404040" w:themeColor="text1" w:themeTint="BF"/>
-        </w:rPr>
-        <w:t xml:space="preserve">        ]</w:t>
-      </w:r>
-      <w:proofErr w:type="gramEnd"/>
-    </w:p>
-    <w:p>
-      <w:pPr>
-        <w:widowControl w:val="0"/>
-        <w:tabs>
-          <w:tab w:val="left" w:pos="560"/>
-          <w:tab w:val="left" w:pos="1120"/>
-          <w:tab w:val="left" w:pos="1680"/>
-          <w:tab w:val="left" w:pos="2240"/>
-          <w:tab w:val="left" w:pos="2800"/>
-          <w:tab w:val="left" w:pos="3360"/>
-          <w:tab w:val="left" w:pos="3920"/>
-          <w:tab w:val="left" w:pos="4480"/>
-          <w:tab w:val="left" w:pos="5040"/>
-          <w:tab w:val="left" w:pos="5600"/>
-          <w:tab w:val="left" w:pos="6160"/>
-          <w:tab w:val="left" w:pos="6720"/>
-        </w:tabs>
-        <w:autoSpaceDE w:val="0"/>
-        <w:autoSpaceDN w:val="0"/>
-        <w:adjustRightInd w:val="0"/>
-        <w:rPr>
-          <w:rFonts w:ascii="Andale Mono" w:hAnsi="Andale Mono" w:cs="Andale Mono"/>
-          <w:color w:val="404040" w:themeColor="text1" w:themeTint="BF"/>
-        </w:rPr>
-      </w:pPr>
-      <w:r>
-        <w:rPr>
-          <w:rFonts w:ascii="Andale Mono" w:hAnsi="Andale Mono" w:cs="Andale Mono"/>
-          <w:color w:val="404040" w:themeColor="text1" w:themeTint="BF"/>
-        </w:rPr>
-        <w:t xml:space="preserve"> </w:t>
-      </w:r>
-      <w:proofErr w:type="gramStart"/>
-      <w:r>
-        <w:rPr>
-          <w:rFonts w:ascii="Andale Mono" w:hAnsi="Andale Mono" w:cs="Andale Mono"/>
-          <w:color w:val="404040" w:themeColor="text1" w:themeTint="BF"/>
-        </w:rPr>
-        <w:t>[  1.00000000e</w:t>
-      </w:r>
-      <w:proofErr w:type="gramEnd"/>
-      <w:r>
-        <w:rPr>
-          <w:rFonts w:ascii="Andale Mono" w:hAnsi="Andale Mono" w:cs="Andale Mono"/>
-          <w:color w:val="404040" w:themeColor="text1" w:themeTint="BF"/>
-        </w:rPr>
-        <w:t>+00+0.j           7.07106781e-01-0.70710678j</w:t>
+        <w:t>F:2</w:t>
+      </w:r>
+    </w:p>
+    <w:p>
+      <w:pPr>
+        <w:widowControl w:val="0"/>
+        <w:tabs>
+          <w:tab w:val="left" w:pos="560"/>
+          <w:tab w:val="left" w:pos="1120"/>
+          <w:tab w:val="left" w:pos="1680"/>
+          <w:tab w:val="left" w:pos="2240"/>
+          <w:tab w:val="left" w:pos="2800"/>
+          <w:tab w:val="left" w:pos="3360"/>
+          <w:tab w:val="left" w:pos="3920"/>
+          <w:tab w:val="left" w:pos="4480"/>
+          <w:tab w:val="left" w:pos="5040"/>
+          <w:tab w:val="left" w:pos="5600"/>
+          <w:tab w:val="left" w:pos="6160"/>
+          <w:tab w:val="left" w:pos="6720"/>
+        </w:tabs>
+        <w:autoSpaceDE w:val="0"/>
+        <w:autoSpaceDN w:val="0"/>
+        <w:adjustRightInd w:val="0"/>
+        <w:rPr>
+          <w:rFonts w:ascii="Andale Mono" w:hAnsi="Andale Mono" w:cs="Andale Mono"/>
+          <w:color w:val="404040" w:themeColor="text1" w:themeTint="BF"/>
+        </w:rPr>
+      </w:pPr>
+      <w:r>
+        <w:rPr>
+          <w:rFonts w:ascii="Andale Mono" w:hAnsi="Andale Mono" w:cs="Andale Mono"/>
+          <w:color w:val="404040" w:themeColor="text1" w:themeTint="BF"/>
+        </w:rPr>
+        <w:t>[[ 1.+0.j  1.+0.j]</w:t>
+      </w:r>
+    </w:p>
+    <w:p>
+      <w:pPr>
+        <w:widowControl w:val="0"/>
+        <w:tabs>
+          <w:tab w:val="left" w:pos="560"/>
+          <w:tab w:val="left" w:pos="1120"/>
+          <w:tab w:val="left" w:pos="1680"/>
+          <w:tab w:val="left" w:pos="2240"/>
+          <w:tab w:val="left" w:pos="2800"/>
+          <w:tab w:val="left" w:pos="3360"/>
+          <w:tab w:val="left" w:pos="3920"/>
+          <w:tab w:val="left" w:pos="4480"/>
+          <w:tab w:val="left" w:pos="5040"/>
+          <w:tab w:val="left" w:pos="5600"/>
+          <w:tab w:val="left" w:pos="6160"/>
+          <w:tab w:val="left" w:pos="6720"/>
+        </w:tabs>
+        <w:autoSpaceDE w:val="0"/>
+        <w:autoSpaceDN w:val="0"/>
+        <w:adjustRightInd w:val="0"/>
+        <w:rPr>
+          <w:rFonts w:ascii="Andale Mono" w:hAnsi="Andale Mono" w:cs="Andale Mono"/>
+          <w:color w:val="404040" w:themeColor="text1" w:themeTint="BF"/>
+        </w:rPr>
+      </w:pPr>
+      <w:r>
+        <w:rPr>
+          <w:rFonts w:ascii="Andale Mono" w:hAnsi="Andale Mono" w:cs="Andale Mono"/>
+          <w:color w:val="404040" w:themeColor="text1" w:themeTint="BF"/>
+        </w:rPr>
+        <w:t xml:space="preserve"> [ 1.+0.j -1.+0.j]]</w:t>
+      </w:r>
+    </w:p>
+    <w:p>
+      <w:pPr>
+        <w:widowControl w:val="0"/>
+        <w:tabs>
+          <w:tab w:val="left" w:pos="560"/>
+          <w:tab w:val="left" w:pos="1120"/>
+          <w:tab w:val="left" w:pos="1680"/>
+          <w:tab w:val="left" w:pos="2240"/>
+          <w:tab w:val="left" w:pos="2800"/>
+          <w:tab w:val="left" w:pos="3360"/>
+          <w:tab w:val="left" w:pos="3920"/>
+          <w:tab w:val="left" w:pos="4480"/>
+          <w:tab w:val="left" w:pos="5040"/>
+          <w:tab w:val="left" w:pos="5600"/>
+          <w:tab w:val="left" w:pos="6160"/>
+          <w:tab w:val="left" w:pos="6720"/>
+        </w:tabs>
+        <w:autoSpaceDE w:val="0"/>
+        <w:autoSpaceDN w:val="0"/>
+        <w:adjustRightInd w:val="0"/>
+        <w:rPr>
+          <w:rFonts w:ascii="Andale Mono" w:hAnsi="Andale Mono" w:cs="Andale Mono"/>
+          <w:color w:val="404040" w:themeColor="text1" w:themeTint="BF"/>
+        </w:rPr>
+      </w:pPr>
+    </w:p>
+    <w:p>
+      <w:pPr>
+        <w:widowControl w:val="0"/>
+        <w:tabs>
+          <w:tab w:val="left" w:pos="560"/>
+          <w:tab w:val="left" w:pos="1120"/>
+          <w:tab w:val="left" w:pos="1680"/>
+          <w:tab w:val="left" w:pos="2240"/>
+          <w:tab w:val="left" w:pos="2800"/>
+          <w:tab w:val="left" w:pos="3360"/>
+          <w:tab w:val="left" w:pos="3920"/>
+          <w:tab w:val="left" w:pos="4480"/>
+          <w:tab w:val="left" w:pos="5040"/>
+          <w:tab w:val="left" w:pos="5600"/>
+          <w:tab w:val="left" w:pos="6160"/>
+          <w:tab w:val="left" w:pos="6720"/>
+        </w:tabs>
+        <w:autoSpaceDE w:val="0"/>
+        <w:autoSpaceDN w:val="0"/>
+        <w:adjustRightInd w:val="0"/>
+        <w:rPr>
+          <w:rFonts w:ascii="Andale Mono" w:hAnsi="Andale Mono" w:cs="Andale Mono"/>
+          <w:color w:val="404040" w:themeColor="text1" w:themeTint="BF"/>
+        </w:rPr>
+      </w:pPr>
+    </w:p>
+    <w:p>
+      <w:pPr>
+        <w:widowControl w:val="0"/>
+        <w:tabs>
+          <w:tab w:val="left" w:pos="560"/>
+          <w:tab w:val="left" w:pos="1120"/>
+          <w:tab w:val="left" w:pos="1680"/>
+          <w:tab w:val="left" w:pos="2240"/>
+          <w:tab w:val="left" w:pos="2800"/>
+          <w:tab w:val="left" w:pos="3360"/>
+          <w:tab w:val="left" w:pos="3920"/>
+          <w:tab w:val="left" w:pos="4480"/>
+          <w:tab w:val="left" w:pos="5040"/>
+          <w:tab w:val="left" w:pos="5600"/>
+          <w:tab w:val="left" w:pos="6160"/>
+          <w:tab w:val="left" w:pos="6720"/>
+        </w:tabs>
+        <w:autoSpaceDE w:val="0"/>
+        <w:autoSpaceDN w:val="0"/>
+        <w:adjustRightInd w:val="0"/>
+        <w:rPr>
+          <w:rFonts w:ascii="Andale Mono" w:hAnsi="Andale Mono" w:cs="Andale Mono"/>
+          <w:color w:val="404040" w:themeColor="text1" w:themeTint="BF"/>
+        </w:rPr>
+      </w:pPr>
+      <w:r>
+        <w:rPr>
+          <w:rFonts w:ascii="Andale Mono" w:hAnsi="Andale Mono" w:cs="Andale Mono"/>
+          <w:color w:val="404040" w:themeColor="text1" w:themeTint="BF"/>
+        </w:rPr>
+        <w:t>F:4</w:t>
+      </w:r>
+    </w:p>
+    <w:p>
+      <w:pPr>
+        <w:widowControl w:val="0"/>
+        <w:tabs>
+          <w:tab w:val="left" w:pos="560"/>
+          <w:tab w:val="left" w:pos="1120"/>
+          <w:tab w:val="left" w:pos="1680"/>
+          <w:tab w:val="left" w:pos="2240"/>
+          <w:tab w:val="left" w:pos="2800"/>
+          <w:tab w:val="left" w:pos="3360"/>
+          <w:tab w:val="left" w:pos="3920"/>
+          <w:tab w:val="left" w:pos="4480"/>
+          <w:tab w:val="left" w:pos="5040"/>
+          <w:tab w:val="left" w:pos="5600"/>
+          <w:tab w:val="left" w:pos="6160"/>
+          <w:tab w:val="left" w:pos="6720"/>
+        </w:tabs>
+        <w:autoSpaceDE w:val="0"/>
+        <w:autoSpaceDN w:val="0"/>
+        <w:adjustRightInd w:val="0"/>
+        <w:rPr>
+          <w:rFonts w:ascii="Andale Mono" w:hAnsi="Andale Mono" w:cs="Andale Mono"/>
+          <w:color w:val="404040" w:themeColor="text1" w:themeTint="BF"/>
+        </w:rPr>
+      </w:pPr>
+      <w:r>
+        <w:rPr>
+          <w:rFonts w:ascii="Andale Mono" w:hAnsi="Andale Mono" w:cs="Andale Mono"/>
+          <w:color w:val="404040" w:themeColor="text1" w:themeTint="BF"/>
+        </w:rPr>
+        <w:t>[[ 1.+0.j  1.+0.j  1.+0.j  1.+0.j]</w:t>
+      </w:r>
+    </w:p>
+    <w:p>
+      <w:pPr>
+        <w:widowControl w:val="0"/>
+        <w:tabs>
+          <w:tab w:val="left" w:pos="560"/>
+          <w:tab w:val="left" w:pos="1120"/>
+          <w:tab w:val="left" w:pos="1680"/>
+          <w:tab w:val="left" w:pos="2240"/>
+          <w:tab w:val="left" w:pos="2800"/>
+          <w:tab w:val="left" w:pos="3360"/>
+          <w:tab w:val="left" w:pos="3920"/>
+          <w:tab w:val="left" w:pos="4480"/>
+          <w:tab w:val="left" w:pos="5040"/>
+          <w:tab w:val="left" w:pos="5600"/>
+          <w:tab w:val="left" w:pos="6160"/>
+          <w:tab w:val="left" w:pos="6720"/>
+        </w:tabs>
+        <w:autoSpaceDE w:val="0"/>
+        <w:autoSpaceDN w:val="0"/>
+        <w:adjustRightInd w:val="0"/>
+        <w:rPr>
+          <w:rFonts w:ascii="Andale Mono" w:hAnsi="Andale Mono" w:cs="Andale Mono"/>
+          <w:color w:val="404040" w:themeColor="text1" w:themeTint="BF"/>
+        </w:rPr>
+      </w:pPr>
+      <w:r>
+        <w:rPr>
+          <w:rFonts w:ascii="Andale Mono" w:hAnsi="Andale Mono" w:cs="Andale Mono"/>
+          <w:color w:val="404040" w:themeColor="text1" w:themeTint="BF"/>
+        </w:rPr>
+        <w:t xml:space="preserve"> [ 1.+0.j  0.-1.j -1.+0.j  0.+1.j]</w:t>
+      </w:r>
+    </w:p>
+    <w:p>
+      <w:pPr>
+        <w:widowControl w:val="0"/>
+        <w:tabs>
+          <w:tab w:val="left" w:pos="560"/>
+          <w:tab w:val="left" w:pos="1120"/>
+          <w:tab w:val="left" w:pos="1680"/>
+          <w:tab w:val="left" w:pos="2240"/>
+          <w:tab w:val="left" w:pos="2800"/>
+          <w:tab w:val="left" w:pos="3360"/>
+          <w:tab w:val="left" w:pos="3920"/>
+          <w:tab w:val="left" w:pos="4480"/>
+          <w:tab w:val="left" w:pos="5040"/>
+          <w:tab w:val="left" w:pos="5600"/>
+          <w:tab w:val="left" w:pos="6160"/>
+          <w:tab w:val="left" w:pos="6720"/>
+        </w:tabs>
+        <w:autoSpaceDE w:val="0"/>
+        <w:autoSpaceDN w:val="0"/>
+        <w:adjustRightInd w:val="0"/>
+        <w:rPr>
+          <w:rFonts w:ascii="Andale Mono" w:hAnsi="Andale Mono" w:cs="Andale Mono"/>
+          <w:color w:val="404040" w:themeColor="text1" w:themeTint="BF"/>
+        </w:rPr>
+      </w:pPr>
+      <w:r>
+        <w:rPr>
+          <w:rFonts w:ascii="Andale Mono" w:hAnsi="Andale Mono" w:cs="Andale Mono"/>
+          <w:color w:val="404040" w:themeColor="text1" w:themeTint="BF"/>
+        </w:rPr>
+        <w:t xml:space="preserve"> [ 1.+0.j -1.+0.j  1.+0.j -1.+0.j]</w:t>
+      </w:r>
+    </w:p>
+    <w:p>
+      <w:pPr>
+        <w:widowControl w:val="0"/>
+        <w:tabs>
+          <w:tab w:val="left" w:pos="560"/>
+          <w:tab w:val="left" w:pos="1120"/>
+          <w:tab w:val="left" w:pos="1680"/>
+          <w:tab w:val="left" w:pos="2240"/>
+          <w:tab w:val="left" w:pos="2800"/>
+          <w:tab w:val="left" w:pos="3360"/>
+          <w:tab w:val="left" w:pos="3920"/>
+          <w:tab w:val="left" w:pos="4480"/>
+          <w:tab w:val="left" w:pos="5040"/>
+          <w:tab w:val="left" w:pos="5600"/>
+          <w:tab w:val="left" w:pos="6160"/>
+          <w:tab w:val="left" w:pos="6720"/>
+        </w:tabs>
+        <w:autoSpaceDE w:val="0"/>
+        <w:autoSpaceDN w:val="0"/>
+        <w:adjustRightInd w:val="0"/>
+        <w:rPr>
+          <w:rFonts w:ascii="Andale Mono" w:hAnsi="Andale Mono" w:cs="Andale Mono"/>
+          <w:color w:val="404040" w:themeColor="text1" w:themeTint="BF"/>
+        </w:rPr>
+      </w:pPr>
+      <w:r>
+        <w:rPr>
+          <w:rFonts w:ascii="Andale Mono" w:hAnsi="Andale Mono" w:cs="Andale Mono"/>
+          <w:color w:val="404040" w:themeColor="text1" w:themeTint="BF"/>
+        </w:rPr>
+        <w:t xml:space="preserve"> [ 1.+0.j  0.+1.j -1.+0.j  0.-1.j]]</w:t>
+      </w:r>
+    </w:p>
+    <w:p>
+      <w:pPr>
+        <w:widowControl w:val="0"/>
+        <w:tabs>
+          <w:tab w:val="left" w:pos="560"/>
+          <w:tab w:val="left" w:pos="1120"/>
+          <w:tab w:val="left" w:pos="1680"/>
+          <w:tab w:val="left" w:pos="2240"/>
+          <w:tab w:val="left" w:pos="2800"/>
+          <w:tab w:val="left" w:pos="3360"/>
+          <w:tab w:val="left" w:pos="3920"/>
+          <w:tab w:val="left" w:pos="4480"/>
+          <w:tab w:val="left" w:pos="5040"/>
+          <w:tab w:val="left" w:pos="5600"/>
+          <w:tab w:val="left" w:pos="6160"/>
+          <w:tab w:val="left" w:pos="6720"/>
+        </w:tabs>
+        <w:autoSpaceDE w:val="0"/>
+        <w:autoSpaceDN w:val="0"/>
+        <w:adjustRightInd w:val="0"/>
+        <w:rPr>
+          <w:rFonts w:ascii="Andale Mono" w:hAnsi="Andale Mono" w:cs="Andale Mono"/>
+          <w:color w:val="404040" w:themeColor="text1" w:themeTint="BF"/>
+        </w:rPr>
+      </w:pPr>
+    </w:p>
+    <w:p>
+      <w:pPr>
+        <w:widowControl w:val="0"/>
+        <w:tabs>
+          <w:tab w:val="left" w:pos="560"/>
+          <w:tab w:val="left" w:pos="1120"/>
+          <w:tab w:val="left" w:pos="1680"/>
+          <w:tab w:val="left" w:pos="2240"/>
+          <w:tab w:val="left" w:pos="2800"/>
+          <w:tab w:val="left" w:pos="3360"/>
+          <w:tab w:val="left" w:pos="3920"/>
+          <w:tab w:val="left" w:pos="4480"/>
+          <w:tab w:val="left" w:pos="5040"/>
+          <w:tab w:val="left" w:pos="5600"/>
+          <w:tab w:val="left" w:pos="6160"/>
+          <w:tab w:val="left" w:pos="6720"/>
+        </w:tabs>
+        <w:autoSpaceDE w:val="0"/>
+        <w:autoSpaceDN w:val="0"/>
+        <w:adjustRightInd w:val="0"/>
+        <w:rPr>
+          <w:rFonts w:ascii="Andale Mono" w:hAnsi="Andale Mono" w:cs="Andale Mono"/>
+          <w:color w:val="404040" w:themeColor="text1" w:themeTint="BF"/>
+        </w:rPr>
+      </w:pPr>
+    </w:p>
+    <w:p>
+      <w:pPr>
+        <w:widowControl w:val="0"/>
+        <w:tabs>
+          <w:tab w:val="left" w:pos="560"/>
+          <w:tab w:val="left" w:pos="1120"/>
+          <w:tab w:val="left" w:pos="1680"/>
+          <w:tab w:val="left" w:pos="2240"/>
+          <w:tab w:val="left" w:pos="2800"/>
+          <w:tab w:val="left" w:pos="3360"/>
+          <w:tab w:val="left" w:pos="3920"/>
+          <w:tab w:val="left" w:pos="4480"/>
+          <w:tab w:val="left" w:pos="5040"/>
+          <w:tab w:val="left" w:pos="5600"/>
+          <w:tab w:val="left" w:pos="6160"/>
+          <w:tab w:val="left" w:pos="6720"/>
+        </w:tabs>
+        <w:autoSpaceDE w:val="0"/>
+        <w:autoSpaceDN w:val="0"/>
+        <w:adjustRightInd w:val="0"/>
+        <w:rPr>
+          <w:rFonts w:ascii="Andale Mono" w:hAnsi="Andale Mono" w:cs="Andale Mono"/>
+          <w:color w:val="404040" w:themeColor="text1" w:themeTint="BF"/>
+        </w:rPr>
+      </w:pPr>
+      <w:r>
+        <w:rPr>
+          <w:rFonts w:ascii="Andale Mono" w:hAnsi="Andale Mono" w:cs="Andale Mono"/>
+          <w:color w:val="404040" w:themeColor="text1" w:themeTint="BF"/>
+        </w:rPr>
+        <w:t>F:8</w:t>
+      </w:r>
+    </w:p>
+    <w:p>
+      <w:pPr>
+        <w:widowControl w:val="0"/>
+        <w:tabs>
+          <w:tab w:val="left" w:pos="560"/>
+          <w:tab w:val="left" w:pos="1120"/>
+          <w:tab w:val="left" w:pos="1680"/>
+          <w:tab w:val="left" w:pos="2240"/>
+          <w:tab w:val="left" w:pos="2800"/>
+          <w:tab w:val="left" w:pos="3360"/>
+          <w:tab w:val="left" w:pos="3920"/>
+          <w:tab w:val="left" w:pos="4480"/>
+          <w:tab w:val="left" w:pos="5040"/>
+          <w:tab w:val="left" w:pos="5600"/>
+          <w:tab w:val="left" w:pos="6160"/>
+          <w:tab w:val="left" w:pos="6720"/>
+        </w:tabs>
+        <w:autoSpaceDE w:val="0"/>
+        <w:autoSpaceDN w:val="0"/>
+        <w:adjustRightInd w:val="0"/>
+        <w:rPr>
+          <w:rFonts w:ascii="Andale Mono" w:hAnsi="Andale Mono" w:cs="Andale Mono"/>
+          <w:color w:val="404040" w:themeColor="text1" w:themeTint="BF"/>
+        </w:rPr>
+      </w:pPr>
+      <w:r>
+        <w:rPr>
+          <w:rFonts w:ascii="Andale Mono" w:hAnsi="Andale Mono" w:cs="Andale Mono"/>
+          <w:color w:val="404040" w:themeColor="text1" w:themeTint="BF"/>
+        </w:rPr>
+        <w:t>[[  1.00000000e+00+0.j           1.00000000e+00+0.j           1.00000000e+00+0.j</w:t>
+      </w:r>
+    </w:p>
+    <w:p>
+      <w:pPr>
+        <w:widowControl w:val="0"/>
+        <w:tabs>
+          <w:tab w:val="left" w:pos="560"/>
+          <w:tab w:val="left" w:pos="1120"/>
+          <w:tab w:val="left" w:pos="1680"/>
+          <w:tab w:val="left" w:pos="2240"/>
+          <w:tab w:val="left" w:pos="2800"/>
+          <w:tab w:val="left" w:pos="3360"/>
+          <w:tab w:val="left" w:pos="3920"/>
+          <w:tab w:val="left" w:pos="4480"/>
+          <w:tab w:val="left" w:pos="5040"/>
+          <w:tab w:val="left" w:pos="5600"/>
+          <w:tab w:val="left" w:pos="6160"/>
+          <w:tab w:val="left" w:pos="6720"/>
+        </w:tabs>
+        <w:autoSpaceDE w:val="0"/>
+        <w:autoSpaceDN w:val="0"/>
+        <w:adjustRightInd w:val="0"/>
+        <w:rPr>
+          <w:rFonts w:ascii="Andale Mono" w:hAnsi="Andale Mono" w:cs="Andale Mono"/>
+          <w:color w:val="404040" w:themeColor="text1" w:themeTint="BF"/>
+        </w:rPr>
+      </w:pPr>
+      <w:r>
+        <w:rPr>
+          <w:rFonts w:ascii="Andale Mono" w:hAnsi="Andale Mono" w:cs="Andale Mono"/>
+          <w:color w:val="404040" w:themeColor="text1" w:themeTint="BF"/>
+        </w:rPr>
+        <w:t xml:space="preserve">    1.00000000e+00+0.j           1.00000000e+00+0.j           1.00000000e+00+0.j</w:t>
+      </w:r>
+    </w:p>
+    <w:p>
+      <w:pPr>
+        <w:widowControl w:val="0"/>
+        <w:tabs>
+          <w:tab w:val="left" w:pos="560"/>
+          <w:tab w:val="left" w:pos="1120"/>
+          <w:tab w:val="left" w:pos="1680"/>
+          <w:tab w:val="left" w:pos="2240"/>
+          <w:tab w:val="left" w:pos="2800"/>
+          <w:tab w:val="left" w:pos="3360"/>
+          <w:tab w:val="left" w:pos="3920"/>
+          <w:tab w:val="left" w:pos="4480"/>
+          <w:tab w:val="left" w:pos="5040"/>
+          <w:tab w:val="left" w:pos="5600"/>
+          <w:tab w:val="left" w:pos="6160"/>
+          <w:tab w:val="left" w:pos="6720"/>
+        </w:tabs>
+        <w:autoSpaceDE w:val="0"/>
+        <w:autoSpaceDN w:val="0"/>
+        <w:adjustRightInd w:val="0"/>
+        <w:rPr>
+          <w:rFonts w:ascii="Andale Mono" w:hAnsi="Andale Mono" w:cs="Andale Mono"/>
+          <w:color w:val="404040" w:themeColor="text1" w:themeTint="BF"/>
+        </w:rPr>
+      </w:pPr>
+      <w:r>
+        <w:rPr>
+          <w:rFonts w:ascii="Andale Mono" w:hAnsi="Andale Mono" w:cs="Andale Mono"/>
+          <w:color w:val="404040" w:themeColor="text1" w:themeTint="BF"/>
+        </w:rPr>
+        <w:t xml:space="preserve">    1.00000000e+00+0.j           1.00000000e+00+0.j        ]</w:t>
+      </w:r>
+    </w:p>
+    <w:p>
+      <w:pPr>
+        <w:widowControl w:val="0"/>
+        <w:tabs>
+          <w:tab w:val="left" w:pos="560"/>
+          <w:tab w:val="left" w:pos="1120"/>
+          <w:tab w:val="left" w:pos="1680"/>
+          <w:tab w:val="left" w:pos="2240"/>
+          <w:tab w:val="left" w:pos="2800"/>
+          <w:tab w:val="left" w:pos="3360"/>
+          <w:tab w:val="left" w:pos="3920"/>
+          <w:tab w:val="left" w:pos="4480"/>
+          <w:tab w:val="left" w:pos="5040"/>
+          <w:tab w:val="left" w:pos="5600"/>
+          <w:tab w:val="left" w:pos="6160"/>
+          <w:tab w:val="left" w:pos="6720"/>
+        </w:tabs>
+        <w:autoSpaceDE w:val="0"/>
+        <w:autoSpaceDN w:val="0"/>
+        <w:adjustRightInd w:val="0"/>
+        <w:rPr>
+          <w:rFonts w:ascii="Andale Mono" w:hAnsi="Andale Mono" w:cs="Andale Mono"/>
+          <w:color w:val="404040" w:themeColor="text1" w:themeTint="BF"/>
+        </w:rPr>
+      </w:pPr>
+      <w:r>
+        <w:rPr>
+          <w:rFonts w:ascii="Andale Mono" w:hAnsi="Andale Mono" w:cs="Andale Mono"/>
+          <w:color w:val="404040" w:themeColor="text1" w:themeTint="BF"/>
+        </w:rPr>
+        <w:t xml:space="preserve"> [  1.00000000e+00+0.j           7.07106781e-01-0.70710678j</w:t>
       </w:r>
     </w:p>
     <w:p>
@@ -9126,163 +7793,106 @@
           <w:rFonts w:ascii="Andale Mono" w:hAnsi="Andale Mono" w:cs="Andale Mono"/>
           <w:color w:val="404040" w:themeColor="text1" w:themeTint="BF"/>
         </w:rPr>
-        <w:t xml:space="preserve"> </w:t>
-      </w:r>
-      <w:proofErr w:type="gramStart"/>
-      <w:r>
-        <w:rPr>
-          <w:rFonts w:ascii="Andale Mono" w:hAnsi="Andale Mono" w:cs="Andale Mono"/>
-          <w:color w:val="404040" w:themeColor="text1" w:themeTint="BF"/>
-        </w:rPr>
-        <w:t>[  1.00000000e</w:t>
-      </w:r>
-      <w:proofErr w:type="gramEnd"/>
-      <w:r>
-        <w:rPr>
-          <w:rFonts w:ascii="Andale Mono" w:hAnsi="Andale Mono" w:cs="Andale Mono"/>
-          <w:color w:val="404040" w:themeColor="text1" w:themeTint="BF"/>
-        </w:rPr>
-        <w:t>+00+0.j          -8.26946080e-16-1.j          -1.00000000e+00+0.j</w:t>
-      </w:r>
-    </w:p>
-    <w:p>
-      <w:pPr>
-        <w:widowControl w:val="0"/>
-        <w:tabs>
-          <w:tab w:val="left" w:pos="560"/>
-          <w:tab w:val="left" w:pos="1120"/>
-          <w:tab w:val="left" w:pos="1680"/>
-          <w:tab w:val="left" w:pos="2240"/>
-          <w:tab w:val="left" w:pos="2800"/>
-          <w:tab w:val="left" w:pos="3360"/>
-          <w:tab w:val="left" w:pos="3920"/>
-          <w:tab w:val="left" w:pos="4480"/>
-          <w:tab w:val="left" w:pos="5040"/>
-          <w:tab w:val="left" w:pos="5600"/>
-          <w:tab w:val="left" w:pos="6160"/>
-          <w:tab w:val="left" w:pos="6720"/>
-        </w:tabs>
-        <w:autoSpaceDE w:val="0"/>
-        <w:autoSpaceDN w:val="0"/>
-        <w:adjustRightInd w:val="0"/>
-        <w:rPr>
-          <w:rFonts w:ascii="Andale Mono" w:hAnsi="Andale Mono" w:cs="Andale Mono"/>
-          <w:color w:val="404040" w:themeColor="text1" w:themeTint="BF"/>
-        </w:rPr>
-      </w:pPr>
-      <w:r>
-        <w:rPr>
-          <w:rFonts w:ascii="Andale Mono" w:hAnsi="Andale Mono" w:cs="Andale Mono"/>
-          <w:color w:val="404040" w:themeColor="text1" w:themeTint="BF"/>
-        </w:rPr>
-        <w:t xml:space="preserve">    8.26946080e-16+1</w:t>
-      </w:r>
-      <w:proofErr w:type="gramStart"/>
-      <w:r>
-        <w:rPr>
-          <w:rFonts w:ascii="Andale Mono" w:hAnsi="Andale Mono" w:cs="Andale Mono"/>
-          <w:color w:val="404040" w:themeColor="text1" w:themeTint="BF"/>
-        </w:rPr>
-        <w:t>.j           1.</w:t>
-      </w:r>
-      <w:proofErr w:type="gramEnd"/>
-      <w:r>
-        <w:rPr>
-          <w:rFonts w:ascii="Andale Mono" w:hAnsi="Andale Mono" w:cs="Andale Mono"/>
-          <w:color w:val="404040" w:themeColor="text1" w:themeTint="BF"/>
-        </w:rPr>
-        <w:t>00000000e+00+0.j          -8.26946080e-16-1.j</w:t>
-      </w:r>
-    </w:p>
-    <w:p>
-      <w:pPr>
-        <w:widowControl w:val="0"/>
-        <w:tabs>
-          <w:tab w:val="left" w:pos="560"/>
-          <w:tab w:val="left" w:pos="1120"/>
-          <w:tab w:val="left" w:pos="1680"/>
-          <w:tab w:val="left" w:pos="2240"/>
-          <w:tab w:val="left" w:pos="2800"/>
-          <w:tab w:val="left" w:pos="3360"/>
-          <w:tab w:val="left" w:pos="3920"/>
-          <w:tab w:val="left" w:pos="4480"/>
-          <w:tab w:val="left" w:pos="5040"/>
-          <w:tab w:val="left" w:pos="5600"/>
-          <w:tab w:val="left" w:pos="6160"/>
-          <w:tab w:val="left" w:pos="6720"/>
-        </w:tabs>
-        <w:autoSpaceDE w:val="0"/>
-        <w:autoSpaceDN w:val="0"/>
-        <w:adjustRightInd w:val="0"/>
-        <w:rPr>
-          <w:rFonts w:ascii="Andale Mono" w:hAnsi="Andale Mono" w:cs="Andale Mono"/>
-          <w:color w:val="404040" w:themeColor="text1" w:themeTint="BF"/>
-        </w:rPr>
-      </w:pPr>
-      <w:r>
-        <w:rPr>
-          <w:rFonts w:ascii="Andale Mono" w:hAnsi="Andale Mono" w:cs="Andale Mono"/>
-          <w:color w:val="404040" w:themeColor="text1" w:themeTint="BF"/>
-        </w:rPr>
-        <w:t xml:space="preserve">   -1.00000000e+00+0.j           8.26946080e-16+</w:t>
-      </w:r>
-      <w:proofErr w:type="gramStart"/>
-      <w:r>
-        <w:rPr>
-          <w:rFonts w:ascii="Andale Mono" w:hAnsi="Andale Mono" w:cs="Andale Mono"/>
-          <w:color w:val="404040" w:themeColor="text1" w:themeTint="BF"/>
-        </w:rPr>
-        <w:t>1.j        ]</w:t>
-      </w:r>
-      <w:proofErr w:type="gramEnd"/>
-    </w:p>
-    <w:p>
-      <w:pPr>
-        <w:widowControl w:val="0"/>
-        <w:tabs>
-          <w:tab w:val="left" w:pos="560"/>
-          <w:tab w:val="left" w:pos="1120"/>
-          <w:tab w:val="left" w:pos="1680"/>
-          <w:tab w:val="left" w:pos="2240"/>
-          <w:tab w:val="left" w:pos="2800"/>
-          <w:tab w:val="left" w:pos="3360"/>
-          <w:tab w:val="left" w:pos="3920"/>
-          <w:tab w:val="left" w:pos="4480"/>
-          <w:tab w:val="left" w:pos="5040"/>
-          <w:tab w:val="left" w:pos="5600"/>
-          <w:tab w:val="left" w:pos="6160"/>
-          <w:tab w:val="left" w:pos="6720"/>
-        </w:tabs>
-        <w:autoSpaceDE w:val="0"/>
-        <w:autoSpaceDN w:val="0"/>
-        <w:adjustRightInd w:val="0"/>
-        <w:rPr>
-          <w:rFonts w:ascii="Andale Mono" w:hAnsi="Andale Mono" w:cs="Andale Mono"/>
-          <w:color w:val="404040" w:themeColor="text1" w:themeTint="BF"/>
-        </w:rPr>
-      </w:pPr>
-      <w:r>
-        <w:rPr>
-          <w:rFonts w:ascii="Andale Mono" w:hAnsi="Andale Mono" w:cs="Andale Mono"/>
-          <w:color w:val="404040" w:themeColor="text1" w:themeTint="BF"/>
-        </w:rPr>
-        <w:t xml:space="preserve"> </w:t>
-      </w:r>
-      <w:proofErr w:type="gramStart"/>
-      <w:r>
-        <w:rPr>
-          <w:rFonts w:ascii="Andale Mono" w:hAnsi="Andale Mono" w:cs="Andale Mono"/>
-          <w:color w:val="404040" w:themeColor="text1" w:themeTint="BF"/>
-        </w:rPr>
-        <w:t>[  1.00000000e</w:t>
-      </w:r>
-      <w:proofErr w:type="gramEnd"/>
-      <w:r>
-        <w:rPr>
-          <w:rFonts w:ascii="Andale Mono" w:hAnsi="Andale Mono" w:cs="Andale Mono"/>
-          <w:color w:val="404040" w:themeColor="text1" w:themeTint="BF"/>
-        </w:rPr>
-        <w:t>+00+0.j          -7.07106781e-01-0.70710678j</w:t>
+        <w:t xml:space="preserve"> [  1.00000000e+00+0.j          -8.26946080e-16-1.j          -1.00000000e+00+0.j</w:t>
+      </w:r>
+    </w:p>
+    <w:p>
+      <w:pPr>
+        <w:widowControl w:val="0"/>
+        <w:tabs>
+          <w:tab w:val="left" w:pos="560"/>
+          <w:tab w:val="left" w:pos="1120"/>
+          <w:tab w:val="left" w:pos="1680"/>
+          <w:tab w:val="left" w:pos="2240"/>
+          <w:tab w:val="left" w:pos="2800"/>
+          <w:tab w:val="left" w:pos="3360"/>
+          <w:tab w:val="left" w:pos="3920"/>
+          <w:tab w:val="left" w:pos="4480"/>
+          <w:tab w:val="left" w:pos="5040"/>
+          <w:tab w:val="left" w:pos="5600"/>
+          <w:tab w:val="left" w:pos="6160"/>
+          <w:tab w:val="left" w:pos="6720"/>
+        </w:tabs>
+        <w:autoSpaceDE w:val="0"/>
+        <w:autoSpaceDN w:val="0"/>
+        <w:adjustRightInd w:val="0"/>
+        <w:rPr>
+          <w:rFonts w:ascii="Andale Mono" w:hAnsi="Andale Mono" w:cs="Andale Mono"/>
+          <w:color w:val="404040" w:themeColor="text1" w:themeTint="BF"/>
+        </w:rPr>
+      </w:pPr>
+      <w:r>
+        <w:rPr>
+          <w:rFonts w:ascii="Andale Mono" w:hAnsi="Andale Mono" w:cs="Andale Mono"/>
+          <w:color w:val="404040" w:themeColor="text1" w:themeTint="BF"/>
+        </w:rPr>
+        <w:t xml:space="preserve">    8.26946080e-16+1.j           1.00000000e+00+0.j          -8.26946080e-16-1.j</w:t>
+      </w:r>
+    </w:p>
+    <w:p>
+      <w:pPr>
+        <w:widowControl w:val="0"/>
+        <w:tabs>
+          <w:tab w:val="left" w:pos="560"/>
+          <w:tab w:val="left" w:pos="1120"/>
+          <w:tab w:val="left" w:pos="1680"/>
+          <w:tab w:val="left" w:pos="2240"/>
+          <w:tab w:val="left" w:pos="2800"/>
+          <w:tab w:val="left" w:pos="3360"/>
+          <w:tab w:val="left" w:pos="3920"/>
+          <w:tab w:val="left" w:pos="4480"/>
+          <w:tab w:val="left" w:pos="5040"/>
+          <w:tab w:val="left" w:pos="5600"/>
+          <w:tab w:val="left" w:pos="6160"/>
+          <w:tab w:val="left" w:pos="6720"/>
+        </w:tabs>
+        <w:autoSpaceDE w:val="0"/>
+        <w:autoSpaceDN w:val="0"/>
+        <w:adjustRightInd w:val="0"/>
+        <w:rPr>
+          <w:rFonts w:ascii="Andale Mono" w:hAnsi="Andale Mono" w:cs="Andale Mono"/>
+          <w:color w:val="404040" w:themeColor="text1" w:themeTint="BF"/>
+        </w:rPr>
+      </w:pPr>
+      <w:r>
+        <w:rPr>
+          <w:rFonts w:ascii="Andale Mono" w:hAnsi="Andale Mono" w:cs="Andale Mono"/>
+          <w:color w:val="404040" w:themeColor="text1" w:themeTint="BF"/>
+        </w:rPr>
+        <w:t xml:space="preserve">   -1.00000000e+00+0.j           8.26946080e-16+1.j        ]</w:t>
+      </w:r>
+    </w:p>
+    <w:p>
+      <w:pPr>
+        <w:widowControl w:val="0"/>
+        <w:tabs>
+          <w:tab w:val="left" w:pos="560"/>
+          <w:tab w:val="left" w:pos="1120"/>
+          <w:tab w:val="left" w:pos="1680"/>
+          <w:tab w:val="left" w:pos="2240"/>
+          <w:tab w:val="left" w:pos="2800"/>
+          <w:tab w:val="left" w:pos="3360"/>
+          <w:tab w:val="left" w:pos="3920"/>
+          <w:tab w:val="left" w:pos="4480"/>
+          <w:tab w:val="left" w:pos="5040"/>
+          <w:tab w:val="left" w:pos="5600"/>
+          <w:tab w:val="left" w:pos="6160"/>
+          <w:tab w:val="left" w:pos="6720"/>
+        </w:tabs>
+        <w:autoSpaceDE w:val="0"/>
+        <w:autoSpaceDN w:val="0"/>
+        <w:adjustRightInd w:val="0"/>
+        <w:rPr>
+          <w:rFonts w:ascii="Andale Mono" w:hAnsi="Andale Mono" w:cs="Andale Mono"/>
+          <w:color w:val="404040" w:themeColor="text1" w:themeTint="BF"/>
+        </w:rPr>
+      </w:pPr>
+      <w:r>
+        <w:rPr>
+          <w:rFonts w:ascii="Andale Mono" w:hAnsi="Andale Mono" w:cs="Andale Mono"/>
+          <w:color w:val="404040" w:themeColor="text1" w:themeTint="BF"/>
+        </w:rPr>
+        <w:t xml:space="preserve"> [  1.00000000e+00+0.j          -7.07106781e-01-0.70710678j</w:t>
       </w:r>
     </w:p>
     <w:p>
@@ -9414,23 +8024,7 @@
           <w:rFonts w:ascii="Andale Mono" w:hAnsi="Andale Mono" w:cs="Andale Mono"/>
           <w:color w:val="404040" w:themeColor="text1" w:themeTint="BF"/>
         </w:rPr>
-        <w:t xml:space="preserve"> </w:t>
-      </w:r>
-      <w:proofErr w:type="gramStart"/>
-      <w:r>
-        <w:rPr>
-          <w:rFonts w:ascii="Andale Mono" w:hAnsi="Andale Mono" w:cs="Andale Mono"/>
-          <w:color w:val="404040" w:themeColor="text1" w:themeTint="BF"/>
-        </w:rPr>
-        <w:t>[  1.00000000e</w:t>
-      </w:r>
-      <w:proofErr w:type="gramEnd"/>
-      <w:r>
-        <w:rPr>
-          <w:rFonts w:ascii="Andale Mono" w:hAnsi="Andale Mono" w:cs="Andale Mono"/>
-          <w:color w:val="404040" w:themeColor="text1" w:themeTint="BF"/>
-        </w:rPr>
-        <w:t>+00+0.j          -1.00000000e+00+0.j           1.00000000e+00+0.j</w:t>
+        <w:t xml:space="preserve"> [  1.00000000e+00+0.j          -1.00000000e+00+0.j           1.00000000e+00+0.j</w:t>
       </w:r>
     </w:p>
     <w:p>
@@ -9496,65 +8090,40 @@
           <w:rFonts w:ascii="Andale Mono" w:hAnsi="Andale Mono" w:cs="Andale Mono"/>
           <w:color w:val="404040" w:themeColor="text1" w:themeTint="BF"/>
         </w:rPr>
-        <w:t xml:space="preserve">    1.00000000e+00+0.j          -1.00000000e+00+</w:t>
-      </w:r>
-      <w:proofErr w:type="gramStart"/>
-      <w:r>
-        <w:rPr>
-          <w:rFonts w:ascii="Andale Mono" w:hAnsi="Andale Mono" w:cs="Andale Mono"/>
-          <w:color w:val="404040" w:themeColor="text1" w:themeTint="BF"/>
-        </w:rPr>
-        <w:t>0.j        ]</w:t>
-      </w:r>
-      <w:proofErr w:type="gramEnd"/>
-    </w:p>
-    <w:p>
-      <w:pPr>
-        <w:widowControl w:val="0"/>
-        <w:tabs>
-          <w:tab w:val="left" w:pos="560"/>
-          <w:tab w:val="left" w:pos="1120"/>
-          <w:tab w:val="left" w:pos="1680"/>
-          <w:tab w:val="left" w:pos="2240"/>
-          <w:tab w:val="left" w:pos="2800"/>
-          <w:tab w:val="left" w:pos="3360"/>
-          <w:tab w:val="left" w:pos="3920"/>
-          <w:tab w:val="left" w:pos="4480"/>
-          <w:tab w:val="left" w:pos="5040"/>
-          <w:tab w:val="left" w:pos="5600"/>
-          <w:tab w:val="left" w:pos="6160"/>
-          <w:tab w:val="left" w:pos="6720"/>
-        </w:tabs>
-        <w:autoSpaceDE w:val="0"/>
-        <w:autoSpaceDN w:val="0"/>
-        <w:adjustRightInd w:val="0"/>
-        <w:rPr>
-          <w:rFonts w:ascii="Andale Mono" w:hAnsi="Andale Mono" w:cs="Andale Mono"/>
-          <w:color w:val="404040" w:themeColor="text1" w:themeTint="BF"/>
-        </w:rPr>
-      </w:pPr>
-      <w:r>
-        <w:rPr>
-          <w:rFonts w:ascii="Andale Mono" w:hAnsi="Andale Mono" w:cs="Andale Mono"/>
-          <w:color w:val="404040" w:themeColor="text1" w:themeTint="BF"/>
-        </w:rPr>
-        <w:t xml:space="preserve"> </w:t>
-      </w:r>
-      <w:proofErr w:type="gramStart"/>
-      <w:r>
-        <w:rPr>
-          <w:rFonts w:ascii="Andale Mono" w:hAnsi="Andale Mono" w:cs="Andale Mono"/>
-          <w:color w:val="404040" w:themeColor="text1" w:themeTint="BF"/>
-        </w:rPr>
-        <w:t>[  1.00000000e</w:t>
-      </w:r>
-      <w:proofErr w:type="gramEnd"/>
-      <w:r>
-        <w:rPr>
-          <w:rFonts w:ascii="Andale Mono" w:hAnsi="Andale Mono" w:cs="Andale Mono"/>
-          <w:color w:val="404040" w:themeColor="text1" w:themeTint="BF"/>
-        </w:rPr>
-        <w:t>+00+0.j          -7.07106781e-01+0.70710678j</w:t>
+        <w:t xml:space="preserve">    1.00000000e+00+0.j          -1.00000000e+00+0.j        ]</w:t>
+      </w:r>
+    </w:p>
+    <w:p>
+      <w:pPr>
+        <w:widowControl w:val="0"/>
+        <w:tabs>
+          <w:tab w:val="left" w:pos="560"/>
+          <w:tab w:val="left" w:pos="1120"/>
+          <w:tab w:val="left" w:pos="1680"/>
+          <w:tab w:val="left" w:pos="2240"/>
+          <w:tab w:val="left" w:pos="2800"/>
+          <w:tab w:val="left" w:pos="3360"/>
+          <w:tab w:val="left" w:pos="3920"/>
+          <w:tab w:val="left" w:pos="4480"/>
+          <w:tab w:val="left" w:pos="5040"/>
+          <w:tab w:val="left" w:pos="5600"/>
+          <w:tab w:val="left" w:pos="6160"/>
+          <w:tab w:val="left" w:pos="6720"/>
+        </w:tabs>
+        <w:autoSpaceDE w:val="0"/>
+        <w:autoSpaceDN w:val="0"/>
+        <w:adjustRightInd w:val="0"/>
+        <w:rPr>
+          <w:rFonts w:ascii="Andale Mono" w:hAnsi="Andale Mono" w:cs="Andale Mono"/>
+          <w:color w:val="404040" w:themeColor="text1" w:themeTint="BF"/>
+        </w:rPr>
+      </w:pPr>
+      <w:r>
+        <w:rPr>
+          <w:rFonts w:ascii="Andale Mono" w:hAnsi="Andale Mono" w:cs="Andale Mono"/>
+          <w:color w:val="404040" w:themeColor="text1" w:themeTint="BF"/>
+        </w:rPr>
+        <w:t xml:space="preserve"> [  1.00000000e+00+0.j          -7.07106781e-01+0.70710678j</w:t>
       </w:r>
     </w:p>
     <w:p>
@@ -9686,23 +8255,7 @@
           <w:rFonts w:ascii="Andale Mono" w:hAnsi="Andale Mono" w:cs="Andale Mono"/>
           <w:color w:val="404040" w:themeColor="text1" w:themeTint="BF"/>
         </w:rPr>
-        <w:t xml:space="preserve"> </w:t>
-      </w:r>
-      <w:proofErr w:type="gramStart"/>
-      <w:r>
-        <w:rPr>
-          <w:rFonts w:ascii="Andale Mono" w:hAnsi="Andale Mono" w:cs="Andale Mono"/>
-          <w:color w:val="404040" w:themeColor="text1" w:themeTint="BF"/>
-        </w:rPr>
-        <w:t>[  1.00000000e</w:t>
-      </w:r>
-      <w:proofErr w:type="gramEnd"/>
-      <w:r>
-        <w:rPr>
-          <w:rFonts w:ascii="Andale Mono" w:hAnsi="Andale Mono" w:cs="Andale Mono"/>
-          <w:color w:val="404040" w:themeColor="text1" w:themeTint="BF"/>
-        </w:rPr>
-        <w:t>+00+0.j           8.26946080e-16+1.j          -1.00000000e+00+0.j</w:t>
+        <w:t xml:space="preserve"> [  1.00000000e+00+0.j           8.26946080e-16+1.j          -1.00000000e+00+0.j</w:t>
       </w:r>
     </w:p>
     <w:p>
@@ -9768,65 +8321,40 @@
           <w:rFonts w:ascii="Andale Mono" w:hAnsi="Andale Mono" w:cs="Andale Mono"/>
           <w:color w:val="404040" w:themeColor="text1" w:themeTint="BF"/>
         </w:rPr>
-        <w:t xml:space="preserve">   -1.00000000e+00+0.j          -8.26946080e-16-</w:t>
-      </w:r>
-      <w:proofErr w:type="gramStart"/>
-      <w:r>
-        <w:rPr>
-          <w:rFonts w:ascii="Andale Mono" w:hAnsi="Andale Mono" w:cs="Andale Mono"/>
-          <w:color w:val="404040" w:themeColor="text1" w:themeTint="BF"/>
-        </w:rPr>
-        <w:t>1.j        ]</w:t>
-      </w:r>
-      <w:proofErr w:type="gramEnd"/>
-    </w:p>
-    <w:p>
-      <w:pPr>
-        <w:widowControl w:val="0"/>
-        <w:tabs>
-          <w:tab w:val="left" w:pos="560"/>
-          <w:tab w:val="left" w:pos="1120"/>
-          <w:tab w:val="left" w:pos="1680"/>
-          <w:tab w:val="left" w:pos="2240"/>
-          <w:tab w:val="left" w:pos="2800"/>
-          <w:tab w:val="left" w:pos="3360"/>
-          <w:tab w:val="left" w:pos="3920"/>
-          <w:tab w:val="left" w:pos="4480"/>
-          <w:tab w:val="left" w:pos="5040"/>
-          <w:tab w:val="left" w:pos="5600"/>
-          <w:tab w:val="left" w:pos="6160"/>
-          <w:tab w:val="left" w:pos="6720"/>
-        </w:tabs>
-        <w:autoSpaceDE w:val="0"/>
-        <w:autoSpaceDN w:val="0"/>
-        <w:adjustRightInd w:val="0"/>
-        <w:rPr>
-          <w:rFonts w:ascii="Andale Mono" w:hAnsi="Andale Mono" w:cs="Andale Mono"/>
-          <w:color w:val="404040" w:themeColor="text1" w:themeTint="BF"/>
-        </w:rPr>
-      </w:pPr>
-      <w:r>
-        <w:rPr>
-          <w:rFonts w:ascii="Andale Mono" w:hAnsi="Andale Mono" w:cs="Andale Mono"/>
-          <w:color w:val="404040" w:themeColor="text1" w:themeTint="BF"/>
-        </w:rPr>
-        <w:t xml:space="preserve"> </w:t>
-      </w:r>
-      <w:proofErr w:type="gramStart"/>
-      <w:r>
-        <w:rPr>
-          <w:rFonts w:ascii="Andale Mono" w:hAnsi="Andale Mono" w:cs="Andale Mono"/>
-          <w:color w:val="404040" w:themeColor="text1" w:themeTint="BF"/>
-        </w:rPr>
-        <w:t>[  1.00000000e</w:t>
-      </w:r>
-      <w:proofErr w:type="gramEnd"/>
-      <w:r>
-        <w:rPr>
-          <w:rFonts w:ascii="Andale Mono" w:hAnsi="Andale Mono" w:cs="Andale Mono"/>
-          <w:color w:val="404040" w:themeColor="text1" w:themeTint="BF"/>
-        </w:rPr>
-        <w:t>+00+0.j           7.07106781e-01+0.70710678j</w:t>
+        <w:t xml:space="preserve">   -1.00000000e+00+0.j          -8.26946080e-16-1.j        ]</w:t>
+      </w:r>
+    </w:p>
+    <w:p>
+      <w:pPr>
+        <w:widowControl w:val="0"/>
+        <w:tabs>
+          <w:tab w:val="left" w:pos="560"/>
+          <w:tab w:val="left" w:pos="1120"/>
+          <w:tab w:val="left" w:pos="1680"/>
+          <w:tab w:val="left" w:pos="2240"/>
+          <w:tab w:val="left" w:pos="2800"/>
+          <w:tab w:val="left" w:pos="3360"/>
+          <w:tab w:val="left" w:pos="3920"/>
+          <w:tab w:val="left" w:pos="4480"/>
+          <w:tab w:val="left" w:pos="5040"/>
+          <w:tab w:val="left" w:pos="5600"/>
+          <w:tab w:val="left" w:pos="6160"/>
+          <w:tab w:val="left" w:pos="6720"/>
+        </w:tabs>
+        <w:autoSpaceDE w:val="0"/>
+        <w:autoSpaceDN w:val="0"/>
+        <w:adjustRightInd w:val="0"/>
+        <w:rPr>
+          <w:rFonts w:ascii="Andale Mono" w:hAnsi="Andale Mono" w:cs="Andale Mono"/>
+          <w:color w:val="404040" w:themeColor="text1" w:themeTint="BF"/>
+        </w:rPr>
+      </w:pPr>
+      <w:r>
+        <w:rPr>
+          <w:rFonts w:ascii="Andale Mono" w:hAnsi="Andale Mono" w:cs="Andale Mono"/>
+          <w:color w:val="404040" w:themeColor="text1" w:themeTint="BF"/>
+        </w:rPr>
+        <w:t xml:space="preserve"> [  1.00000000e+00+0.j           7.07106781e-01+0.70710678j</w:t>
       </w:r>
     </w:p>
     <w:p>
@@ -10043,23 +8571,7 @@
           <w:rFonts w:ascii="Andale Mono" w:hAnsi="Andale Mono" w:cs="Andale Mono"/>
           <w:color w:val="404040" w:themeColor="text1" w:themeTint="BF"/>
         </w:rPr>
-        <w:t>[</w:t>
-      </w:r>
-      <w:proofErr w:type="gramStart"/>
-      <w:r>
-        <w:rPr>
-          <w:rFonts w:ascii="Andale Mono" w:hAnsi="Andale Mono" w:cs="Andale Mono"/>
-          <w:color w:val="404040" w:themeColor="text1" w:themeTint="BF"/>
-        </w:rPr>
-        <w:t>[  1.25000000e</w:t>
-      </w:r>
-      <w:proofErr w:type="gramEnd"/>
-      <w:r>
-        <w:rPr>
-          <w:rFonts w:ascii="Andale Mono" w:hAnsi="Andale Mono" w:cs="Andale Mono"/>
-          <w:color w:val="404040" w:themeColor="text1" w:themeTint="BF"/>
-        </w:rPr>
-        <w:t>-01 +1.36487447e-18j   1.25000000e-01 +6.93889390e-17j</w:t>
+        <w:t>[[  1.25000000e-01 +1.36487447e-18j   1.25000000e-01 +6.93889390e-17j</w:t>
       </w:r>
     </w:p>
     <w:p>
@@ -10191,23 +8703,7 @@
           <w:rFonts w:ascii="Andale Mono" w:hAnsi="Andale Mono" w:cs="Andale Mono"/>
           <w:color w:val="404040" w:themeColor="text1" w:themeTint="BF"/>
         </w:rPr>
-        <w:t xml:space="preserve"> </w:t>
-      </w:r>
-      <w:proofErr w:type="gramStart"/>
-      <w:r>
-        <w:rPr>
-          <w:rFonts w:ascii="Andale Mono" w:hAnsi="Andale Mono" w:cs="Andale Mono"/>
-          <w:color w:val="404040" w:themeColor="text1" w:themeTint="BF"/>
-        </w:rPr>
-        <w:t>[  1.25000000e</w:t>
-      </w:r>
-      <w:proofErr w:type="gramEnd"/>
-      <w:r>
-        <w:rPr>
-          <w:rFonts w:ascii="Andale Mono" w:hAnsi="Andale Mono" w:cs="Andale Mono"/>
-          <w:color w:val="404040" w:themeColor="text1" w:themeTint="BF"/>
-        </w:rPr>
-        <w:t>-01 -4.16333634e-17j   8.83883476e-02 +8.83883476e-02j</w:t>
+        <w:t xml:space="preserve"> [  1.25000000e-01 -4.16333634e-17j   8.83883476e-02 +8.83883476e-02j</w:t>
       </w:r>
     </w:p>
     <w:p>
@@ -10339,23 +8835,7 @@
           <w:rFonts w:ascii="Andale Mono" w:hAnsi="Andale Mono" w:cs="Andale Mono"/>
           <w:color w:val="404040" w:themeColor="text1" w:themeTint="BF"/>
         </w:rPr>
-        <w:t xml:space="preserve"> </w:t>
-      </w:r>
-      <w:proofErr w:type="gramStart"/>
-      <w:r>
-        <w:rPr>
-          <w:rFonts w:ascii="Andale Mono" w:hAnsi="Andale Mono" w:cs="Andale Mono"/>
-          <w:color w:val="404040" w:themeColor="text1" w:themeTint="BF"/>
-        </w:rPr>
-        <w:t>[  1.25000000e</w:t>
-      </w:r>
-      <w:proofErr w:type="gramEnd"/>
-      <w:r>
-        <w:rPr>
-          <w:rFonts w:ascii="Andale Mono" w:hAnsi="Andale Mono" w:cs="Andale Mono"/>
-          <w:color w:val="404040" w:themeColor="text1" w:themeTint="BF"/>
-        </w:rPr>
-        <w:t>-01 +9.81307787e-18j  -4.90653893e-18 +1.25000000e-01j</w:t>
+        <w:t xml:space="preserve"> [  1.25000000e-01 +9.81307787e-18j  -4.90653893e-18 +1.25000000e-01j</w:t>
       </w:r>
     </w:p>
     <w:p>
@@ -10487,23 +8967,7 @@
           <w:rFonts w:ascii="Andale Mono" w:hAnsi="Andale Mono" w:cs="Andale Mono"/>
           <w:color w:val="404040" w:themeColor="text1" w:themeTint="BF"/>
         </w:rPr>
-        <w:t xml:space="preserve"> </w:t>
-      </w:r>
-      <w:proofErr w:type="gramStart"/>
-      <w:r>
-        <w:rPr>
-          <w:rFonts w:ascii="Andale Mono" w:hAnsi="Andale Mono" w:cs="Andale Mono"/>
-          <w:color w:val="404040" w:themeColor="text1" w:themeTint="BF"/>
-        </w:rPr>
-        <w:t>[  1.25000000e</w:t>
-      </w:r>
-      <w:proofErr w:type="gramEnd"/>
-      <w:r>
-        <w:rPr>
-          <w:rFonts w:ascii="Andale Mono" w:hAnsi="Andale Mono" w:cs="Andale Mono"/>
-          <w:color w:val="404040" w:themeColor="text1" w:themeTint="BF"/>
-        </w:rPr>
-        <w:t>-01 +0.00000000e+00j  -8.83883476e-02 +8.83883476e-02j</w:t>
+        <w:t xml:space="preserve"> [  1.25000000e-01 +0.00000000e+00j  -8.83883476e-02 +8.83883476e-02j</w:t>
       </w:r>
     </w:p>
     <w:p>
@@ -10635,23 +9099,7 @@
           <w:rFonts w:ascii="Andale Mono" w:hAnsi="Andale Mono" w:cs="Andale Mono"/>
           <w:color w:val="404040" w:themeColor="text1" w:themeTint="BF"/>
         </w:rPr>
-        <w:t xml:space="preserve"> </w:t>
-      </w:r>
-      <w:proofErr w:type="gramStart"/>
-      <w:r>
-        <w:rPr>
-          <w:rFonts w:ascii="Andale Mono" w:hAnsi="Andale Mono" w:cs="Andale Mono"/>
-          <w:color w:val="404040" w:themeColor="text1" w:themeTint="BF"/>
-        </w:rPr>
-        <w:t>[  1.25000000e</w:t>
-      </w:r>
-      <w:proofErr w:type="gramEnd"/>
-      <w:r>
-        <w:rPr>
-          <w:rFonts w:ascii="Andale Mono" w:hAnsi="Andale Mono" w:cs="Andale Mono"/>
-          <w:color w:val="404040" w:themeColor="text1" w:themeTint="BF"/>
-        </w:rPr>
-        <w:t>-01 +1.96261557e-17j  -1.25000000e-01 +1.96261557e-17j</w:t>
+        <w:t xml:space="preserve"> [  1.25000000e-01 +1.96261557e-17j  -1.25000000e-01 +1.96261557e-17j</w:t>
       </w:r>
     </w:p>
     <w:p>
@@ -10783,23 +9231,7 @@
           <w:rFonts w:ascii="Andale Mono" w:hAnsi="Andale Mono" w:cs="Andale Mono"/>
           <w:color w:val="404040" w:themeColor="text1" w:themeTint="BF"/>
         </w:rPr>
-        <w:t xml:space="preserve"> </w:t>
-      </w:r>
-      <w:proofErr w:type="gramStart"/>
-      <w:r>
-        <w:rPr>
-          <w:rFonts w:ascii="Andale Mono" w:hAnsi="Andale Mono" w:cs="Andale Mono"/>
-          <w:color w:val="404040" w:themeColor="text1" w:themeTint="BF"/>
-        </w:rPr>
-        <w:t>[  1.25000000e</w:t>
-      </w:r>
-      <w:proofErr w:type="gramEnd"/>
-      <w:r>
-        <w:rPr>
-          <w:rFonts w:ascii="Andale Mono" w:hAnsi="Andale Mono" w:cs="Andale Mono"/>
-          <w:color w:val="404040" w:themeColor="text1" w:themeTint="BF"/>
-        </w:rPr>
-        <w:t>-01 +1.67519718e-17j  -8.83883476e-02 -8.83883476e-02j</w:t>
+        <w:t xml:space="preserve"> [  1.25000000e-01 +1.67519718e-17j  -8.83883476e-02 -8.83883476e-02j</w:t>
       </w:r>
     </w:p>
     <w:p>
@@ -10931,23 +9363,7 @@
           <w:rFonts w:ascii="Andale Mono" w:hAnsi="Andale Mono" w:cs="Andale Mono"/>
           <w:color w:val="404040" w:themeColor="text1" w:themeTint="BF"/>
         </w:rPr>
-        <w:t xml:space="preserve"> </w:t>
-      </w:r>
-      <w:proofErr w:type="gramStart"/>
-      <w:r>
-        <w:rPr>
-          <w:rFonts w:ascii="Andale Mono" w:hAnsi="Andale Mono" w:cs="Andale Mono"/>
-          <w:color w:val="404040" w:themeColor="text1" w:themeTint="BF"/>
-        </w:rPr>
-        <w:t>[  1.25000000e</w:t>
-      </w:r>
-      <w:proofErr w:type="gramEnd"/>
-      <w:r>
-        <w:rPr>
-          <w:rFonts w:ascii="Andale Mono" w:hAnsi="Andale Mono" w:cs="Andale Mono"/>
-          <w:color w:val="404040" w:themeColor="text1" w:themeTint="BF"/>
-        </w:rPr>
-        <w:t>-01 -5.92271642e-18j  -2.36908657e-17 -1.25000000e-01j</w:t>
+        <w:t xml:space="preserve"> [  1.25000000e-01 -5.92271642e-18j  -2.36908657e-17 -1.25000000e-01j</w:t>
       </w:r>
     </w:p>
     <w:p>
@@ -11079,23 +9495,7 @@
           <w:rFonts w:ascii="Andale Mono" w:hAnsi="Andale Mono" w:cs="Andale Mono"/>
           <w:color w:val="404040" w:themeColor="text1" w:themeTint="BF"/>
         </w:rPr>
-        <w:t xml:space="preserve"> </w:t>
-      </w:r>
-      <w:proofErr w:type="gramStart"/>
-      <w:r>
-        <w:rPr>
-          <w:rFonts w:ascii="Andale Mono" w:hAnsi="Andale Mono" w:cs="Andale Mono"/>
-          <w:color w:val="404040" w:themeColor="text1" w:themeTint="BF"/>
-        </w:rPr>
-        <w:t>[  1.25000000e</w:t>
-      </w:r>
-      <w:proofErr w:type="gramEnd"/>
-      <w:r>
-        <w:rPr>
-          <w:rFonts w:ascii="Andale Mono" w:hAnsi="Andale Mono" w:cs="Andale Mono"/>
-          <w:color w:val="404040" w:themeColor="text1" w:themeTint="BF"/>
-        </w:rPr>
-        <w:t>-01 +0.00000000e+00j   8.83883476e-02 -8.83883476e-02j</w:t>
+        <w:t xml:space="preserve"> [  1.25000000e-01 +0.00000000e+00j   8.83883476e-02 -8.83883476e-02j</w:t>
       </w:r>
     </w:p>
     <w:p>
@@ -11312,72 +9712,40 @@
           <w:rFonts w:ascii="Andale Mono" w:hAnsi="Andale Mono" w:cs="Andale Mono"/>
           <w:color w:val="404040" w:themeColor="text1" w:themeTint="BF"/>
         </w:rPr>
-        <w:t>[</w:t>
-      </w:r>
-      <w:proofErr w:type="gramStart"/>
-      <w:r>
-        <w:rPr>
-          <w:rFonts w:ascii="Andale Mono" w:hAnsi="Andale Mono" w:cs="Andale Mono"/>
-          <w:color w:val="404040" w:themeColor="text1" w:themeTint="BF"/>
-        </w:rPr>
-        <w:t>[  1.00000000e</w:t>
-      </w:r>
-      <w:proofErr w:type="gramEnd"/>
-      <w:r>
-        <w:rPr>
-          <w:rFonts w:ascii="Andale Mono" w:hAnsi="Andale Mono" w:cs="Andale Mono"/>
-          <w:color w:val="404040" w:themeColor="text1" w:themeTint="BF"/>
-        </w:rPr>
-        <w:t>+00 +5.39260384e-33j  -1.38777878e-17 +2.77555756e-17j</w:t>
-      </w:r>
-    </w:p>
-    <w:p>
-      <w:pPr>
-        <w:widowControl w:val="0"/>
-        <w:tabs>
-          <w:tab w:val="left" w:pos="560"/>
-          <w:tab w:val="left" w:pos="1120"/>
-          <w:tab w:val="left" w:pos="1680"/>
-          <w:tab w:val="left" w:pos="2240"/>
-          <w:tab w:val="left" w:pos="2800"/>
-          <w:tab w:val="left" w:pos="3360"/>
-          <w:tab w:val="left" w:pos="3920"/>
-          <w:tab w:val="left" w:pos="4480"/>
-          <w:tab w:val="left" w:pos="5040"/>
-          <w:tab w:val="left" w:pos="5600"/>
-          <w:tab w:val="left" w:pos="6160"/>
-          <w:tab w:val="left" w:pos="6720"/>
-        </w:tabs>
-        <w:autoSpaceDE w:val="0"/>
-        <w:autoSpaceDN w:val="0"/>
-        <w:adjustRightInd w:val="0"/>
-        <w:rPr>
-          <w:rFonts w:ascii="Andale Mono" w:hAnsi="Andale Mono" w:cs="Andale Mono"/>
-          <w:color w:val="404040" w:themeColor="text1" w:themeTint="BF"/>
-        </w:rPr>
-      </w:pPr>
-      <w:r>
-        <w:rPr>
-          <w:rFonts w:ascii="Andale Mono" w:hAnsi="Andale Mono" w:cs="Andale Mono"/>
-          <w:color w:val="404040" w:themeColor="text1" w:themeTint="BF"/>
-        </w:rPr>
-        <w:t xml:space="preserve">    1</w:t>
-      </w:r>
-      <w:proofErr w:type="gramStart"/>
-      <w:r>
-        <w:rPr>
-          <w:rFonts w:ascii="Andale Mono" w:hAnsi="Andale Mono" w:cs="Andale Mono"/>
-          <w:color w:val="404040" w:themeColor="text1" w:themeTint="BF"/>
-        </w:rPr>
-        <w:t>.89287618e-17 +</w:t>
-      </w:r>
-      <w:proofErr w:type="gramEnd"/>
-      <w:r>
-        <w:rPr>
-          <w:rFonts w:ascii="Andale Mono" w:hAnsi="Andale Mono" w:cs="Andale Mono"/>
-          <w:color w:val="404040" w:themeColor="text1" w:themeTint="BF"/>
-        </w:rPr>
-        <w:t>0.00000000e+00j   0.00000000e+00 +0.00000000e+00j</w:t>
+        <w:t>[[  1.00000000e+00 +5.39260384e-33j  -1.38777878e-17 +2.77555756e-17j</w:t>
+      </w:r>
+    </w:p>
+    <w:p>
+      <w:pPr>
+        <w:widowControl w:val="0"/>
+        <w:tabs>
+          <w:tab w:val="left" w:pos="560"/>
+          <w:tab w:val="left" w:pos="1120"/>
+          <w:tab w:val="left" w:pos="1680"/>
+          <w:tab w:val="left" w:pos="2240"/>
+          <w:tab w:val="left" w:pos="2800"/>
+          <w:tab w:val="left" w:pos="3360"/>
+          <w:tab w:val="left" w:pos="3920"/>
+          <w:tab w:val="left" w:pos="4480"/>
+          <w:tab w:val="left" w:pos="5040"/>
+          <w:tab w:val="left" w:pos="5600"/>
+          <w:tab w:val="left" w:pos="6160"/>
+          <w:tab w:val="left" w:pos="6720"/>
+        </w:tabs>
+        <w:autoSpaceDE w:val="0"/>
+        <w:autoSpaceDN w:val="0"/>
+        <w:adjustRightInd w:val="0"/>
+        <w:rPr>
+          <w:rFonts w:ascii="Andale Mono" w:hAnsi="Andale Mono" w:cs="Andale Mono"/>
+          <w:color w:val="404040" w:themeColor="text1" w:themeTint="BF"/>
+        </w:rPr>
+      </w:pPr>
+      <w:r>
+        <w:rPr>
+          <w:rFonts w:ascii="Andale Mono" w:hAnsi="Andale Mono" w:cs="Andale Mono"/>
+          <w:color w:val="404040" w:themeColor="text1" w:themeTint="BF"/>
+        </w:rPr>
+        <w:t xml:space="preserve">    1.89287618e-17 +0.00000000e+00j   0.00000000e+00 +0.00000000e+00j</w:t>
       </w:r>
     </w:p>
     <w:p>
@@ -11476,23 +9844,7 @@
           <w:rFonts w:ascii="Andale Mono" w:hAnsi="Andale Mono" w:cs="Andale Mono"/>
           <w:color w:val="404040" w:themeColor="text1" w:themeTint="BF"/>
         </w:rPr>
-        <w:t xml:space="preserve"> </w:t>
-      </w:r>
-      <w:proofErr w:type="gramStart"/>
-      <w:r>
-        <w:rPr>
-          <w:rFonts w:ascii="Andale Mono" w:hAnsi="Andale Mono" w:cs="Andale Mono"/>
-          <w:color w:val="404040" w:themeColor="text1" w:themeTint="BF"/>
-        </w:rPr>
-        <w:t>[  4.38400669e</w:t>
-      </w:r>
-      <w:proofErr w:type="gramEnd"/>
-      <w:r>
-        <w:rPr>
-          <w:rFonts w:ascii="Andale Mono" w:hAnsi="Andale Mono" w:cs="Andale Mono"/>
-          <w:color w:val="404040" w:themeColor="text1" w:themeTint="BF"/>
-        </w:rPr>
-        <w:t>-17 -4.56681599e-17j   1.00000000e+00 +3.46944695e-17j</w:t>
+        <w:t xml:space="preserve"> [  4.38400669e-17 -4.56681599e-17j   1.00000000e+00 +3.46944695e-17j</w:t>
       </w:r>
     </w:p>
     <w:p>
@@ -11624,23 +9976,7 @@
           <w:rFonts w:ascii="Andale Mono" w:hAnsi="Andale Mono" w:cs="Andale Mono"/>
           <w:color w:val="404040" w:themeColor="text1" w:themeTint="BF"/>
         </w:rPr>
-        <w:t xml:space="preserve"> </w:t>
-      </w:r>
-      <w:proofErr w:type="gramStart"/>
-      <w:r>
-        <w:rPr>
-          <w:rFonts w:ascii="Andale Mono" w:hAnsi="Andale Mono" w:cs="Andale Mono"/>
-          <w:color w:val="404040" w:themeColor="text1" w:themeTint="BF"/>
-        </w:rPr>
-        <w:t>[ -</w:t>
-      </w:r>
-      <w:proofErr w:type="gramEnd"/>
-      <w:r>
-        <w:rPr>
-          <w:rFonts w:ascii="Andale Mono" w:hAnsi="Andale Mono" w:cs="Andale Mono"/>
-          <w:color w:val="404040" w:themeColor="text1" w:themeTint="BF"/>
-        </w:rPr>
-        <w:t>3.25354341e-17 +4.48562444e-17j   1.00486722e-16 +1.07318844e-16j</w:t>
+        <w:t xml:space="preserve"> [ -3.25354341e-17 +4.48562444e-17j   1.00486722e-16 +1.07318844e-16j</w:t>
       </w:r>
     </w:p>
     <w:p>
@@ -11772,23 +10108,7 @@
           <w:rFonts w:ascii="Andale Mono" w:hAnsi="Andale Mono" w:cs="Andale Mono"/>
           <w:color w:val="404040" w:themeColor="text1" w:themeTint="BF"/>
         </w:rPr>
-        <w:t xml:space="preserve"> </w:t>
-      </w:r>
-      <w:proofErr w:type="gramStart"/>
-      <w:r>
-        <w:rPr>
-          <w:rFonts w:ascii="Andale Mono" w:hAnsi="Andale Mono" w:cs="Andale Mono"/>
-          <w:color w:val="404040" w:themeColor="text1" w:themeTint="BF"/>
-        </w:rPr>
-        <w:t>[ -</w:t>
-      </w:r>
-      <w:proofErr w:type="gramEnd"/>
-      <w:r>
-        <w:rPr>
-          <w:rFonts w:ascii="Andale Mono" w:hAnsi="Andale Mono" w:cs="Andale Mono"/>
-          <w:color w:val="404040" w:themeColor="text1" w:themeTint="BF"/>
-        </w:rPr>
-        <w:t>8.47760363e-17 +9.14559737e-18j   2.77555756e-17 +1.04083409e-16j</w:t>
+        <w:t xml:space="preserve"> [ -8.47760363e-17 +9.14559737e-18j   2.77555756e-17 +1.04083409e-16j</w:t>
       </w:r>
     </w:p>
     <w:p>
@@ -11920,23 +10240,7 @@
           <w:rFonts w:ascii="Andale Mono" w:hAnsi="Andale Mono" w:cs="Andale Mono"/>
           <w:color w:val="404040" w:themeColor="text1" w:themeTint="BF"/>
         </w:rPr>
-        <w:t xml:space="preserve"> </w:t>
-      </w:r>
-      <w:proofErr w:type="gramStart"/>
-      <w:r>
-        <w:rPr>
-          <w:rFonts w:ascii="Andale Mono" w:hAnsi="Andale Mono" w:cs="Andale Mono"/>
-          <w:color w:val="404040" w:themeColor="text1" w:themeTint="BF"/>
-        </w:rPr>
-        <w:t>[ -</w:t>
-      </w:r>
-      <w:proofErr w:type="gramEnd"/>
-      <w:r>
-        <w:rPr>
-          <w:rFonts w:ascii="Andale Mono" w:hAnsi="Andale Mono" w:cs="Andale Mono"/>
-          <w:color w:val="404040" w:themeColor="text1" w:themeTint="BF"/>
-        </w:rPr>
-        <w:t>4.16333634e-17 +4.97627833e-17j   2.77555756e-17 +1.38777878e-16j</w:t>
+        <w:t xml:space="preserve"> [ -4.16333634e-17 +4.97627833e-17j   2.77555756e-17 +1.38777878e-16j</w:t>
       </w:r>
     </w:p>
     <w:p>
@@ -12068,23 +10372,7 @@
           <w:rFonts w:ascii="Andale Mono" w:hAnsi="Andale Mono" w:cs="Andale Mono"/>
           <w:color w:val="404040" w:themeColor="text1" w:themeTint="BF"/>
         </w:rPr>
-        <w:t xml:space="preserve"> </w:t>
-      </w:r>
-      <w:proofErr w:type="gramStart"/>
-      <w:r>
-        <w:rPr>
-          <w:rFonts w:ascii="Andale Mono" w:hAnsi="Andale Mono" w:cs="Andale Mono"/>
-          <w:color w:val="404040" w:themeColor="text1" w:themeTint="BF"/>
-        </w:rPr>
-        <w:t>[  2.92648851e</w:t>
-      </w:r>
-      <w:proofErr w:type="gramEnd"/>
-      <w:r>
-        <w:rPr>
-          <w:rFonts w:ascii="Andale Mono" w:hAnsi="Andale Mono" w:cs="Andale Mono"/>
-          <w:color w:val="404040" w:themeColor="text1" w:themeTint="BF"/>
-        </w:rPr>
-        <w:t>-17 +3.69011730e-17j   1.73472348e-16 +3.46944695e-17j</w:t>
+        <w:t xml:space="preserve"> [  2.92648851e-17 +3.69011730e-17j   1.73472348e-16 +3.46944695e-17j</w:t>
       </w:r>
     </w:p>
     <w:p>
@@ -12216,23 +10504,7 @@
           <w:rFonts w:ascii="Andale Mono" w:hAnsi="Andale Mono" w:cs="Andale Mono"/>
           <w:color w:val="404040" w:themeColor="text1" w:themeTint="BF"/>
         </w:rPr>
-        <w:t xml:space="preserve"> </w:t>
-      </w:r>
-      <w:proofErr w:type="gramStart"/>
-      <w:r>
-        <w:rPr>
-          <w:rFonts w:ascii="Andale Mono" w:hAnsi="Andale Mono" w:cs="Andale Mono"/>
-          <w:color w:val="404040" w:themeColor="text1" w:themeTint="BF"/>
-        </w:rPr>
-        <w:t>[  3.25354341e</w:t>
-      </w:r>
-      <w:proofErr w:type="gramEnd"/>
-      <w:r>
-        <w:rPr>
-          <w:rFonts w:ascii="Andale Mono" w:hAnsi="Andale Mono" w:cs="Andale Mono"/>
-          <w:color w:val="404040" w:themeColor="text1" w:themeTint="BF"/>
-        </w:rPr>
-        <w:t>-17 -1.06549069e-17j   5.79173120e-17 +8.69701854e-17j</w:t>
+        <w:t xml:space="preserve"> [  3.25354341e-17 -1.06549069e-17j   5.79173120e-17 +8.69701854e-17j</w:t>
       </w:r>
     </w:p>
     <w:p>
@@ -12364,23 +10636,7 @@
           <w:rFonts w:ascii="Andale Mono" w:hAnsi="Andale Mono" w:cs="Andale Mono"/>
           <w:color w:val="404040" w:themeColor="text1" w:themeTint="BF"/>
         </w:rPr>
-        <w:t xml:space="preserve"> </w:t>
-      </w:r>
-      <w:proofErr w:type="gramStart"/>
-      <w:r>
-        <w:rPr>
-          <w:rFonts w:ascii="Andale Mono" w:hAnsi="Andale Mono" w:cs="Andale Mono"/>
-          <w:color w:val="404040" w:themeColor="text1" w:themeTint="BF"/>
-        </w:rPr>
-        <w:t>[  8.10600234e</w:t>
-      </w:r>
-      <w:proofErr w:type="gramEnd"/>
-      <w:r>
-        <w:rPr>
-          <w:rFonts w:ascii="Andale Mono" w:hAnsi="Andale Mono" w:cs="Andale Mono"/>
-          <w:color w:val="404040" w:themeColor="text1" w:themeTint="BF"/>
-        </w:rPr>
-        <w:t>-17 -7.34237355e-17j   0.00000000e+00 +2.08166817e-17j</w:t>
+        <w:t xml:space="preserve"> [  8.10600234e-17 -7.34237355e-17j   0.00000000e+00 +2.08166817e-17j</w:t>
       </w:r>
     </w:p>
     <w:p>
@@ -12533,70 +10789,45 @@
           <w:color w:val="404040" w:themeColor="text1" w:themeTint="BF"/>
         </w:rPr>
       </w:pPr>
-      <w:proofErr w:type="gramStart"/>
-      <w:r>
-        <w:rPr>
-          <w:rFonts w:ascii="Andale Mono" w:hAnsi="Andale Mono" w:cs="Andale Mono"/>
-          <w:color w:val="404040" w:themeColor="text1" w:themeTint="BF"/>
-        </w:rPr>
-        <w:t>[  1.67841000e</w:t>
-      </w:r>
-      <w:proofErr w:type="gramEnd"/>
-      <w:r>
-        <w:rPr>
-          <w:rFonts w:ascii="Andale Mono" w:hAnsi="Andale Mono" w:cs="Andale Mono"/>
-          <w:color w:val="404040" w:themeColor="text1" w:themeTint="BF"/>
-        </w:rPr>
-        <w:t>+05   +0.j          -1.96611299e+04+3761.75850266j</w:t>
-      </w:r>
-    </w:p>
-    <w:p>
-      <w:pPr>
-        <w:widowControl w:val="0"/>
-        <w:tabs>
-          <w:tab w:val="left" w:pos="560"/>
-          <w:tab w:val="left" w:pos="1120"/>
-          <w:tab w:val="left" w:pos="1680"/>
-          <w:tab w:val="left" w:pos="2240"/>
-          <w:tab w:val="left" w:pos="2800"/>
-          <w:tab w:val="left" w:pos="3360"/>
-          <w:tab w:val="left" w:pos="3920"/>
-          <w:tab w:val="left" w:pos="4480"/>
-          <w:tab w:val="left" w:pos="5040"/>
-          <w:tab w:val="left" w:pos="5600"/>
-          <w:tab w:val="left" w:pos="6160"/>
-          <w:tab w:val="left" w:pos="6720"/>
-        </w:tabs>
-        <w:autoSpaceDE w:val="0"/>
-        <w:autoSpaceDN w:val="0"/>
-        <w:adjustRightInd w:val="0"/>
-        <w:rPr>
-          <w:rFonts w:ascii="Andale Mono" w:hAnsi="Andale Mono" w:cs="Andale Mono"/>
-          <w:color w:val="404040" w:themeColor="text1" w:themeTint="BF"/>
-        </w:rPr>
-      </w:pPr>
-      <w:r>
-        <w:rPr>
-          <w:rFonts w:ascii="Andale Mono" w:hAnsi="Andale Mono" w:cs="Andale Mono"/>
-          <w:color w:val="404040" w:themeColor="text1" w:themeTint="BF"/>
-        </w:rPr>
-        <w:t xml:space="preserve">  -6.27441742e+01+</w:t>
-      </w:r>
-      <w:proofErr w:type="gramStart"/>
-      <w:r>
-        <w:rPr>
-          <w:rFonts w:ascii="Andale Mono" w:hAnsi="Andale Mono" w:cs="Andale Mono"/>
-          <w:color w:val="404040" w:themeColor="text1" w:themeTint="BF"/>
-        </w:rPr>
-        <w:t>8612.04949857j ...</w:t>
-      </w:r>
-      <w:proofErr w:type="gramEnd"/>
-      <w:r>
-        <w:rPr>
-          <w:rFonts w:ascii="Andale Mono" w:hAnsi="Andale Mono" w:cs="Andale Mono"/>
-          <w:color w:val="404040" w:themeColor="text1" w:themeTint="BF"/>
-        </w:rPr>
-        <w:t>,  -1.26833947e+04 +156.98038805j</w:t>
+      <w:r>
+        <w:rPr>
+          <w:rFonts w:ascii="Andale Mono" w:hAnsi="Andale Mono" w:cs="Andale Mono"/>
+          <w:color w:val="404040" w:themeColor="text1" w:themeTint="BF"/>
+        </w:rPr>
+        <w:t>[  1.67841000e+05   +0.j          -1.96611299e+04+3761.75850266j</w:t>
+      </w:r>
+    </w:p>
+    <w:p>
+      <w:pPr>
+        <w:widowControl w:val="0"/>
+        <w:tabs>
+          <w:tab w:val="left" w:pos="560"/>
+          <w:tab w:val="left" w:pos="1120"/>
+          <w:tab w:val="left" w:pos="1680"/>
+          <w:tab w:val="left" w:pos="2240"/>
+          <w:tab w:val="left" w:pos="2800"/>
+          <w:tab w:val="left" w:pos="3360"/>
+          <w:tab w:val="left" w:pos="3920"/>
+          <w:tab w:val="left" w:pos="4480"/>
+          <w:tab w:val="left" w:pos="5040"/>
+          <w:tab w:val="left" w:pos="5600"/>
+          <w:tab w:val="left" w:pos="6160"/>
+          <w:tab w:val="left" w:pos="6720"/>
+        </w:tabs>
+        <w:autoSpaceDE w:val="0"/>
+        <w:autoSpaceDN w:val="0"/>
+        <w:adjustRightInd w:val="0"/>
+        <w:rPr>
+          <w:rFonts w:ascii="Andale Mono" w:hAnsi="Andale Mono" w:cs="Andale Mono"/>
+          <w:color w:val="404040" w:themeColor="text1" w:themeTint="BF"/>
+        </w:rPr>
+      </w:pPr>
+      <w:r>
+        <w:rPr>
+          <w:rFonts w:ascii="Andale Mono" w:hAnsi="Andale Mono" w:cs="Andale Mono"/>
+          <w:color w:val="404040" w:themeColor="text1" w:themeTint="BF"/>
+        </w:rPr>
+        <w:t xml:space="preserve">  -6.27441742e+01+8612.04949857j ...,  -1.26833947e+04 +156.98038805j</w:t>
       </w:r>
     </w:p>
     <w:p>

</xml_diff>